<commit_message>
Updated Data Management Plan (Iteration 2)
</commit_message>
<xml_diff>
--- a/documentation/Group 1 Data Management Plan (Iteration 2).docx
+++ b/documentation/Group 1 Data Management Plan (Iteration 2).docx
@@ -25,9 +25,12 @@
           <w:szCs w:val="28"/>
           <w14:ligatures w14:val="none"/>
         </w:rPr>
-        <w:t xml:space="preserve">Group 1 </w:t>
-      </w:r>
-      <w:r>
+        <w:t>Group 1 Data Management Plan (Iteration 2)</w:t>
+      </w:r>
+    </w:p>
+    <w:p>
+      <w:pPr>
+        <w:spacing w:before="100" w:beforeAutospacing="1" w:after="100" w:afterAutospacing="1" w:line="240" w:lineRule="auto"/>
         <w:rPr>
           <w:rFonts w:ascii="Aptos" w:eastAsia="Times New Roman" w:hAnsi="Aptos" w:cs="Times New Roman"/>
           <w:b/>
@@ -37,7 +40,18 @@
           <w:szCs w:val="28"/>
           <w14:ligatures w14:val="none"/>
         </w:rPr>
-        <w:t>Data Management Plan (Iteration 2)</w:t>
+      </w:pPr>
+      <w:r>
+        <w:rPr>
+          <w:rFonts w:ascii="Aptos" w:eastAsia="Times New Roman" w:hAnsi="Aptos" w:cs="Times New Roman"/>
+          <w:b/>
+          <w:bCs/>
+          <w:kern w:val="0"/>
+          <w:sz w:val="28"/>
+          <w:szCs w:val="28"/>
+          <w14:ligatures w14:val="none"/>
+        </w:rPr>
+        <w:t>Darren Ross</w:t>
       </w:r>
     </w:p>
     <w:p>
@@ -63,7 +77,7 @@
           <w:szCs w:val="28"/>
           <w14:ligatures w14:val="none"/>
         </w:rPr>
-        <w:t>Darren Ross</w:t>
+        <w:t>Anthony Jack</w:t>
       </w:r>
     </w:p>
     <w:p>
@@ -89,7 +103,7 @@
           <w:szCs w:val="28"/>
           <w14:ligatures w14:val="none"/>
         </w:rPr>
-        <w:t>Anthony Jack</w:t>
+        <w:t>Manikala Chevitipalli</w:t>
       </w:r>
     </w:p>
     <w:p>
@@ -115,7 +129,7 @@
           <w:szCs w:val="28"/>
           <w14:ligatures w14:val="none"/>
         </w:rPr>
-        <w:t>Manikala Chevitipalli</w:t>
+        <w:t>Sai Achyuth Konda</w:t>
       </w:r>
     </w:p>
     <w:p>
@@ -141,35 +155,9 @@
           <w:szCs w:val="28"/>
           <w14:ligatures w14:val="none"/>
         </w:rPr>
-        <w:t>Sai Achyuth Konda</w:t>
-      </w:r>
-    </w:p>
-    <w:p>
-      <w:pPr>
-        <w:spacing w:before="100" w:beforeAutospacing="1" w:after="100" w:afterAutospacing="1" w:line="240" w:lineRule="auto"/>
-        <w:rPr>
-          <w:rFonts w:ascii="Aptos" w:eastAsia="Times New Roman" w:hAnsi="Aptos" w:cs="Times New Roman"/>
-          <w:b/>
-          <w:bCs/>
-          <w:kern w:val="0"/>
-          <w:sz w:val="28"/>
-          <w:szCs w:val="28"/>
-          <w14:ligatures w14:val="none"/>
-        </w:rPr>
-      </w:pPr>
-      <w:r>
-        <w:rPr>
-          <w:rFonts w:ascii="Aptos" w:eastAsia="Times New Roman" w:hAnsi="Aptos" w:cs="Times New Roman"/>
-          <w:b/>
-          <w:bCs/>
-          <w:kern w:val="0"/>
-          <w:sz w:val="28"/>
-          <w:szCs w:val="28"/>
-          <w14:ligatures w14:val="none"/>
-        </w:rPr>
         <w:t xml:space="preserve">GitHub Wiki Page: </w:t>
       </w:r>
-      <w:hyperlink r:id="rId4" w:history="1">
+      <w:hyperlink r:id="rId5" w:history="1">
         <w:r>
           <w:rPr>
             <w:rStyle w:val="Hyperlink"/>
@@ -202,6 +190,1911 @@
       </w:r>
     </w:p>
     <w:p/>
+    <w:p/>
+    <w:p/>
+    <w:p>
+      <w:pPr>
+        <w:rPr>
+          <w:rFonts w:ascii="Aptos" w:hAnsi="Aptos"/>
+          <w:b/>
+          <w:bCs/>
+          <w:sz w:val="32"/>
+          <w:szCs w:val="32"/>
+        </w:rPr>
+      </w:pPr>
+      <w:r>
+        <w:rPr>
+          <w:rFonts w:ascii="Aptos" w:hAnsi="Aptos"/>
+          <w:b/>
+          <w:bCs/>
+          <w:sz w:val="32"/>
+          <w:szCs w:val="32"/>
+        </w:rPr>
+        <w:t>Summary of Data to be Stored</w:t>
+      </w:r>
+    </w:p>
+    <w:p>
+      <w:pPr>
+        <w:rPr>
+          <w:rFonts w:ascii="Aptos" w:hAnsi="Aptos"/>
+          <w:b/>
+          <w:bCs/>
+          <w:sz w:val="28"/>
+          <w:szCs w:val="28"/>
+        </w:rPr>
+      </w:pPr>
+      <w:r>
+        <w:rPr>
+          <w:rFonts w:ascii="Aptos" w:hAnsi="Aptos"/>
+          <w:b/>
+          <w:bCs/>
+          <w:sz w:val="28"/>
+          <w:szCs w:val="28"/>
+        </w:rPr>
+        <w:t>1. Admin Information</w:t>
+      </w:r>
+    </w:p>
+    <w:p>
+      <w:pPr>
+        <w:pStyle w:val="ListParagraph"/>
+        <w:numPr>
+          <w:ilvl w:val="0"/>
+          <w:numId w:val="8"/>
+        </w:numPr>
+        <w:rPr>
+          <w:rFonts w:ascii="Aptos" w:hAnsi="Aptos"/>
+          <w:sz w:val="24"/>
+          <w:szCs w:val="24"/>
+        </w:rPr>
+      </w:pPr>
+      <w:r>
+        <w:rPr>
+          <w:rFonts w:ascii="Aptos" w:hAnsi="Aptos"/>
+          <w:sz w:val="24"/>
+          <w:szCs w:val="24"/>
+        </w:rPr>
+        <w:t>Admin ID: A unique identifier for each admin.</w:t>
+      </w:r>
+    </w:p>
+    <w:p>
+      <w:pPr>
+        <w:pStyle w:val="ListParagraph"/>
+        <w:numPr>
+          <w:ilvl w:val="0"/>
+          <w:numId w:val="8"/>
+        </w:numPr>
+        <w:rPr>
+          <w:rFonts w:ascii="Aptos" w:hAnsi="Aptos"/>
+          <w:sz w:val="24"/>
+          <w:szCs w:val="24"/>
+        </w:rPr>
+      </w:pPr>
+      <w:r>
+        <w:rPr>
+          <w:rFonts w:ascii="Aptos" w:hAnsi="Aptos"/>
+          <w:sz w:val="24"/>
+          <w:szCs w:val="24"/>
+        </w:rPr>
+        <w:t>Name: The name of the admin.</w:t>
+      </w:r>
+    </w:p>
+    <w:p>
+      <w:pPr>
+        <w:pStyle w:val="ListParagraph"/>
+        <w:numPr>
+          <w:ilvl w:val="0"/>
+          <w:numId w:val="8"/>
+        </w:numPr>
+        <w:rPr>
+          <w:rFonts w:ascii="Aptos" w:hAnsi="Aptos"/>
+          <w:sz w:val="24"/>
+          <w:szCs w:val="24"/>
+        </w:rPr>
+      </w:pPr>
+      <w:r>
+        <w:rPr>
+          <w:rFonts w:ascii="Aptos" w:hAnsi="Aptos"/>
+          <w:sz w:val="24"/>
+          <w:szCs w:val="24"/>
+        </w:rPr>
+        <w:t>Email: The email address of the admin.</w:t>
+      </w:r>
+    </w:p>
+    <w:p>
+      <w:pPr>
+        <w:pStyle w:val="ListParagraph"/>
+        <w:numPr>
+          <w:ilvl w:val="0"/>
+          <w:numId w:val="8"/>
+        </w:numPr>
+        <w:rPr>
+          <w:rFonts w:ascii="Aptos" w:hAnsi="Aptos"/>
+          <w:sz w:val="24"/>
+          <w:szCs w:val="24"/>
+        </w:rPr>
+      </w:pPr>
+      <w:r>
+        <w:rPr>
+          <w:rFonts w:ascii="Aptos" w:hAnsi="Aptos"/>
+          <w:sz w:val="24"/>
+          <w:szCs w:val="24"/>
+        </w:rPr>
+        <w:t>Role: The role of the admin within the system.</w:t>
+      </w:r>
+    </w:p>
+    <w:p>
+      <w:pPr>
+        <w:rPr>
+          <w:rFonts w:ascii="Aptos" w:hAnsi="Aptos"/>
+          <w:sz w:val="24"/>
+          <w:szCs w:val="24"/>
+        </w:rPr>
+      </w:pPr>
+    </w:p>
+    <w:p>
+      <w:pPr>
+        <w:rPr>
+          <w:rFonts w:ascii="Aptos" w:hAnsi="Aptos"/>
+          <w:b/>
+          <w:bCs/>
+          <w:sz w:val="28"/>
+          <w:szCs w:val="28"/>
+        </w:rPr>
+      </w:pPr>
+      <w:r>
+        <w:rPr>
+          <w:rFonts w:ascii="Aptos" w:hAnsi="Aptos"/>
+          <w:b/>
+          <w:bCs/>
+          <w:sz w:val="28"/>
+          <w:szCs w:val="28"/>
+        </w:rPr>
+        <w:t>2. User Information</w:t>
+      </w:r>
+    </w:p>
+    <w:p>
+      <w:pPr>
+        <w:pStyle w:val="ListParagraph"/>
+        <w:numPr>
+          <w:ilvl w:val="0"/>
+          <w:numId w:val="7"/>
+        </w:numPr>
+        <w:rPr>
+          <w:rFonts w:ascii="Aptos" w:hAnsi="Aptos"/>
+          <w:sz w:val="24"/>
+          <w:szCs w:val="24"/>
+        </w:rPr>
+      </w:pPr>
+      <w:r>
+        <w:rPr>
+          <w:rFonts w:ascii="Aptos" w:hAnsi="Aptos"/>
+          <w:sz w:val="24"/>
+          <w:szCs w:val="24"/>
+        </w:rPr>
+        <w:t>User ID: A unique identifier for each user (student or staff).</w:t>
+      </w:r>
+    </w:p>
+    <w:p>
+      <w:pPr>
+        <w:pStyle w:val="ListParagraph"/>
+        <w:numPr>
+          <w:ilvl w:val="0"/>
+          <w:numId w:val="7"/>
+        </w:numPr>
+        <w:rPr>
+          <w:rFonts w:ascii="Aptos" w:hAnsi="Aptos"/>
+          <w:sz w:val="24"/>
+          <w:szCs w:val="24"/>
+        </w:rPr>
+      </w:pPr>
+      <w:r>
+        <w:rPr>
+          <w:rFonts w:ascii="Aptos" w:hAnsi="Aptos"/>
+          <w:sz w:val="24"/>
+          <w:szCs w:val="24"/>
+        </w:rPr>
+        <w:t>Name: The name of the user.</w:t>
+      </w:r>
+    </w:p>
+    <w:p>
+      <w:pPr>
+        <w:pStyle w:val="ListParagraph"/>
+        <w:numPr>
+          <w:ilvl w:val="0"/>
+          <w:numId w:val="7"/>
+        </w:numPr>
+        <w:rPr>
+          <w:rFonts w:ascii="Aptos" w:hAnsi="Aptos"/>
+          <w:sz w:val="24"/>
+          <w:szCs w:val="24"/>
+        </w:rPr>
+      </w:pPr>
+      <w:r>
+        <w:rPr>
+          <w:rFonts w:ascii="Aptos" w:hAnsi="Aptos"/>
+          <w:sz w:val="24"/>
+          <w:szCs w:val="24"/>
+        </w:rPr>
+        <w:t>Email: The email address of the user.</w:t>
+      </w:r>
+    </w:p>
+    <w:p>
+      <w:pPr>
+        <w:pStyle w:val="ListParagraph"/>
+        <w:numPr>
+          <w:ilvl w:val="0"/>
+          <w:numId w:val="7"/>
+        </w:numPr>
+        <w:rPr>
+          <w:rFonts w:ascii="Aptos" w:hAnsi="Aptos"/>
+          <w:sz w:val="24"/>
+          <w:szCs w:val="24"/>
+        </w:rPr>
+      </w:pPr>
+      <w:r>
+        <w:rPr>
+          <w:rFonts w:ascii="Aptos" w:hAnsi="Aptos"/>
+          <w:sz w:val="24"/>
+          <w:szCs w:val="24"/>
+        </w:rPr>
+        <w:t>Role: The role of the user (either Student or Staff).</w:t>
+      </w:r>
+    </w:p>
+    <w:p>
+      <w:pPr>
+        <w:rPr>
+          <w:rFonts w:ascii="Aptos" w:hAnsi="Aptos"/>
+          <w:sz w:val="24"/>
+          <w:szCs w:val="24"/>
+        </w:rPr>
+      </w:pPr>
+    </w:p>
+    <w:p>
+      <w:pPr>
+        <w:rPr>
+          <w:rFonts w:ascii="Aptos" w:hAnsi="Aptos"/>
+          <w:b/>
+          <w:bCs/>
+          <w:sz w:val="28"/>
+          <w:szCs w:val="28"/>
+        </w:rPr>
+      </w:pPr>
+    </w:p>
+    <w:p>
+      <w:pPr>
+        <w:rPr>
+          <w:rFonts w:ascii="Aptos" w:hAnsi="Aptos"/>
+          <w:b/>
+          <w:bCs/>
+          <w:sz w:val="28"/>
+          <w:szCs w:val="28"/>
+        </w:rPr>
+      </w:pPr>
+      <w:r>
+        <w:rPr>
+          <w:rFonts w:ascii="Aptos" w:hAnsi="Aptos"/>
+          <w:b/>
+          <w:bCs/>
+          <w:sz w:val="28"/>
+          <w:szCs w:val="28"/>
+        </w:rPr>
+        <w:t>3. Event Details</w:t>
+      </w:r>
+    </w:p>
+    <w:p>
+      <w:pPr>
+        <w:pStyle w:val="ListParagraph"/>
+        <w:numPr>
+          <w:ilvl w:val="0"/>
+          <w:numId w:val="6"/>
+        </w:numPr>
+        <w:rPr>
+          <w:rFonts w:ascii="Aptos" w:hAnsi="Aptos"/>
+          <w:sz w:val="24"/>
+          <w:szCs w:val="24"/>
+        </w:rPr>
+      </w:pPr>
+      <w:r>
+        <w:rPr>
+          <w:rFonts w:ascii="Aptos" w:hAnsi="Aptos"/>
+          <w:sz w:val="24"/>
+          <w:szCs w:val="24"/>
+        </w:rPr>
+        <w:t>Event ID: A unique identifier for each event.</w:t>
+      </w:r>
+    </w:p>
+    <w:p>
+      <w:pPr>
+        <w:pStyle w:val="ListParagraph"/>
+        <w:numPr>
+          <w:ilvl w:val="0"/>
+          <w:numId w:val="6"/>
+        </w:numPr>
+        <w:rPr>
+          <w:rFonts w:ascii="Aptos" w:hAnsi="Aptos"/>
+          <w:sz w:val="24"/>
+          <w:szCs w:val="24"/>
+        </w:rPr>
+      </w:pPr>
+      <w:r>
+        <w:rPr>
+          <w:rFonts w:ascii="Aptos" w:hAnsi="Aptos"/>
+          <w:sz w:val="24"/>
+          <w:szCs w:val="24"/>
+        </w:rPr>
+        <w:t>Admin ID: The identifier for the admin managing the event.</w:t>
+      </w:r>
+    </w:p>
+    <w:p>
+      <w:pPr>
+        <w:pStyle w:val="ListParagraph"/>
+        <w:numPr>
+          <w:ilvl w:val="0"/>
+          <w:numId w:val="6"/>
+        </w:numPr>
+        <w:rPr>
+          <w:rFonts w:ascii="Aptos" w:hAnsi="Aptos"/>
+          <w:sz w:val="24"/>
+          <w:szCs w:val="24"/>
+        </w:rPr>
+      </w:pPr>
+      <w:r>
+        <w:rPr>
+          <w:rFonts w:ascii="Aptos" w:hAnsi="Aptos"/>
+          <w:sz w:val="24"/>
+          <w:szCs w:val="24"/>
+        </w:rPr>
+        <w:lastRenderedPageBreak/>
+        <w:t>Name: The name of the event.</w:t>
+      </w:r>
+    </w:p>
+    <w:p>
+      <w:pPr>
+        <w:pStyle w:val="ListParagraph"/>
+        <w:numPr>
+          <w:ilvl w:val="0"/>
+          <w:numId w:val="6"/>
+        </w:numPr>
+        <w:rPr>
+          <w:rFonts w:ascii="Aptos" w:hAnsi="Aptos"/>
+          <w:sz w:val="24"/>
+          <w:szCs w:val="24"/>
+        </w:rPr>
+      </w:pPr>
+      <w:r>
+        <w:rPr>
+          <w:rFonts w:ascii="Aptos" w:hAnsi="Aptos"/>
+          <w:sz w:val="24"/>
+          <w:szCs w:val="24"/>
+        </w:rPr>
+        <w:t>Description: A brief description of what the event is about.</w:t>
+      </w:r>
+    </w:p>
+    <w:p>
+      <w:pPr>
+        <w:pStyle w:val="ListParagraph"/>
+        <w:numPr>
+          <w:ilvl w:val="0"/>
+          <w:numId w:val="6"/>
+        </w:numPr>
+        <w:rPr>
+          <w:rFonts w:ascii="Aptos" w:hAnsi="Aptos"/>
+          <w:sz w:val="24"/>
+          <w:szCs w:val="24"/>
+        </w:rPr>
+      </w:pPr>
+      <w:r>
+        <w:rPr>
+          <w:rFonts w:ascii="Aptos" w:hAnsi="Aptos"/>
+          <w:sz w:val="24"/>
+          <w:szCs w:val="24"/>
+        </w:rPr>
+        <w:t>Time: The time the event starts.</w:t>
+      </w:r>
+    </w:p>
+    <w:p>
+      <w:pPr>
+        <w:pStyle w:val="ListParagraph"/>
+        <w:numPr>
+          <w:ilvl w:val="0"/>
+          <w:numId w:val="6"/>
+        </w:numPr>
+        <w:rPr>
+          <w:rFonts w:ascii="Aptos" w:hAnsi="Aptos"/>
+          <w:sz w:val="24"/>
+          <w:szCs w:val="24"/>
+        </w:rPr>
+      </w:pPr>
+      <w:r>
+        <w:rPr>
+          <w:rFonts w:ascii="Aptos" w:hAnsi="Aptos"/>
+          <w:sz w:val="24"/>
+          <w:szCs w:val="24"/>
+        </w:rPr>
+        <w:t>Location: Where the event will take place.</w:t>
+      </w:r>
+    </w:p>
+    <w:p>
+      <w:pPr>
+        <w:pStyle w:val="ListParagraph"/>
+        <w:numPr>
+          <w:ilvl w:val="0"/>
+          <w:numId w:val="6"/>
+        </w:numPr>
+        <w:rPr>
+          <w:rFonts w:ascii="Aptos" w:hAnsi="Aptos"/>
+          <w:sz w:val="24"/>
+          <w:szCs w:val="24"/>
+        </w:rPr>
+      </w:pPr>
+      <w:r>
+        <w:rPr>
+          <w:rFonts w:ascii="Aptos" w:hAnsi="Aptos"/>
+          <w:sz w:val="24"/>
+          <w:szCs w:val="24"/>
+        </w:rPr>
+        <w:t>Date: The date the event is scheduled for.</w:t>
+      </w:r>
+    </w:p>
+    <w:p>
+      <w:pPr>
+        <w:rPr>
+          <w:rFonts w:ascii="Aptos" w:hAnsi="Aptos"/>
+          <w:sz w:val="24"/>
+          <w:szCs w:val="24"/>
+        </w:rPr>
+      </w:pPr>
+    </w:p>
+    <w:p>
+      <w:pPr>
+        <w:rPr>
+          <w:rFonts w:ascii="Aptos" w:hAnsi="Aptos"/>
+          <w:b/>
+          <w:bCs/>
+          <w:sz w:val="28"/>
+          <w:szCs w:val="28"/>
+        </w:rPr>
+      </w:pPr>
+      <w:r>
+        <w:rPr>
+          <w:rFonts w:ascii="Aptos" w:hAnsi="Aptos"/>
+          <w:b/>
+          <w:bCs/>
+          <w:sz w:val="28"/>
+          <w:szCs w:val="28"/>
+        </w:rPr>
+        <w:t>4. Ticket Information</w:t>
+      </w:r>
+    </w:p>
+    <w:p>
+      <w:pPr>
+        <w:pStyle w:val="ListParagraph"/>
+        <w:numPr>
+          <w:ilvl w:val="0"/>
+          <w:numId w:val="5"/>
+        </w:numPr>
+        <w:rPr>
+          <w:rFonts w:ascii="Aptos" w:hAnsi="Aptos"/>
+          <w:sz w:val="24"/>
+          <w:szCs w:val="24"/>
+        </w:rPr>
+      </w:pPr>
+      <w:r>
+        <w:rPr>
+          <w:rFonts w:ascii="Aptos" w:hAnsi="Aptos"/>
+          <w:sz w:val="24"/>
+          <w:szCs w:val="24"/>
+        </w:rPr>
+        <w:t>Ticket ID: A unique identifier for each ticket type.</w:t>
+      </w:r>
+    </w:p>
+    <w:p>
+      <w:pPr>
+        <w:pStyle w:val="ListParagraph"/>
+        <w:numPr>
+          <w:ilvl w:val="0"/>
+          <w:numId w:val="5"/>
+        </w:numPr>
+        <w:rPr>
+          <w:rFonts w:ascii="Aptos" w:hAnsi="Aptos"/>
+          <w:sz w:val="24"/>
+          <w:szCs w:val="24"/>
+        </w:rPr>
+      </w:pPr>
+      <w:r>
+        <w:rPr>
+          <w:rFonts w:ascii="Aptos" w:hAnsi="Aptos"/>
+          <w:sz w:val="24"/>
+          <w:szCs w:val="24"/>
+        </w:rPr>
+        <w:t>Admin ID: The identifier for the admin managing the event.</w:t>
+      </w:r>
+    </w:p>
+    <w:p>
+      <w:pPr>
+        <w:pStyle w:val="ListParagraph"/>
+        <w:numPr>
+          <w:ilvl w:val="0"/>
+          <w:numId w:val="5"/>
+        </w:numPr>
+        <w:rPr>
+          <w:rFonts w:ascii="Aptos" w:hAnsi="Aptos"/>
+          <w:sz w:val="24"/>
+          <w:szCs w:val="24"/>
+        </w:rPr>
+      </w:pPr>
+      <w:r>
+        <w:rPr>
+          <w:rFonts w:ascii="Aptos" w:hAnsi="Aptos"/>
+          <w:sz w:val="24"/>
+          <w:szCs w:val="24"/>
+        </w:rPr>
+        <w:t>Event ID: The identifier for the event associated with the ticket.</w:t>
+      </w:r>
+    </w:p>
+    <w:p>
+      <w:pPr>
+        <w:pStyle w:val="ListParagraph"/>
+        <w:numPr>
+          <w:ilvl w:val="0"/>
+          <w:numId w:val="5"/>
+        </w:numPr>
+        <w:rPr>
+          <w:rFonts w:ascii="Aptos" w:hAnsi="Aptos"/>
+          <w:sz w:val="24"/>
+          <w:szCs w:val="24"/>
+        </w:rPr>
+      </w:pPr>
+      <w:r>
+        <w:rPr>
+          <w:rFonts w:ascii="Aptos" w:hAnsi="Aptos"/>
+          <w:sz w:val="24"/>
+          <w:szCs w:val="24"/>
+        </w:rPr>
+        <w:t>Type: The type of ticket (e.g., NOM or VIP).</w:t>
+      </w:r>
+    </w:p>
+    <w:p>
+      <w:pPr>
+        <w:pStyle w:val="ListParagraph"/>
+        <w:numPr>
+          <w:ilvl w:val="0"/>
+          <w:numId w:val="5"/>
+        </w:numPr>
+        <w:rPr>
+          <w:rFonts w:ascii="Aptos" w:hAnsi="Aptos"/>
+          <w:sz w:val="24"/>
+          <w:szCs w:val="24"/>
+        </w:rPr>
+      </w:pPr>
+      <w:r>
+        <w:rPr>
+          <w:rFonts w:ascii="Aptos" w:hAnsi="Aptos"/>
+          <w:sz w:val="24"/>
+          <w:szCs w:val="24"/>
+        </w:rPr>
+        <w:t>Price: The cost of the ticket.</w:t>
+      </w:r>
+    </w:p>
+    <w:p>
+      <w:pPr>
+        <w:pStyle w:val="ListParagraph"/>
+        <w:numPr>
+          <w:ilvl w:val="0"/>
+          <w:numId w:val="5"/>
+        </w:numPr>
+        <w:rPr>
+          <w:rFonts w:ascii="Aptos" w:hAnsi="Aptos"/>
+          <w:sz w:val="24"/>
+          <w:szCs w:val="24"/>
+        </w:rPr>
+      </w:pPr>
+      <w:r>
+        <w:rPr>
+          <w:rFonts w:ascii="Aptos" w:hAnsi="Aptos"/>
+          <w:sz w:val="24"/>
+          <w:szCs w:val="24"/>
+        </w:rPr>
+        <w:t>Availability: The number of tickets available for purchase.</w:t>
+      </w:r>
+    </w:p>
+    <w:p>
+      <w:pPr>
+        <w:rPr>
+          <w:rFonts w:ascii="Aptos" w:hAnsi="Aptos"/>
+          <w:sz w:val="24"/>
+          <w:szCs w:val="24"/>
+        </w:rPr>
+      </w:pPr>
+    </w:p>
+    <w:p>
+      <w:pPr>
+        <w:rPr>
+          <w:rFonts w:ascii="Aptos" w:hAnsi="Aptos"/>
+          <w:b/>
+          <w:bCs/>
+          <w:sz w:val="28"/>
+          <w:szCs w:val="28"/>
+        </w:rPr>
+      </w:pPr>
+      <w:r>
+        <w:rPr>
+          <w:rFonts w:ascii="Aptos" w:hAnsi="Aptos"/>
+          <w:b/>
+          <w:bCs/>
+          <w:sz w:val="28"/>
+          <w:szCs w:val="28"/>
+        </w:rPr>
+        <w:t>5. Attendance Records</w:t>
+      </w:r>
+    </w:p>
+    <w:p>
+      <w:pPr>
+        <w:pStyle w:val="ListParagraph"/>
+        <w:numPr>
+          <w:ilvl w:val="0"/>
+          <w:numId w:val="4"/>
+        </w:numPr>
+        <w:rPr>
+          <w:rFonts w:ascii="Aptos" w:hAnsi="Aptos"/>
+          <w:sz w:val="24"/>
+          <w:szCs w:val="24"/>
+        </w:rPr>
+      </w:pPr>
+      <w:r>
+        <w:rPr>
+          <w:rFonts w:ascii="Aptos" w:hAnsi="Aptos"/>
+          <w:sz w:val="24"/>
+          <w:szCs w:val="24"/>
+        </w:rPr>
+        <w:t>Attendance ID: A unique identifier for each attendance record.</w:t>
+      </w:r>
+    </w:p>
+    <w:p>
+      <w:pPr>
+        <w:pStyle w:val="ListParagraph"/>
+        <w:numPr>
+          <w:ilvl w:val="0"/>
+          <w:numId w:val="4"/>
+        </w:numPr>
+        <w:rPr>
+          <w:rFonts w:ascii="Aptos" w:hAnsi="Aptos"/>
+          <w:sz w:val="24"/>
+          <w:szCs w:val="24"/>
+        </w:rPr>
+      </w:pPr>
+      <w:r>
+        <w:rPr>
+          <w:rFonts w:ascii="Aptos" w:hAnsi="Aptos"/>
+          <w:sz w:val="24"/>
+          <w:szCs w:val="24"/>
+        </w:rPr>
+        <w:t>Event ID: The identifier for the event for which the user is attending.</w:t>
+      </w:r>
+    </w:p>
+    <w:p>
+      <w:pPr>
+        <w:pStyle w:val="ListParagraph"/>
+        <w:numPr>
+          <w:ilvl w:val="0"/>
+          <w:numId w:val="4"/>
+        </w:numPr>
+        <w:rPr>
+          <w:rFonts w:ascii="Aptos" w:hAnsi="Aptos"/>
+          <w:sz w:val="24"/>
+          <w:szCs w:val="24"/>
+        </w:rPr>
+      </w:pPr>
+      <w:r>
+        <w:rPr>
+          <w:rFonts w:ascii="Aptos" w:hAnsi="Aptos"/>
+          <w:sz w:val="24"/>
+          <w:szCs w:val="24"/>
+        </w:rPr>
+        <w:t>User ID: The identifier for the user attending the event.</w:t>
+      </w:r>
+    </w:p>
+    <w:p>
+      <w:pPr>
+        <w:pStyle w:val="ListParagraph"/>
+        <w:numPr>
+          <w:ilvl w:val="0"/>
+          <w:numId w:val="4"/>
+        </w:numPr>
+        <w:rPr>
+          <w:rFonts w:ascii="Aptos" w:hAnsi="Aptos"/>
+          <w:sz w:val="24"/>
+          <w:szCs w:val="24"/>
+        </w:rPr>
+      </w:pPr>
+      <w:r>
+        <w:rPr>
+          <w:rFonts w:ascii="Aptos" w:hAnsi="Aptos"/>
+          <w:sz w:val="24"/>
+          <w:szCs w:val="24"/>
+        </w:rPr>
+        <w:t>Status: The status of the user’s attendance (e.g., checked in or not).</w:t>
+      </w:r>
+    </w:p>
+    <w:p>
+      <w:pPr>
+        <w:rPr>
+          <w:rFonts w:ascii="Aptos" w:hAnsi="Aptos"/>
+          <w:sz w:val="24"/>
+          <w:szCs w:val="24"/>
+        </w:rPr>
+      </w:pPr>
+    </w:p>
+    <w:p>
+      <w:pPr>
+        <w:rPr>
+          <w:rFonts w:ascii="Aptos" w:hAnsi="Aptos"/>
+          <w:b/>
+          <w:bCs/>
+          <w:sz w:val="28"/>
+          <w:szCs w:val="28"/>
+        </w:rPr>
+      </w:pPr>
+      <w:r>
+        <w:rPr>
+          <w:rFonts w:ascii="Aptos" w:hAnsi="Aptos"/>
+          <w:b/>
+          <w:bCs/>
+          <w:sz w:val="28"/>
+          <w:szCs w:val="28"/>
+        </w:rPr>
+        <w:t>6. Notification Details</w:t>
+      </w:r>
+    </w:p>
+    <w:p>
+      <w:pPr>
+        <w:pStyle w:val="ListParagraph"/>
+        <w:numPr>
+          <w:ilvl w:val="0"/>
+          <w:numId w:val="3"/>
+        </w:numPr>
+        <w:rPr>
+          <w:rFonts w:ascii="Aptos" w:hAnsi="Aptos"/>
+          <w:sz w:val="24"/>
+          <w:szCs w:val="24"/>
+        </w:rPr>
+      </w:pPr>
+      <w:r>
+        <w:rPr>
+          <w:rFonts w:ascii="Aptos" w:hAnsi="Aptos"/>
+          <w:sz w:val="24"/>
+          <w:szCs w:val="24"/>
+        </w:rPr>
+        <w:t>Notification ID: A unique identifier for each notification.</w:t>
+      </w:r>
+    </w:p>
+    <w:p>
+      <w:pPr>
+        <w:pStyle w:val="ListParagraph"/>
+        <w:numPr>
+          <w:ilvl w:val="0"/>
+          <w:numId w:val="3"/>
+        </w:numPr>
+        <w:rPr>
+          <w:rFonts w:ascii="Aptos" w:hAnsi="Aptos"/>
+          <w:sz w:val="24"/>
+          <w:szCs w:val="24"/>
+        </w:rPr>
+      </w:pPr>
+      <w:r>
+        <w:rPr>
+          <w:rFonts w:ascii="Aptos" w:hAnsi="Aptos"/>
+          <w:sz w:val="24"/>
+          <w:szCs w:val="24"/>
+        </w:rPr>
+        <w:t>User ID: The identifier for the user receiving the notification.</w:t>
+      </w:r>
+    </w:p>
+    <w:p>
+      <w:pPr>
+        <w:pStyle w:val="ListParagraph"/>
+        <w:numPr>
+          <w:ilvl w:val="0"/>
+          <w:numId w:val="3"/>
+        </w:numPr>
+        <w:rPr>
+          <w:rFonts w:ascii="Aptos" w:hAnsi="Aptos"/>
+          <w:sz w:val="24"/>
+          <w:szCs w:val="24"/>
+        </w:rPr>
+      </w:pPr>
+      <w:r>
+        <w:rPr>
+          <w:rFonts w:ascii="Aptos" w:hAnsi="Aptos"/>
+          <w:sz w:val="24"/>
+          <w:szCs w:val="24"/>
+        </w:rPr>
+        <w:t>Message: The content of the notification message.</w:t>
+      </w:r>
+    </w:p>
+    <w:p>
+      <w:pPr>
+        <w:pStyle w:val="ListParagraph"/>
+        <w:numPr>
+          <w:ilvl w:val="0"/>
+          <w:numId w:val="3"/>
+        </w:numPr>
+        <w:rPr>
+          <w:rFonts w:ascii="Aptos" w:hAnsi="Aptos"/>
+          <w:sz w:val="24"/>
+          <w:szCs w:val="24"/>
+        </w:rPr>
+      </w:pPr>
+      <w:r>
+        <w:rPr>
+          <w:rFonts w:ascii="Aptos" w:hAnsi="Aptos"/>
+          <w:sz w:val="24"/>
+          <w:szCs w:val="24"/>
+        </w:rPr>
+        <w:t>Type: The type of notification (e.g., Email, SMS, or App notification).</w:t>
+      </w:r>
+    </w:p>
+    <w:p>
+      <w:pPr>
+        <w:rPr>
+          <w:rFonts w:ascii="Aptos" w:hAnsi="Aptos"/>
+          <w:sz w:val="24"/>
+          <w:szCs w:val="24"/>
+        </w:rPr>
+      </w:pPr>
+    </w:p>
+    <w:p>
+      <w:pPr>
+        <w:rPr>
+          <w:rFonts w:ascii="Aptos" w:hAnsi="Aptos"/>
+          <w:b/>
+          <w:bCs/>
+          <w:sz w:val="28"/>
+          <w:szCs w:val="28"/>
+        </w:rPr>
+      </w:pPr>
+      <w:r>
+        <w:rPr>
+          <w:rFonts w:ascii="Aptos" w:hAnsi="Aptos"/>
+          <w:b/>
+          <w:bCs/>
+          <w:sz w:val="28"/>
+          <w:szCs w:val="28"/>
+        </w:rPr>
+        <w:t>7. Payment Information</w:t>
+      </w:r>
+    </w:p>
+    <w:p>
+      <w:pPr>
+        <w:pStyle w:val="ListParagraph"/>
+        <w:numPr>
+          <w:ilvl w:val="0"/>
+          <w:numId w:val="2"/>
+        </w:numPr>
+        <w:rPr>
+          <w:rFonts w:ascii="Aptos" w:hAnsi="Aptos"/>
+          <w:sz w:val="24"/>
+          <w:szCs w:val="24"/>
+        </w:rPr>
+      </w:pPr>
+      <w:r>
+        <w:rPr>
+          <w:rFonts w:ascii="Aptos" w:hAnsi="Aptos"/>
+          <w:sz w:val="24"/>
+          <w:szCs w:val="24"/>
+        </w:rPr>
+        <w:t>Payment ID: A unique identifier for each payment transaction.</w:t>
+      </w:r>
+    </w:p>
+    <w:p>
+      <w:pPr>
+        <w:pStyle w:val="ListParagraph"/>
+        <w:numPr>
+          <w:ilvl w:val="0"/>
+          <w:numId w:val="2"/>
+        </w:numPr>
+        <w:rPr>
+          <w:rFonts w:ascii="Aptos" w:hAnsi="Aptos"/>
+          <w:sz w:val="24"/>
+          <w:szCs w:val="24"/>
+        </w:rPr>
+      </w:pPr>
+      <w:r>
+        <w:rPr>
+          <w:rFonts w:ascii="Aptos" w:hAnsi="Aptos"/>
+          <w:sz w:val="24"/>
+          <w:szCs w:val="24"/>
+        </w:rPr>
+        <w:t>User ID: The identifier for the user making the payment.</w:t>
+      </w:r>
+    </w:p>
+    <w:p>
+      <w:pPr>
+        <w:pStyle w:val="ListParagraph"/>
+        <w:numPr>
+          <w:ilvl w:val="0"/>
+          <w:numId w:val="2"/>
+        </w:numPr>
+        <w:rPr>
+          <w:rFonts w:ascii="Aptos" w:hAnsi="Aptos"/>
+          <w:sz w:val="24"/>
+          <w:szCs w:val="24"/>
+        </w:rPr>
+      </w:pPr>
+      <w:r>
+        <w:rPr>
+          <w:rFonts w:ascii="Aptos" w:hAnsi="Aptos"/>
+          <w:sz w:val="24"/>
+          <w:szCs w:val="24"/>
+        </w:rPr>
+        <w:t>Event ID: The identifier for the event associated with the payment.</w:t>
+      </w:r>
+    </w:p>
+    <w:p>
+      <w:pPr>
+        <w:pStyle w:val="ListParagraph"/>
+        <w:numPr>
+          <w:ilvl w:val="0"/>
+          <w:numId w:val="2"/>
+        </w:numPr>
+        <w:rPr>
+          <w:rFonts w:ascii="Aptos" w:hAnsi="Aptos"/>
+          <w:sz w:val="24"/>
+          <w:szCs w:val="24"/>
+        </w:rPr>
+      </w:pPr>
+      <w:r>
+        <w:rPr>
+          <w:rFonts w:ascii="Aptos" w:hAnsi="Aptos"/>
+          <w:sz w:val="24"/>
+          <w:szCs w:val="24"/>
+        </w:rPr>
+        <w:t>Admin ID: The identifier for the admin managing the event.</w:t>
+      </w:r>
+    </w:p>
+    <w:p>
+      <w:pPr>
+        <w:pStyle w:val="ListParagraph"/>
+        <w:numPr>
+          <w:ilvl w:val="0"/>
+          <w:numId w:val="2"/>
+        </w:numPr>
+        <w:rPr>
+          <w:rFonts w:ascii="Aptos" w:hAnsi="Aptos"/>
+          <w:sz w:val="24"/>
+          <w:szCs w:val="24"/>
+        </w:rPr>
+      </w:pPr>
+      <w:r>
+        <w:rPr>
+          <w:rFonts w:ascii="Aptos" w:hAnsi="Aptos"/>
+          <w:sz w:val="24"/>
+          <w:szCs w:val="24"/>
+        </w:rPr>
+        <w:t>Amount: The amount paid.</w:t>
+      </w:r>
+    </w:p>
+    <w:p>
+      <w:pPr>
+        <w:pStyle w:val="ListParagraph"/>
+        <w:numPr>
+          <w:ilvl w:val="0"/>
+          <w:numId w:val="2"/>
+        </w:numPr>
+        <w:rPr>
+          <w:rFonts w:ascii="Aptos" w:hAnsi="Aptos"/>
+          <w:sz w:val="24"/>
+          <w:szCs w:val="24"/>
+        </w:rPr>
+      </w:pPr>
+      <w:r>
+        <w:rPr>
+          <w:rFonts w:ascii="Aptos" w:hAnsi="Aptos"/>
+          <w:sz w:val="24"/>
+          <w:szCs w:val="24"/>
+        </w:rPr>
+        <w:t>Payment Status: The status of the payment (e.g., completed, pending, failed).</w:t>
+      </w:r>
+    </w:p>
+    <w:p>
+      <w:pPr>
+        <w:rPr>
+          <w:rFonts w:ascii="Aptos" w:hAnsi="Aptos"/>
+          <w:sz w:val="28"/>
+          <w:szCs w:val="28"/>
+        </w:rPr>
+      </w:pPr>
+    </w:p>
+    <w:p>
+      <w:pPr>
+        <w:rPr>
+          <w:rFonts w:ascii="Aptos" w:hAnsi="Aptos"/>
+          <w:b/>
+          <w:bCs/>
+          <w:sz w:val="32"/>
+          <w:szCs w:val="32"/>
+        </w:rPr>
+      </w:pPr>
+      <w:r>
+        <w:rPr>
+          <w:rFonts w:ascii="Aptos" w:hAnsi="Aptos"/>
+          <w:b/>
+          <w:bCs/>
+          <w:sz w:val="32"/>
+          <w:szCs w:val="32"/>
+        </w:rPr>
+        <w:t>Data Security Plans</w:t>
+      </w:r>
+    </w:p>
+    <w:p>
+      <w:pPr>
+        <w:rPr>
+          <w:rFonts w:ascii="Aptos" w:hAnsi="Aptos"/>
+          <w:b/>
+          <w:bCs/>
+          <w:sz w:val="28"/>
+          <w:szCs w:val="28"/>
+        </w:rPr>
+      </w:pPr>
+      <w:r>
+        <w:rPr>
+          <w:rFonts w:ascii="Aptos" w:hAnsi="Aptos"/>
+          <w:b/>
+          <w:bCs/>
+          <w:sz w:val="28"/>
+          <w:szCs w:val="28"/>
+        </w:rPr>
+        <w:t>Initial Plans to Secure Data</w:t>
+      </w:r>
+    </w:p>
+    <w:p>
+      <w:pPr>
+        <w:pStyle w:val="ListParagraph"/>
+        <w:numPr>
+          <w:ilvl w:val="0"/>
+          <w:numId w:val="1"/>
+        </w:numPr>
+        <w:rPr>
+          <w:rFonts w:ascii="Aptos" w:hAnsi="Aptos"/>
+          <w:b/>
+          <w:bCs/>
+          <w:sz w:val="28"/>
+          <w:szCs w:val="28"/>
+        </w:rPr>
+      </w:pPr>
+      <w:r>
+        <w:rPr>
+          <w:rFonts w:ascii="Aptos" w:hAnsi="Aptos"/>
+          <w:b/>
+          <w:bCs/>
+          <w:sz w:val="28"/>
+          <w:szCs w:val="28"/>
+        </w:rPr>
+        <w:t>Access Restrictions:</w:t>
+      </w:r>
+    </w:p>
+    <w:p>
+      <w:pPr>
+        <w:pStyle w:val="ListParagraph"/>
+        <w:numPr>
+          <w:ilvl w:val="1"/>
+          <w:numId w:val="1"/>
+        </w:numPr>
+        <w:rPr>
+          <w:rFonts w:ascii="Aptos" w:hAnsi="Aptos"/>
+          <w:sz w:val="24"/>
+          <w:szCs w:val="24"/>
+        </w:rPr>
+      </w:pPr>
+      <w:r>
+        <w:rPr>
+          <w:rFonts w:ascii="Aptos" w:hAnsi="Aptos"/>
+          <w:sz w:val="24"/>
+          <w:szCs w:val="24"/>
+        </w:rPr>
+        <w:t>User Roles: Implement role-based access control (RBAC) to ensure that users only have access to data necessary for their role (e.g., Admin, User, Event Organizer).</w:t>
+      </w:r>
+    </w:p>
+    <w:p>
+      <w:pPr>
+        <w:pStyle w:val="ListParagraph"/>
+        <w:numPr>
+          <w:ilvl w:val="2"/>
+          <w:numId w:val="1"/>
+        </w:numPr>
+        <w:rPr>
+          <w:rFonts w:ascii="Aptos" w:hAnsi="Aptos"/>
+          <w:sz w:val="24"/>
+          <w:szCs w:val="24"/>
+        </w:rPr>
+      </w:pPr>
+      <w:r>
+        <w:rPr>
+          <w:rFonts w:ascii="Aptos" w:hAnsi="Aptos"/>
+          <w:sz w:val="24"/>
+          <w:szCs w:val="24"/>
+        </w:rPr>
+        <w:t>Admins will have full access to manage events, users, and notifications.</w:t>
+      </w:r>
+    </w:p>
+    <w:p>
+      <w:pPr>
+        <w:pStyle w:val="ListParagraph"/>
+        <w:numPr>
+          <w:ilvl w:val="2"/>
+          <w:numId w:val="1"/>
+        </w:numPr>
+        <w:rPr>
+          <w:rFonts w:ascii="Aptos" w:hAnsi="Aptos"/>
+          <w:sz w:val="24"/>
+          <w:szCs w:val="24"/>
+        </w:rPr>
+      </w:pPr>
+      <w:r>
+        <w:rPr>
+          <w:rFonts w:ascii="Aptos" w:hAnsi="Aptos"/>
+          <w:sz w:val="24"/>
+          <w:szCs w:val="24"/>
+        </w:rPr>
+        <w:t>Users (Students/Staff) will have restricted access, allowing them to view and register for events, purchase tickets, and receive notifications.</w:t>
+      </w:r>
+    </w:p>
+    <w:p>
+      <w:pPr>
+        <w:pStyle w:val="ListParagraph"/>
+        <w:numPr>
+          <w:ilvl w:val="1"/>
+          <w:numId w:val="1"/>
+        </w:numPr>
+        <w:rPr>
+          <w:rFonts w:ascii="Aptos" w:hAnsi="Aptos"/>
+          <w:sz w:val="24"/>
+          <w:szCs w:val="24"/>
+        </w:rPr>
+      </w:pPr>
+      <w:r>
+        <w:rPr>
+          <w:rFonts w:ascii="Aptos" w:hAnsi="Aptos"/>
+          <w:sz w:val="24"/>
+          <w:szCs w:val="24"/>
+        </w:rPr>
+        <w:t>Authentication: Require strong authentication methods (e.g., password policies, two-factor authentication) to access the system and sensitive data</w:t>
+      </w:r>
+      <w:r>
+        <w:rPr>
+          <w:rFonts w:ascii="Aptos" w:hAnsi="Aptos"/>
+          <w:sz w:val="28"/>
+          <w:szCs w:val="28"/>
+        </w:rPr>
+        <w:t>.</w:t>
+      </w:r>
+    </w:p>
+    <w:p>
+      <w:pPr>
+        <w:pStyle w:val="ListParagraph"/>
+        <w:ind w:left="1440"/>
+        <w:rPr>
+          <w:rFonts w:ascii="Aptos" w:hAnsi="Aptos"/>
+          <w:sz w:val="24"/>
+          <w:szCs w:val="24"/>
+        </w:rPr>
+      </w:pPr>
+    </w:p>
+    <w:p>
+      <w:pPr>
+        <w:pStyle w:val="ListParagraph"/>
+        <w:numPr>
+          <w:ilvl w:val="0"/>
+          <w:numId w:val="1"/>
+        </w:numPr>
+        <w:rPr>
+          <w:rFonts w:ascii="Aptos" w:hAnsi="Aptos"/>
+          <w:b/>
+          <w:bCs/>
+          <w:sz w:val="28"/>
+          <w:szCs w:val="28"/>
+        </w:rPr>
+      </w:pPr>
+      <w:r>
+        <w:rPr>
+          <w:rFonts w:ascii="Aptos" w:hAnsi="Aptos"/>
+          <w:b/>
+          <w:bCs/>
+          <w:sz w:val="28"/>
+          <w:szCs w:val="28"/>
+        </w:rPr>
+        <w:t>Data Encryption:</w:t>
+      </w:r>
+    </w:p>
+    <w:p>
+      <w:pPr>
+        <w:pStyle w:val="ListParagraph"/>
+        <w:numPr>
+          <w:ilvl w:val="1"/>
+          <w:numId w:val="1"/>
+        </w:numPr>
+        <w:rPr>
+          <w:rFonts w:ascii="Aptos" w:hAnsi="Aptos"/>
+          <w:sz w:val="24"/>
+          <w:szCs w:val="24"/>
+        </w:rPr>
+      </w:pPr>
+      <w:r>
+        <w:rPr>
+          <w:rFonts w:ascii="Aptos" w:hAnsi="Aptos"/>
+          <w:sz w:val="24"/>
+          <w:szCs w:val="24"/>
+        </w:rPr>
+        <w:t>At Rest: Use encryption to secure sensitive data stored in the database, such as user emails, payment information, and notifications. AES (Advanced Encryption Standard) is recommended for this purpose.</w:t>
+      </w:r>
+    </w:p>
+    <w:p>
+      <w:pPr>
+        <w:pStyle w:val="ListParagraph"/>
+        <w:numPr>
+          <w:ilvl w:val="1"/>
+          <w:numId w:val="1"/>
+        </w:numPr>
+        <w:rPr>
+          <w:rFonts w:ascii="Aptos" w:hAnsi="Aptos"/>
+          <w:sz w:val="24"/>
+          <w:szCs w:val="24"/>
+        </w:rPr>
+      </w:pPr>
+      <w:r>
+        <w:rPr>
+          <w:rFonts w:ascii="Aptos" w:hAnsi="Aptos"/>
+          <w:sz w:val="24"/>
+          <w:szCs w:val="24"/>
+        </w:rPr>
+        <w:t>In Transit: Implement HTTPS to encrypt data transmitted between users and the server, preventing interception during data exchange.</w:t>
+      </w:r>
+    </w:p>
+    <w:p>
+      <w:pPr>
+        <w:pStyle w:val="ListParagraph"/>
+        <w:numPr>
+          <w:ilvl w:val="1"/>
+          <w:numId w:val="1"/>
+        </w:numPr>
+        <w:rPr>
+          <w:rFonts w:ascii="Aptos" w:hAnsi="Aptos"/>
+          <w:sz w:val="24"/>
+          <w:szCs w:val="24"/>
+        </w:rPr>
+      </w:pPr>
+      <w:r>
+        <w:rPr>
+          <w:rFonts w:ascii="Aptos" w:hAnsi="Aptos"/>
+          <w:sz w:val="24"/>
+          <w:szCs w:val="24"/>
+        </w:rPr>
+        <w:t>Sensitive Fields: Specifically encrypt sensitive fields like Email, Payment Amount, and Notification Message to further enhance security.</w:t>
+      </w:r>
+    </w:p>
+    <w:p>
+      <w:pPr>
+        <w:ind w:left="1080"/>
+        <w:rPr>
+          <w:rFonts w:ascii="Aptos" w:hAnsi="Aptos"/>
+          <w:sz w:val="28"/>
+          <w:szCs w:val="28"/>
+        </w:rPr>
+      </w:pPr>
+    </w:p>
+    <w:p>
+      <w:pPr>
+        <w:pStyle w:val="ListParagraph"/>
+        <w:numPr>
+          <w:ilvl w:val="0"/>
+          <w:numId w:val="1"/>
+        </w:numPr>
+        <w:rPr>
+          <w:rFonts w:ascii="Aptos" w:hAnsi="Aptos"/>
+          <w:b/>
+          <w:bCs/>
+          <w:sz w:val="28"/>
+          <w:szCs w:val="28"/>
+        </w:rPr>
+      </w:pPr>
+      <w:r>
+        <w:rPr>
+          <w:rFonts w:ascii="Aptos" w:hAnsi="Aptos"/>
+          <w:b/>
+          <w:bCs/>
+          <w:sz w:val="28"/>
+          <w:szCs w:val="28"/>
+        </w:rPr>
+        <w:t>Regular Security Audits:</w:t>
+      </w:r>
+    </w:p>
+    <w:p>
+      <w:pPr>
+        <w:pStyle w:val="ListParagraph"/>
+        <w:numPr>
+          <w:ilvl w:val="1"/>
+          <w:numId w:val="1"/>
+        </w:numPr>
+        <w:rPr>
+          <w:rFonts w:ascii="Aptos" w:hAnsi="Aptos"/>
+          <w:sz w:val="24"/>
+          <w:szCs w:val="24"/>
+        </w:rPr>
+      </w:pPr>
+      <w:r>
+        <w:rPr>
+          <w:rFonts w:ascii="Aptos" w:hAnsi="Aptos"/>
+          <w:sz w:val="24"/>
+          <w:szCs w:val="24"/>
+        </w:rPr>
+        <w:t>Conduct regular security audits and vulnerability assessments to identify and mitigate potential risks in the system.</w:t>
+      </w:r>
+    </w:p>
+    <w:p>
+      <w:pPr>
+        <w:rPr>
+          <w:rFonts w:ascii="Aptos" w:hAnsi="Aptos"/>
+          <w:sz w:val="28"/>
+          <w:szCs w:val="28"/>
+        </w:rPr>
+      </w:pPr>
+    </w:p>
+    <w:p>
+      <w:pPr>
+        <w:pStyle w:val="ListParagraph"/>
+        <w:numPr>
+          <w:ilvl w:val="0"/>
+          <w:numId w:val="1"/>
+        </w:numPr>
+        <w:rPr>
+          <w:rFonts w:ascii="Aptos" w:hAnsi="Aptos"/>
+          <w:b/>
+          <w:bCs/>
+          <w:sz w:val="28"/>
+          <w:szCs w:val="28"/>
+        </w:rPr>
+      </w:pPr>
+      <w:r>
+        <w:rPr>
+          <w:rFonts w:ascii="Aptos" w:hAnsi="Aptos"/>
+          <w:b/>
+          <w:bCs/>
+          <w:sz w:val="28"/>
+          <w:szCs w:val="28"/>
+        </w:rPr>
+        <w:t>Data Backup and Recovery:</w:t>
+      </w:r>
+    </w:p>
+    <w:p>
+      <w:pPr>
+        <w:pStyle w:val="ListParagraph"/>
+        <w:numPr>
+          <w:ilvl w:val="1"/>
+          <w:numId w:val="1"/>
+        </w:numPr>
+        <w:rPr>
+          <w:rFonts w:ascii="Aptos" w:hAnsi="Aptos"/>
+          <w:sz w:val="24"/>
+          <w:szCs w:val="24"/>
+        </w:rPr>
+      </w:pPr>
+      <w:r>
+        <w:rPr>
+          <w:rFonts w:ascii="Aptos" w:hAnsi="Aptos"/>
+          <w:sz w:val="24"/>
+          <w:szCs w:val="24"/>
+        </w:rPr>
+        <w:t>Implement a data backup strategy to ensure that all data is regularly backed up and can be restored in the event of data loss or a security breach.</w:t>
+      </w:r>
+    </w:p>
+    <w:p>
+      <w:pPr>
+        <w:pStyle w:val="ListParagraph"/>
+        <w:ind w:left="1440"/>
+        <w:rPr>
+          <w:rFonts w:ascii="Aptos" w:hAnsi="Aptos"/>
+          <w:sz w:val="28"/>
+          <w:szCs w:val="28"/>
+        </w:rPr>
+      </w:pPr>
+    </w:p>
+    <w:p>
+      <w:pPr>
+        <w:rPr>
+          <w:rFonts w:ascii="Aptos" w:hAnsi="Aptos"/>
+          <w:b/>
+          <w:bCs/>
+          <w:sz w:val="32"/>
+          <w:szCs w:val="32"/>
+        </w:rPr>
+      </w:pPr>
+      <w:r>
+        <w:rPr>
+          <w:rFonts w:ascii="Aptos" w:hAnsi="Aptos"/>
+          <w:b/>
+          <w:bCs/>
+          <w:sz w:val="32"/>
+          <w:szCs w:val="32"/>
+        </w:rPr>
+        <w:t>Mapping of Functional Requirements to Data Storage</w:t>
+      </w:r>
+    </w:p>
+    <w:p>
+      <w:pPr>
+        <w:pStyle w:val="ListParagraph"/>
+        <w:numPr>
+          <w:ilvl w:val="0"/>
+          <w:numId w:val="9"/>
+        </w:numPr>
+        <w:rPr>
+          <w:rFonts w:ascii="Aptos" w:hAnsi="Aptos"/>
+          <w:b/>
+          <w:bCs/>
+          <w:sz w:val="28"/>
+          <w:szCs w:val="28"/>
+        </w:rPr>
+      </w:pPr>
+      <w:r>
+        <w:rPr>
+          <w:rFonts w:ascii="Aptos" w:hAnsi="Aptos"/>
+          <w:b/>
+          <w:bCs/>
+          <w:sz w:val="28"/>
+          <w:szCs w:val="28"/>
+        </w:rPr>
+        <w:t>User Registration and Management:</w:t>
+      </w:r>
+    </w:p>
+    <w:p>
+      <w:pPr>
+        <w:pStyle w:val="ListParagraph"/>
+        <w:numPr>
+          <w:ilvl w:val="1"/>
+          <w:numId w:val="9"/>
+        </w:numPr>
+        <w:rPr>
+          <w:rFonts w:ascii="Aptos" w:hAnsi="Aptos"/>
+          <w:sz w:val="24"/>
+          <w:szCs w:val="24"/>
+        </w:rPr>
+      </w:pPr>
+      <w:r>
+        <w:rPr>
+          <w:rFonts w:ascii="Aptos" w:hAnsi="Aptos"/>
+          <w:sz w:val="24"/>
+          <w:szCs w:val="24"/>
+        </w:rPr>
+        <w:lastRenderedPageBreak/>
+        <w:t>Related Data Storage: User table</w:t>
+      </w:r>
+    </w:p>
+    <w:p>
+      <w:pPr>
+        <w:pStyle w:val="ListParagraph"/>
+        <w:numPr>
+          <w:ilvl w:val="1"/>
+          <w:numId w:val="9"/>
+        </w:numPr>
+        <w:rPr>
+          <w:rFonts w:ascii="Aptos" w:hAnsi="Aptos"/>
+          <w:sz w:val="24"/>
+          <w:szCs w:val="24"/>
+        </w:rPr>
+      </w:pPr>
+      <w:r>
+        <w:rPr>
+          <w:rFonts w:ascii="Aptos" w:hAnsi="Aptos"/>
+          <w:sz w:val="24"/>
+          <w:szCs w:val="24"/>
+        </w:rPr>
+        <w:t>Requirements: Store user information securely and allow admins to manage user accounts.</w:t>
+      </w:r>
+    </w:p>
+    <w:p>
+      <w:pPr>
+        <w:pStyle w:val="ListParagraph"/>
+        <w:ind w:left="1440"/>
+        <w:rPr>
+          <w:rFonts w:ascii="Aptos" w:hAnsi="Aptos"/>
+          <w:sz w:val="24"/>
+          <w:szCs w:val="24"/>
+        </w:rPr>
+      </w:pPr>
+    </w:p>
+    <w:p>
+      <w:pPr>
+        <w:pStyle w:val="ListParagraph"/>
+        <w:numPr>
+          <w:ilvl w:val="0"/>
+          <w:numId w:val="9"/>
+        </w:numPr>
+        <w:rPr>
+          <w:rFonts w:ascii="Aptos" w:hAnsi="Aptos"/>
+          <w:b/>
+          <w:bCs/>
+          <w:sz w:val="28"/>
+          <w:szCs w:val="28"/>
+        </w:rPr>
+      </w:pPr>
+      <w:r>
+        <w:rPr>
+          <w:rFonts w:ascii="Aptos" w:hAnsi="Aptos"/>
+          <w:b/>
+          <w:bCs/>
+          <w:sz w:val="28"/>
+          <w:szCs w:val="28"/>
+        </w:rPr>
+        <w:t>Event Management:</w:t>
+      </w:r>
+    </w:p>
+    <w:p>
+      <w:pPr>
+        <w:pStyle w:val="ListParagraph"/>
+        <w:numPr>
+          <w:ilvl w:val="1"/>
+          <w:numId w:val="9"/>
+        </w:numPr>
+        <w:rPr>
+          <w:rFonts w:ascii="Aptos" w:hAnsi="Aptos"/>
+          <w:sz w:val="24"/>
+          <w:szCs w:val="24"/>
+        </w:rPr>
+      </w:pPr>
+      <w:r>
+        <w:rPr>
+          <w:rFonts w:ascii="Aptos" w:hAnsi="Aptos"/>
+          <w:sz w:val="24"/>
+          <w:szCs w:val="24"/>
+        </w:rPr>
+        <w:t>Related Data Storage: Event table, Admin table</w:t>
+      </w:r>
+    </w:p>
+    <w:p>
+      <w:pPr>
+        <w:pStyle w:val="ListParagraph"/>
+        <w:numPr>
+          <w:ilvl w:val="1"/>
+          <w:numId w:val="9"/>
+        </w:numPr>
+        <w:rPr>
+          <w:rFonts w:ascii="Aptos" w:hAnsi="Aptos"/>
+          <w:sz w:val="24"/>
+          <w:szCs w:val="24"/>
+        </w:rPr>
+      </w:pPr>
+      <w:r>
+        <w:rPr>
+          <w:rFonts w:ascii="Aptos" w:hAnsi="Aptos"/>
+          <w:sz w:val="24"/>
+          <w:szCs w:val="24"/>
+        </w:rPr>
+        <w:t>Requirements: Admins need to create, update, and delete events, associating them with their profiles.</w:t>
+      </w:r>
+    </w:p>
+    <w:p>
+      <w:pPr>
+        <w:pStyle w:val="ListParagraph"/>
+        <w:ind w:left="1440"/>
+        <w:rPr>
+          <w:rFonts w:ascii="Aptos" w:hAnsi="Aptos"/>
+          <w:sz w:val="28"/>
+          <w:szCs w:val="28"/>
+        </w:rPr>
+      </w:pPr>
+    </w:p>
+    <w:p>
+      <w:pPr>
+        <w:pStyle w:val="ListParagraph"/>
+        <w:numPr>
+          <w:ilvl w:val="0"/>
+          <w:numId w:val="9"/>
+        </w:numPr>
+        <w:rPr>
+          <w:rFonts w:ascii="Aptos" w:hAnsi="Aptos"/>
+          <w:b/>
+          <w:bCs/>
+          <w:sz w:val="28"/>
+          <w:szCs w:val="28"/>
+        </w:rPr>
+      </w:pPr>
+      <w:r>
+        <w:rPr>
+          <w:rFonts w:ascii="Aptos" w:hAnsi="Aptos"/>
+          <w:b/>
+          <w:bCs/>
+          <w:sz w:val="28"/>
+          <w:szCs w:val="28"/>
+        </w:rPr>
+        <w:t>Ticket Sales:</w:t>
+      </w:r>
+    </w:p>
+    <w:p>
+      <w:pPr>
+        <w:pStyle w:val="ListParagraph"/>
+        <w:numPr>
+          <w:ilvl w:val="1"/>
+          <w:numId w:val="9"/>
+        </w:numPr>
+        <w:rPr>
+          <w:rFonts w:ascii="Aptos" w:hAnsi="Aptos"/>
+          <w:sz w:val="24"/>
+          <w:szCs w:val="24"/>
+        </w:rPr>
+      </w:pPr>
+      <w:r>
+        <w:rPr>
+          <w:rFonts w:ascii="Aptos" w:hAnsi="Aptos"/>
+          <w:sz w:val="24"/>
+          <w:szCs w:val="24"/>
+        </w:rPr>
+        <w:t>Related Data Storage: Ticket table, Payment table</w:t>
+      </w:r>
+    </w:p>
+    <w:p>
+      <w:pPr>
+        <w:pStyle w:val="ListParagraph"/>
+        <w:numPr>
+          <w:ilvl w:val="1"/>
+          <w:numId w:val="9"/>
+        </w:numPr>
+        <w:rPr>
+          <w:rFonts w:ascii="Aptos" w:hAnsi="Aptos"/>
+          <w:sz w:val="24"/>
+          <w:szCs w:val="24"/>
+        </w:rPr>
+      </w:pPr>
+      <w:r>
+        <w:rPr>
+          <w:rFonts w:ascii="Aptos" w:hAnsi="Aptos"/>
+          <w:sz w:val="24"/>
+          <w:szCs w:val="24"/>
+        </w:rPr>
+        <w:t>Requirements: Users should be able to purchase tickets, and relevant payment data should be securely stored and processed.</w:t>
+      </w:r>
+    </w:p>
+    <w:p>
+      <w:pPr>
+        <w:pStyle w:val="ListParagraph"/>
+        <w:ind w:left="1440"/>
+        <w:rPr>
+          <w:rFonts w:ascii="Aptos" w:hAnsi="Aptos"/>
+          <w:sz w:val="28"/>
+          <w:szCs w:val="28"/>
+        </w:rPr>
+      </w:pPr>
+    </w:p>
+    <w:p>
+      <w:pPr>
+        <w:pStyle w:val="ListParagraph"/>
+        <w:numPr>
+          <w:ilvl w:val="0"/>
+          <w:numId w:val="9"/>
+        </w:numPr>
+        <w:rPr>
+          <w:rFonts w:ascii="Aptos" w:hAnsi="Aptos"/>
+          <w:b/>
+          <w:bCs/>
+          <w:sz w:val="28"/>
+          <w:szCs w:val="28"/>
+        </w:rPr>
+      </w:pPr>
+      <w:r>
+        <w:rPr>
+          <w:rFonts w:ascii="Aptos" w:hAnsi="Aptos"/>
+          <w:b/>
+          <w:bCs/>
+          <w:sz w:val="28"/>
+          <w:szCs w:val="28"/>
+        </w:rPr>
+        <w:t>Attendance Tracking:</w:t>
+      </w:r>
+    </w:p>
+    <w:p>
+      <w:pPr>
+        <w:pStyle w:val="ListParagraph"/>
+        <w:numPr>
+          <w:ilvl w:val="1"/>
+          <w:numId w:val="9"/>
+        </w:numPr>
+        <w:rPr>
+          <w:rFonts w:ascii="Aptos" w:hAnsi="Aptos"/>
+          <w:sz w:val="24"/>
+          <w:szCs w:val="24"/>
+        </w:rPr>
+      </w:pPr>
+      <w:r>
+        <w:rPr>
+          <w:rFonts w:ascii="Aptos" w:hAnsi="Aptos"/>
+          <w:sz w:val="24"/>
+          <w:szCs w:val="24"/>
+        </w:rPr>
+        <w:t>Related Data Storage: Attendance table</w:t>
+      </w:r>
+    </w:p>
+    <w:p>
+      <w:pPr>
+        <w:pStyle w:val="ListParagraph"/>
+        <w:numPr>
+          <w:ilvl w:val="1"/>
+          <w:numId w:val="9"/>
+        </w:numPr>
+        <w:rPr>
+          <w:rFonts w:ascii="Aptos" w:hAnsi="Aptos"/>
+          <w:sz w:val="24"/>
+          <w:szCs w:val="24"/>
+        </w:rPr>
+      </w:pPr>
+      <w:r>
+        <w:rPr>
+          <w:rFonts w:ascii="Aptos" w:hAnsi="Aptos"/>
+          <w:sz w:val="24"/>
+          <w:szCs w:val="24"/>
+        </w:rPr>
+        <w:t>Requirements: Track user attendance at events, enabling event organizers to manage participants effectively.</w:t>
+      </w:r>
+    </w:p>
+    <w:p>
+      <w:pPr>
+        <w:pStyle w:val="ListParagraph"/>
+        <w:ind w:left="1440"/>
+        <w:rPr>
+          <w:rFonts w:ascii="Aptos" w:hAnsi="Aptos"/>
+          <w:sz w:val="24"/>
+          <w:szCs w:val="24"/>
+        </w:rPr>
+      </w:pPr>
+    </w:p>
+    <w:p>
+      <w:pPr>
+        <w:pStyle w:val="ListParagraph"/>
+        <w:numPr>
+          <w:ilvl w:val="0"/>
+          <w:numId w:val="9"/>
+        </w:numPr>
+        <w:rPr>
+          <w:rFonts w:ascii="Aptos" w:hAnsi="Aptos"/>
+          <w:b/>
+          <w:bCs/>
+          <w:sz w:val="28"/>
+          <w:szCs w:val="28"/>
+        </w:rPr>
+      </w:pPr>
+      <w:r>
+        <w:rPr>
+          <w:rFonts w:ascii="Aptos" w:hAnsi="Aptos"/>
+          <w:b/>
+          <w:bCs/>
+          <w:sz w:val="28"/>
+          <w:szCs w:val="28"/>
+        </w:rPr>
+        <w:t>Notifications:</w:t>
+      </w:r>
+    </w:p>
+    <w:p>
+      <w:pPr>
+        <w:pStyle w:val="ListParagraph"/>
+        <w:numPr>
+          <w:ilvl w:val="1"/>
+          <w:numId w:val="9"/>
+        </w:numPr>
+        <w:rPr>
+          <w:rFonts w:ascii="Aptos" w:hAnsi="Aptos"/>
+          <w:sz w:val="24"/>
+          <w:szCs w:val="24"/>
+        </w:rPr>
+      </w:pPr>
+      <w:r>
+        <w:rPr>
+          <w:rFonts w:ascii="Aptos" w:hAnsi="Aptos"/>
+          <w:sz w:val="24"/>
+          <w:szCs w:val="24"/>
+        </w:rPr>
+        <w:t>Related Data Storage: Notification table</w:t>
+      </w:r>
+    </w:p>
+    <w:p>
+      <w:pPr>
+        <w:pStyle w:val="ListParagraph"/>
+        <w:numPr>
+          <w:ilvl w:val="1"/>
+          <w:numId w:val="9"/>
+        </w:numPr>
+        <w:rPr>
+          <w:rFonts w:ascii="Aptos" w:hAnsi="Aptos"/>
+          <w:sz w:val="24"/>
+          <w:szCs w:val="24"/>
+        </w:rPr>
+      </w:pPr>
+      <w:r>
+        <w:rPr>
+          <w:rFonts w:ascii="Aptos" w:hAnsi="Aptos"/>
+          <w:sz w:val="24"/>
+          <w:szCs w:val="24"/>
+        </w:rPr>
+        <w:t>Requirements: Notify users about events, updates, and reminders securely without exposing sensitive information.</w:t>
+      </w:r>
+    </w:p>
+    <w:p>
+      <w:pPr>
+        <w:pStyle w:val="ListParagraph"/>
+        <w:ind w:left="1440"/>
+        <w:rPr>
+          <w:rFonts w:ascii="Aptos" w:hAnsi="Aptos"/>
+          <w:sz w:val="28"/>
+          <w:szCs w:val="28"/>
+        </w:rPr>
+      </w:pPr>
+    </w:p>
+    <w:p>
+      <w:pPr>
+        <w:pStyle w:val="ListParagraph"/>
+        <w:numPr>
+          <w:ilvl w:val="0"/>
+          <w:numId w:val="9"/>
+        </w:numPr>
+        <w:rPr>
+          <w:rFonts w:ascii="Aptos" w:hAnsi="Aptos"/>
+          <w:b/>
+          <w:bCs/>
+          <w:sz w:val="28"/>
+          <w:szCs w:val="28"/>
+        </w:rPr>
+      </w:pPr>
+      <w:r>
+        <w:rPr>
+          <w:rFonts w:ascii="Aptos" w:hAnsi="Aptos"/>
+          <w:b/>
+          <w:bCs/>
+          <w:sz w:val="28"/>
+          <w:szCs w:val="28"/>
+        </w:rPr>
+        <w:t>Payment Processing:</w:t>
+      </w:r>
+    </w:p>
+    <w:p>
+      <w:pPr>
+        <w:pStyle w:val="ListParagraph"/>
+        <w:numPr>
+          <w:ilvl w:val="1"/>
+          <w:numId w:val="9"/>
+        </w:numPr>
+        <w:rPr>
+          <w:rFonts w:ascii="Aptos" w:hAnsi="Aptos"/>
+          <w:sz w:val="24"/>
+          <w:szCs w:val="24"/>
+        </w:rPr>
+      </w:pPr>
+      <w:r>
+        <w:rPr>
+          <w:rFonts w:ascii="Aptos" w:hAnsi="Aptos"/>
+          <w:sz w:val="24"/>
+          <w:szCs w:val="24"/>
+        </w:rPr>
+        <w:t>Related Data Storage: Payment table</w:t>
+      </w:r>
+    </w:p>
+    <w:p>
+      <w:pPr>
+        <w:pStyle w:val="ListParagraph"/>
+        <w:numPr>
+          <w:ilvl w:val="1"/>
+          <w:numId w:val="9"/>
+        </w:numPr>
+        <w:rPr>
+          <w:rFonts w:ascii="Aptos" w:hAnsi="Aptos"/>
+          <w:sz w:val="24"/>
+          <w:szCs w:val="24"/>
+        </w:rPr>
+      </w:pPr>
+      <w:r>
+        <w:rPr>
+          <w:rFonts w:ascii="Aptos" w:hAnsi="Aptos"/>
+          <w:sz w:val="24"/>
+          <w:szCs w:val="24"/>
+        </w:rPr>
+        <w:t>Requirements: Securely store transaction details, including user IDs and event IDs, to track payments made by users</w:t>
+      </w:r>
+    </w:p>
     <w:sectPr>
       <w:pgSz w:w="12240" w:h="15840"/>
       <w:pgMar w:top="1440" w:right="1440" w:bottom="1440" w:left="1440" w:header="720" w:footer="720" w:gutter="0"/>
@@ -210,6 +2103,1096 @@
     </w:sectPr>
   </w:body>
 </w:document>
+</file>
+
+<file path=word/numbering.xml><?xml version="1.0" encoding="utf-8"?>
+<w:numbering xmlns:wpc="http://schemas.microsoft.com/office/word/2010/wordprocessingCanvas" xmlns:cx="http://schemas.microsoft.com/office/drawing/2014/chartex" xmlns:cx1="http://schemas.microsoft.com/office/drawing/2015/9/8/chartex" xmlns:cx2="http://schemas.microsoft.com/office/drawing/2015/10/21/chartex" xmlns:cx3="http://schemas.microsoft.com/office/drawing/2016/5/9/chartex" xmlns:cx4="http://schemas.microsoft.com/office/drawing/2016/5/10/chartex" xmlns:cx5="http://schemas.microsoft.com/office/drawing/2016/5/11/chartex" xmlns:cx6="http://schemas.microsoft.com/office/drawing/2016/5/12/chartex" xmlns:cx7="http://schemas.microsoft.com/office/drawing/2016/5/13/chartex" xmlns:cx8="http://schemas.microsoft.com/office/drawing/2016/5/14/chartex" xmlns:mc="http://schemas.openxmlformats.org/markup-compatibility/2006" xmlns:aink="http://schemas.microsoft.com/office/drawing/2016/ink" xmlns:am3d="http://schemas.microsoft.com/office/drawing/2017/model3d" xmlns:o="urn:schemas-microsoft-com:office:office" xmlns:oel="http://schemas.microsoft.com/office/2019/extlst" xmlns:r="http://schemas.openxmlformats.org/officeDocument/2006/relationships" xmlns:m="http://schemas.openxmlformats.org/officeDocument/2006/math" xmlns:v="urn:schemas-microsoft-com:vml" xmlns:wp14="http://schemas.microsoft.com/office/word/2010/wordprocessingDrawing" xmlns:wp="http://schemas.openxmlformats.org/drawingml/2006/wordprocessingDrawing" xmlns:w10="urn:schemas-microsoft-com:office:word" xmlns:w="http://schemas.openxmlformats.org/wordprocessingml/2006/main" xmlns:w14="http://schemas.microsoft.com/office/word/2010/wordml" xmlns:w15="http://schemas.microsoft.com/office/word/2012/wordml" xmlns:w16cex="http://schemas.microsoft.com/office/word/2018/wordml/cex" xmlns:w16cid="http://schemas.microsoft.com/office/word/2016/wordml/cid" xmlns:w16="http://schemas.microsoft.com/office/word/2018/wordml" xmlns:w16sdtdh="http://schemas.microsoft.com/office/word/2020/wordml/sdtdatahash" xmlns:w16se="http://schemas.microsoft.com/office/word/2015/wordml/symex" xmlns:wpg="http://schemas.microsoft.com/office/word/2010/wordprocessingGroup" xmlns:wpi="http://schemas.microsoft.com/office/word/2010/wordprocessingInk" xmlns:wne="http://schemas.microsoft.com/office/word/2006/wordml" xmlns:wps="http://schemas.microsoft.com/office/word/2010/wordprocessingShape" mc:Ignorable="w14 w15 w16se w16cid w16 w16cex w16sdtdh wp14">
+  <w:abstractNum w:abstractNumId="0" w15:restartNumberingAfterBreak="0">
+    <w:nsid w:val="026F0F23"/>
+    <w:multiLevelType w:val="hybridMultilevel"/>
+    <w:tmpl w:val="CEF08450"/>
+    <w:lvl w:ilvl="0" w:tplc="04090001">
+      <w:start w:val="1"/>
+      <w:numFmt w:val="bullet"/>
+      <w:lvlText w:val=""/>
+      <w:lvlJc w:val="left"/>
+      <w:pPr>
+        <w:ind w:left="720" w:hanging="360"/>
+      </w:pPr>
+      <w:rPr>
+        <w:rFonts w:ascii="Symbol" w:hAnsi="Symbol" w:hint="default"/>
+      </w:rPr>
+    </w:lvl>
+    <w:lvl w:ilvl="1" w:tplc="04090003" w:tentative="1">
+      <w:start w:val="1"/>
+      <w:numFmt w:val="bullet"/>
+      <w:lvlText w:val="o"/>
+      <w:lvlJc w:val="left"/>
+      <w:pPr>
+        <w:ind w:left="1440" w:hanging="360"/>
+      </w:pPr>
+      <w:rPr>
+        <w:rFonts w:ascii="Courier New" w:hAnsi="Courier New" w:cs="Courier New" w:hint="default"/>
+      </w:rPr>
+    </w:lvl>
+    <w:lvl w:ilvl="2" w:tplc="04090005" w:tentative="1">
+      <w:start w:val="1"/>
+      <w:numFmt w:val="bullet"/>
+      <w:lvlText w:val=""/>
+      <w:lvlJc w:val="left"/>
+      <w:pPr>
+        <w:ind w:left="2160" w:hanging="360"/>
+      </w:pPr>
+      <w:rPr>
+        <w:rFonts w:ascii="Wingdings" w:hAnsi="Wingdings" w:hint="default"/>
+      </w:rPr>
+    </w:lvl>
+    <w:lvl w:ilvl="3" w:tplc="04090001" w:tentative="1">
+      <w:start w:val="1"/>
+      <w:numFmt w:val="bullet"/>
+      <w:lvlText w:val=""/>
+      <w:lvlJc w:val="left"/>
+      <w:pPr>
+        <w:ind w:left="2880" w:hanging="360"/>
+      </w:pPr>
+      <w:rPr>
+        <w:rFonts w:ascii="Symbol" w:hAnsi="Symbol" w:hint="default"/>
+      </w:rPr>
+    </w:lvl>
+    <w:lvl w:ilvl="4" w:tplc="04090003" w:tentative="1">
+      <w:start w:val="1"/>
+      <w:numFmt w:val="bullet"/>
+      <w:lvlText w:val="o"/>
+      <w:lvlJc w:val="left"/>
+      <w:pPr>
+        <w:ind w:left="3600" w:hanging="360"/>
+      </w:pPr>
+      <w:rPr>
+        <w:rFonts w:ascii="Courier New" w:hAnsi="Courier New" w:cs="Courier New" w:hint="default"/>
+      </w:rPr>
+    </w:lvl>
+    <w:lvl w:ilvl="5" w:tplc="04090005" w:tentative="1">
+      <w:start w:val="1"/>
+      <w:numFmt w:val="bullet"/>
+      <w:lvlText w:val=""/>
+      <w:lvlJc w:val="left"/>
+      <w:pPr>
+        <w:ind w:left="4320" w:hanging="360"/>
+      </w:pPr>
+      <w:rPr>
+        <w:rFonts w:ascii="Wingdings" w:hAnsi="Wingdings" w:hint="default"/>
+      </w:rPr>
+    </w:lvl>
+    <w:lvl w:ilvl="6" w:tplc="04090001" w:tentative="1">
+      <w:start w:val="1"/>
+      <w:numFmt w:val="bullet"/>
+      <w:lvlText w:val=""/>
+      <w:lvlJc w:val="left"/>
+      <w:pPr>
+        <w:ind w:left="5040" w:hanging="360"/>
+      </w:pPr>
+      <w:rPr>
+        <w:rFonts w:ascii="Symbol" w:hAnsi="Symbol" w:hint="default"/>
+      </w:rPr>
+    </w:lvl>
+    <w:lvl w:ilvl="7" w:tplc="04090003" w:tentative="1">
+      <w:start w:val="1"/>
+      <w:numFmt w:val="bullet"/>
+      <w:lvlText w:val="o"/>
+      <w:lvlJc w:val="left"/>
+      <w:pPr>
+        <w:ind w:left="5760" w:hanging="360"/>
+      </w:pPr>
+      <w:rPr>
+        <w:rFonts w:ascii="Courier New" w:hAnsi="Courier New" w:cs="Courier New" w:hint="default"/>
+      </w:rPr>
+    </w:lvl>
+    <w:lvl w:ilvl="8" w:tplc="04090005" w:tentative="1">
+      <w:start w:val="1"/>
+      <w:numFmt w:val="bullet"/>
+      <w:lvlText w:val=""/>
+      <w:lvlJc w:val="left"/>
+      <w:pPr>
+        <w:ind w:left="6480" w:hanging="360"/>
+      </w:pPr>
+      <w:rPr>
+        <w:rFonts w:ascii="Wingdings" w:hAnsi="Wingdings" w:hint="default"/>
+      </w:rPr>
+    </w:lvl>
+  </w:abstractNum>
+  <w:abstractNum w:abstractNumId="1" w15:restartNumberingAfterBreak="0">
+    <w:nsid w:val="102A5AA7"/>
+    <w:multiLevelType w:val="hybridMultilevel"/>
+    <w:tmpl w:val="F0EE743A"/>
+    <w:lvl w:ilvl="0" w:tplc="04090001">
+      <w:start w:val="1"/>
+      <w:numFmt w:val="bullet"/>
+      <w:lvlText w:val=""/>
+      <w:lvlJc w:val="left"/>
+      <w:pPr>
+        <w:ind w:left="720" w:hanging="360"/>
+      </w:pPr>
+      <w:rPr>
+        <w:rFonts w:ascii="Symbol" w:hAnsi="Symbol" w:hint="default"/>
+      </w:rPr>
+    </w:lvl>
+    <w:lvl w:ilvl="1" w:tplc="04090003" w:tentative="1">
+      <w:start w:val="1"/>
+      <w:numFmt w:val="bullet"/>
+      <w:lvlText w:val="o"/>
+      <w:lvlJc w:val="left"/>
+      <w:pPr>
+        <w:ind w:left="1440" w:hanging="360"/>
+      </w:pPr>
+      <w:rPr>
+        <w:rFonts w:ascii="Courier New" w:hAnsi="Courier New" w:cs="Courier New" w:hint="default"/>
+      </w:rPr>
+    </w:lvl>
+    <w:lvl w:ilvl="2" w:tplc="04090005" w:tentative="1">
+      <w:start w:val="1"/>
+      <w:numFmt w:val="bullet"/>
+      <w:lvlText w:val=""/>
+      <w:lvlJc w:val="left"/>
+      <w:pPr>
+        <w:ind w:left="2160" w:hanging="360"/>
+      </w:pPr>
+      <w:rPr>
+        <w:rFonts w:ascii="Wingdings" w:hAnsi="Wingdings" w:hint="default"/>
+      </w:rPr>
+    </w:lvl>
+    <w:lvl w:ilvl="3" w:tplc="04090001" w:tentative="1">
+      <w:start w:val="1"/>
+      <w:numFmt w:val="bullet"/>
+      <w:lvlText w:val=""/>
+      <w:lvlJc w:val="left"/>
+      <w:pPr>
+        <w:ind w:left="2880" w:hanging="360"/>
+      </w:pPr>
+      <w:rPr>
+        <w:rFonts w:ascii="Symbol" w:hAnsi="Symbol" w:hint="default"/>
+      </w:rPr>
+    </w:lvl>
+    <w:lvl w:ilvl="4" w:tplc="04090003" w:tentative="1">
+      <w:start w:val="1"/>
+      <w:numFmt w:val="bullet"/>
+      <w:lvlText w:val="o"/>
+      <w:lvlJc w:val="left"/>
+      <w:pPr>
+        <w:ind w:left="3600" w:hanging="360"/>
+      </w:pPr>
+      <w:rPr>
+        <w:rFonts w:ascii="Courier New" w:hAnsi="Courier New" w:cs="Courier New" w:hint="default"/>
+      </w:rPr>
+    </w:lvl>
+    <w:lvl w:ilvl="5" w:tplc="04090005" w:tentative="1">
+      <w:start w:val="1"/>
+      <w:numFmt w:val="bullet"/>
+      <w:lvlText w:val=""/>
+      <w:lvlJc w:val="left"/>
+      <w:pPr>
+        <w:ind w:left="4320" w:hanging="360"/>
+      </w:pPr>
+      <w:rPr>
+        <w:rFonts w:ascii="Wingdings" w:hAnsi="Wingdings" w:hint="default"/>
+      </w:rPr>
+    </w:lvl>
+    <w:lvl w:ilvl="6" w:tplc="04090001" w:tentative="1">
+      <w:start w:val="1"/>
+      <w:numFmt w:val="bullet"/>
+      <w:lvlText w:val=""/>
+      <w:lvlJc w:val="left"/>
+      <w:pPr>
+        <w:ind w:left="5040" w:hanging="360"/>
+      </w:pPr>
+      <w:rPr>
+        <w:rFonts w:ascii="Symbol" w:hAnsi="Symbol" w:hint="default"/>
+      </w:rPr>
+    </w:lvl>
+    <w:lvl w:ilvl="7" w:tplc="04090003" w:tentative="1">
+      <w:start w:val="1"/>
+      <w:numFmt w:val="bullet"/>
+      <w:lvlText w:val="o"/>
+      <w:lvlJc w:val="left"/>
+      <w:pPr>
+        <w:ind w:left="5760" w:hanging="360"/>
+      </w:pPr>
+      <w:rPr>
+        <w:rFonts w:ascii="Courier New" w:hAnsi="Courier New" w:cs="Courier New" w:hint="default"/>
+      </w:rPr>
+    </w:lvl>
+    <w:lvl w:ilvl="8" w:tplc="04090005" w:tentative="1">
+      <w:start w:val="1"/>
+      <w:numFmt w:val="bullet"/>
+      <w:lvlText w:val=""/>
+      <w:lvlJc w:val="left"/>
+      <w:pPr>
+        <w:ind w:left="6480" w:hanging="360"/>
+      </w:pPr>
+      <w:rPr>
+        <w:rFonts w:ascii="Wingdings" w:hAnsi="Wingdings" w:hint="default"/>
+      </w:rPr>
+    </w:lvl>
+  </w:abstractNum>
+  <w:abstractNum w:abstractNumId="2" w15:restartNumberingAfterBreak="0">
+    <w:nsid w:val="126437E8"/>
+    <w:multiLevelType w:val="hybridMultilevel"/>
+    <w:tmpl w:val="088C4212"/>
+    <w:lvl w:ilvl="0" w:tplc="04090001">
+      <w:start w:val="1"/>
+      <w:numFmt w:val="bullet"/>
+      <w:lvlText w:val=""/>
+      <w:lvlJc w:val="left"/>
+      <w:pPr>
+        <w:ind w:left="720" w:hanging="360"/>
+      </w:pPr>
+      <w:rPr>
+        <w:rFonts w:ascii="Symbol" w:hAnsi="Symbol" w:hint="default"/>
+      </w:rPr>
+    </w:lvl>
+    <w:lvl w:ilvl="1" w:tplc="04090003" w:tentative="1">
+      <w:start w:val="1"/>
+      <w:numFmt w:val="bullet"/>
+      <w:lvlText w:val="o"/>
+      <w:lvlJc w:val="left"/>
+      <w:pPr>
+        <w:ind w:left="1440" w:hanging="360"/>
+      </w:pPr>
+      <w:rPr>
+        <w:rFonts w:ascii="Courier New" w:hAnsi="Courier New" w:cs="Courier New" w:hint="default"/>
+      </w:rPr>
+    </w:lvl>
+    <w:lvl w:ilvl="2" w:tplc="04090005" w:tentative="1">
+      <w:start w:val="1"/>
+      <w:numFmt w:val="bullet"/>
+      <w:lvlText w:val=""/>
+      <w:lvlJc w:val="left"/>
+      <w:pPr>
+        <w:ind w:left="2160" w:hanging="360"/>
+      </w:pPr>
+      <w:rPr>
+        <w:rFonts w:ascii="Wingdings" w:hAnsi="Wingdings" w:hint="default"/>
+      </w:rPr>
+    </w:lvl>
+    <w:lvl w:ilvl="3" w:tplc="04090001" w:tentative="1">
+      <w:start w:val="1"/>
+      <w:numFmt w:val="bullet"/>
+      <w:lvlText w:val=""/>
+      <w:lvlJc w:val="left"/>
+      <w:pPr>
+        <w:ind w:left="2880" w:hanging="360"/>
+      </w:pPr>
+      <w:rPr>
+        <w:rFonts w:ascii="Symbol" w:hAnsi="Symbol" w:hint="default"/>
+      </w:rPr>
+    </w:lvl>
+    <w:lvl w:ilvl="4" w:tplc="04090003" w:tentative="1">
+      <w:start w:val="1"/>
+      <w:numFmt w:val="bullet"/>
+      <w:lvlText w:val="o"/>
+      <w:lvlJc w:val="left"/>
+      <w:pPr>
+        <w:ind w:left="3600" w:hanging="360"/>
+      </w:pPr>
+      <w:rPr>
+        <w:rFonts w:ascii="Courier New" w:hAnsi="Courier New" w:cs="Courier New" w:hint="default"/>
+      </w:rPr>
+    </w:lvl>
+    <w:lvl w:ilvl="5" w:tplc="04090005" w:tentative="1">
+      <w:start w:val="1"/>
+      <w:numFmt w:val="bullet"/>
+      <w:lvlText w:val=""/>
+      <w:lvlJc w:val="left"/>
+      <w:pPr>
+        <w:ind w:left="4320" w:hanging="360"/>
+      </w:pPr>
+      <w:rPr>
+        <w:rFonts w:ascii="Wingdings" w:hAnsi="Wingdings" w:hint="default"/>
+      </w:rPr>
+    </w:lvl>
+    <w:lvl w:ilvl="6" w:tplc="04090001" w:tentative="1">
+      <w:start w:val="1"/>
+      <w:numFmt w:val="bullet"/>
+      <w:lvlText w:val=""/>
+      <w:lvlJc w:val="left"/>
+      <w:pPr>
+        <w:ind w:left="5040" w:hanging="360"/>
+      </w:pPr>
+      <w:rPr>
+        <w:rFonts w:ascii="Symbol" w:hAnsi="Symbol" w:hint="default"/>
+      </w:rPr>
+    </w:lvl>
+    <w:lvl w:ilvl="7" w:tplc="04090003" w:tentative="1">
+      <w:start w:val="1"/>
+      <w:numFmt w:val="bullet"/>
+      <w:lvlText w:val="o"/>
+      <w:lvlJc w:val="left"/>
+      <w:pPr>
+        <w:ind w:left="5760" w:hanging="360"/>
+      </w:pPr>
+      <w:rPr>
+        <w:rFonts w:ascii="Courier New" w:hAnsi="Courier New" w:cs="Courier New" w:hint="default"/>
+      </w:rPr>
+    </w:lvl>
+    <w:lvl w:ilvl="8" w:tplc="04090005" w:tentative="1">
+      <w:start w:val="1"/>
+      <w:numFmt w:val="bullet"/>
+      <w:lvlText w:val=""/>
+      <w:lvlJc w:val="left"/>
+      <w:pPr>
+        <w:ind w:left="6480" w:hanging="360"/>
+      </w:pPr>
+      <w:rPr>
+        <w:rFonts w:ascii="Wingdings" w:hAnsi="Wingdings" w:hint="default"/>
+      </w:rPr>
+    </w:lvl>
+  </w:abstractNum>
+  <w:abstractNum w:abstractNumId="3" w15:restartNumberingAfterBreak="0">
+    <w:nsid w:val="148F5A8C"/>
+    <w:multiLevelType w:val="hybridMultilevel"/>
+    <w:tmpl w:val="027467E6"/>
+    <w:lvl w:ilvl="0" w:tplc="04090001">
+      <w:start w:val="1"/>
+      <w:numFmt w:val="bullet"/>
+      <w:lvlText w:val=""/>
+      <w:lvlJc w:val="left"/>
+      <w:pPr>
+        <w:ind w:left="720" w:hanging="360"/>
+      </w:pPr>
+      <w:rPr>
+        <w:rFonts w:ascii="Symbol" w:hAnsi="Symbol" w:hint="default"/>
+      </w:rPr>
+    </w:lvl>
+    <w:lvl w:ilvl="1" w:tplc="04090003" w:tentative="1">
+      <w:start w:val="1"/>
+      <w:numFmt w:val="bullet"/>
+      <w:lvlText w:val="o"/>
+      <w:lvlJc w:val="left"/>
+      <w:pPr>
+        <w:ind w:left="1440" w:hanging="360"/>
+      </w:pPr>
+      <w:rPr>
+        <w:rFonts w:ascii="Courier New" w:hAnsi="Courier New" w:cs="Courier New" w:hint="default"/>
+      </w:rPr>
+    </w:lvl>
+    <w:lvl w:ilvl="2" w:tplc="04090005" w:tentative="1">
+      <w:start w:val="1"/>
+      <w:numFmt w:val="bullet"/>
+      <w:lvlText w:val=""/>
+      <w:lvlJc w:val="left"/>
+      <w:pPr>
+        <w:ind w:left="2160" w:hanging="360"/>
+      </w:pPr>
+      <w:rPr>
+        <w:rFonts w:ascii="Wingdings" w:hAnsi="Wingdings" w:hint="default"/>
+      </w:rPr>
+    </w:lvl>
+    <w:lvl w:ilvl="3" w:tplc="04090001" w:tentative="1">
+      <w:start w:val="1"/>
+      <w:numFmt w:val="bullet"/>
+      <w:lvlText w:val=""/>
+      <w:lvlJc w:val="left"/>
+      <w:pPr>
+        <w:ind w:left="2880" w:hanging="360"/>
+      </w:pPr>
+      <w:rPr>
+        <w:rFonts w:ascii="Symbol" w:hAnsi="Symbol" w:hint="default"/>
+      </w:rPr>
+    </w:lvl>
+    <w:lvl w:ilvl="4" w:tplc="04090003" w:tentative="1">
+      <w:start w:val="1"/>
+      <w:numFmt w:val="bullet"/>
+      <w:lvlText w:val="o"/>
+      <w:lvlJc w:val="left"/>
+      <w:pPr>
+        <w:ind w:left="3600" w:hanging="360"/>
+      </w:pPr>
+      <w:rPr>
+        <w:rFonts w:ascii="Courier New" w:hAnsi="Courier New" w:cs="Courier New" w:hint="default"/>
+      </w:rPr>
+    </w:lvl>
+    <w:lvl w:ilvl="5" w:tplc="04090005" w:tentative="1">
+      <w:start w:val="1"/>
+      <w:numFmt w:val="bullet"/>
+      <w:lvlText w:val=""/>
+      <w:lvlJc w:val="left"/>
+      <w:pPr>
+        <w:ind w:left="4320" w:hanging="360"/>
+      </w:pPr>
+      <w:rPr>
+        <w:rFonts w:ascii="Wingdings" w:hAnsi="Wingdings" w:hint="default"/>
+      </w:rPr>
+    </w:lvl>
+    <w:lvl w:ilvl="6" w:tplc="04090001" w:tentative="1">
+      <w:start w:val="1"/>
+      <w:numFmt w:val="bullet"/>
+      <w:lvlText w:val=""/>
+      <w:lvlJc w:val="left"/>
+      <w:pPr>
+        <w:ind w:left="5040" w:hanging="360"/>
+      </w:pPr>
+      <w:rPr>
+        <w:rFonts w:ascii="Symbol" w:hAnsi="Symbol" w:hint="default"/>
+      </w:rPr>
+    </w:lvl>
+    <w:lvl w:ilvl="7" w:tplc="04090003" w:tentative="1">
+      <w:start w:val="1"/>
+      <w:numFmt w:val="bullet"/>
+      <w:lvlText w:val="o"/>
+      <w:lvlJc w:val="left"/>
+      <w:pPr>
+        <w:ind w:left="5760" w:hanging="360"/>
+      </w:pPr>
+      <w:rPr>
+        <w:rFonts w:ascii="Courier New" w:hAnsi="Courier New" w:cs="Courier New" w:hint="default"/>
+      </w:rPr>
+    </w:lvl>
+    <w:lvl w:ilvl="8" w:tplc="04090005" w:tentative="1">
+      <w:start w:val="1"/>
+      <w:numFmt w:val="bullet"/>
+      <w:lvlText w:val=""/>
+      <w:lvlJc w:val="left"/>
+      <w:pPr>
+        <w:ind w:left="6480" w:hanging="360"/>
+      </w:pPr>
+      <w:rPr>
+        <w:rFonts w:ascii="Wingdings" w:hAnsi="Wingdings" w:hint="default"/>
+      </w:rPr>
+    </w:lvl>
+  </w:abstractNum>
+  <w:abstractNum w:abstractNumId="4" w15:restartNumberingAfterBreak="0">
+    <w:nsid w:val="26746146"/>
+    <w:multiLevelType w:val="hybridMultilevel"/>
+    <w:tmpl w:val="36301C00"/>
+    <w:lvl w:ilvl="0" w:tplc="0409000F">
+      <w:start w:val="1"/>
+      <w:numFmt w:val="decimal"/>
+      <w:lvlText w:val="%1."/>
+      <w:lvlJc w:val="left"/>
+      <w:pPr>
+        <w:ind w:left="720" w:hanging="360"/>
+      </w:pPr>
+      <w:rPr>
+        <w:rFonts w:hint="default"/>
+      </w:rPr>
+    </w:lvl>
+    <w:lvl w:ilvl="1" w:tplc="04090019">
+      <w:start w:val="1"/>
+      <w:numFmt w:val="lowerLetter"/>
+      <w:lvlText w:val="%2."/>
+      <w:lvlJc w:val="left"/>
+      <w:pPr>
+        <w:ind w:left="1440" w:hanging="360"/>
+      </w:pPr>
+    </w:lvl>
+    <w:lvl w:ilvl="2" w:tplc="0409001B" w:tentative="1">
+      <w:start w:val="1"/>
+      <w:numFmt w:val="lowerRoman"/>
+      <w:lvlText w:val="%3."/>
+      <w:lvlJc w:val="right"/>
+      <w:pPr>
+        <w:ind w:left="2160" w:hanging="180"/>
+      </w:pPr>
+    </w:lvl>
+    <w:lvl w:ilvl="3" w:tplc="0409000F" w:tentative="1">
+      <w:start w:val="1"/>
+      <w:numFmt w:val="decimal"/>
+      <w:lvlText w:val="%4."/>
+      <w:lvlJc w:val="left"/>
+      <w:pPr>
+        <w:ind w:left="2880" w:hanging="360"/>
+      </w:pPr>
+    </w:lvl>
+    <w:lvl w:ilvl="4" w:tplc="04090019" w:tentative="1">
+      <w:start w:val="1"/>
+      <w:numFmt w:val="lowerLetter"/>
+      <w:lvlText w:val="%5."/>
+      <w:lvlJc w:val="left"/>
+      <w:pPr>
+        <w:ind w:left="3600" w:hanging="360"/>
+      </w:pPr>
+    </w:lvl>
+    <w:lvl w:ilvl="5" w:tplc="0409001B" w:tentative="1">
+      <w:start w:val="1"/>
+      <w:numFmt w:val="lowerRoman"/>
+      <w:lvlText w:val="%6."/>
+      <w:lvlJc w:val="right"/>
+      <w:pPr>
+        <w:ind w:left="4320" w:hanging="180"/>
+      </w:pPr>
+    </w:lvl>
+    <w:lvl w:ilvl="6" w:tplc="0409000F" w:tentative="1">
+      <w:start w:val="1"/>
+      <w:numFmt w:val="decimal"/>
+      <w:lvlText w:val="%7."/>
+      <w:lvlJc w:val="left"/>
+      <w:pPr>
+        <w:ind w:left="5040" w:hanging="360"/>
+      </w:pPr>
+    </w:lvl>
+    <w:lvl w:ilvl="7" w:tplc="04090019" w:tentative="1">
+      <w:start w:val="1"/>
+      <w:numFmt w:val="lowerLetter"/>
+      <w:lvlText w:val="%8."/>
+      <w:lvlJc w:val="left"/>
+      <w:pPr>
+        <w:ind w:left="5760" w:hanging="360"/>
+      </w:pPr>
+    </w:lvl>
+    <w:lvl w:ilvl="8" w:tplc="0409001B" w:tentative="1">
+      <w:start w:val="1"/>
+      <w:numFmt w:val="lowerRoman"/>
+      <w:lvlText w:val="%9."/>
+      <w:lvlJc w:val="right"/>
+      <w:pPr>
+        <w:ind w:left="6480" w:hanging="180"/>
+      </w:pPr>
+    </w:lvl>
+  </w:abstractNum>
+  <w:abstractNum w:abstractNumId="5" w15:restartNumberingAfterBreak="0">
+    <w:nsid w:val="35B05EE2"/>
+    <w:multiLevelType w:val="hybridMultilevel"/>
+    <w:tmpl w:val="99C23310"/>
+    <w:lvl w:ilvl="0" w:tplc="04090001">
+      <w:start w:val="1"/>
+      <w:numFmt w:val="bullet"/>
+      <w:lvlText w:val=""/>
+      <w:lvlJc w:val="left"/>
+      <w:pPr>
+        <w:ind w:left="720" w:hanging="360"/>
+      </w:pPr>
+      <w:rPr>
+        <w:rFonts w:ascii="Symbol" w:hAnsi="Symbol" w:hint="default"/>
+      </w:rPr>
+    </w:lvl>
+    <w:lvl w:ilvl="1" w:tplc="04090003" w:tentative="1">
+      <w:start w:val="1"/>
+      <w:numFmt w:val="bullet"/>
+      <w:lvlText w:val="o"/>
+      <w:lvlJc w:val="left"/>
+      <w:pPr>
+        <w:ind w:left="1440" w:hanging="360"/>
+      </w:pPr>
+      <w:rPr>
+        <w:rFonts w:ascii="Courier New" w:hAnsi="Courier New" w:cs="Courier New" w:hint="default"/>
+      </w:rPr>
+    </w:lvl>
+    <w:lvl w:ilvl="2" w:tplc="04090005" w:tentative="1">
+      <w:start w:val="1"/>
+      <w:numFmt w:val="bullet"/>
+      <w:lvlText w:val=""/>
+      <w:lvlJc w:val="left"/>
+      <w:pPr>
+        <w:ind w:left="2160" w:hanging="360"/>
+      </w:pPr>
+      <w:rPr>
+        <w:rFonts w:ascii="Wingdings" w:hAnsi="Wingdings" w:hint="default"/>
+      </w:rPr>
+    </w:lvl>
+    <w:lvl w:ilvl="3" w:tplc="04090001" w:tentative="1">
+      <w:start w:val="1"/>
+      <w:numFmt w:val="bullet"/>
+      <w:lvlText w:val=""/>
+      <w:lvlJc w:val="left"/>
+      <w:pPr>
+        <w:ind w:left="2880" w:hanging="360"/>
+      </w:pPr>
+      <w:rPr>
+        <w:rFonts w:ascii="Symbol" w:hAnsi="Symbol" w:hint="default"/>
+      </w:rPr>
+    </w:lvl>
+    <w:lvl w:ilvl="4" w:tplc="04090003" w:tentative="1">
+      <w:start w:val="1"/>
+      <w:numFmt w:val="bullet"/>
+      <w:lvlText w:val="o"/>
+      <w:lvlJc w:val="left"/>
+      <w:pPr>
+        <w:ind w:left="3600" w:hanging="360"/>
+      </w:pPr>
+      <w:rPr>
+        <w:rFonts w:ascii="Courier New" w:hAnsi="Courier New" w:cs="Courier New" w:hint="default"/>
+      </w:rPr>
+    </w:lvl>
+    <w:lvl w:ilvl="5" w:tplc="04090005" w:tentative="1">
+      <w:start w:val="1"/>
+      <w:numFmt w:val="bullet"/>
+      <w:lvlText w:val=""/>
+      <w:lvlJc w:val="left"/>
+      <w:pPr>
+        <w:ind w:left="4320" w:hanging="360"/>
+      </w:pPr>
+      <w:rPr>
+        <w:rFonts w:ascii="Wingdings" w:hAnsi="Wingdings" w:hint="default"/>
+      </w:rPr>
+    </w:lvl>
+    <w:lvl w:ilvl="6" w:tplc="04090001" w:tentative="1">
+      <w:start w:val="1"/>
+      <w:numFmt w:val="bullet"/>
+      <w:lvlText w:val=""/>
+      <w:lvlJc w:val="left"/>
+      <w:pPr>
+        <w:ind w:left="5040" w:hanging="360"/>
+      </w:pPr>
+      <w:rPr>
+        <w:rFonts w:ascii="Symbol" w:hAnsi="Symbol" w:hint="default"/>
+      </w:rPr>
+    </w:lvl>
+    <w:lvl w:ilvl="7" w:tplc="04090003" w:tentative="1">
+      <w:start w:val="1"/>
+      <w:numFmt w:val="bullet"/>
+      <w:lvlText w:val="o"/>
+      <w:lvlJc w:val="left"/>
+      <w:pPr>
+        <w:ind w:left="5760" w:hanging="360"/>
+      </w:pPr>
+      <w:rPr>
+        <w:rFonts w:ascii="Courier New" w:hAnsi="Courier New" w:cs="Courier New" w:hint="default"/>
+      </w:rPr>
+    </w:lvl>
+    <w:lvl w:ilvl="8" w:tplc="04090005" w:tentative="1">
+      <w:start w:val="1"/>
+      <w:numFmt w:val="bullet"/>
+      <w:lvlText w:val=""/>
+      <w:lvlJc w:val="left"/>
+      <w:pPr>
+        <w:ind w:left="6480" w:hanging="360"/>
+      </w:pPr>
+      <w:rPr>
+        <w:rFonts w:ascii="Wingdings" w:hAnsi="Wingdings" w:hint="default"/>
+      </w:rPr>
+    </w:lvl>
+  </w:abstractNum>
+  <w:abstractNum w:abstractNumId="6" w15:restartNumberingAfterBreak="0">
+    <w:nsid w:val="38BC438E"/>
+    <w:multiLevelType w:val="hybridMultilevel"/>
+    <w:tmpl w:val="A48AB212"/>
+    <w:lvl w:ilvl="0" w:tplc="04090001">
+      <w:start w:val="1"/>
+      <w:numFmt w:val="bullet"/>
+      <w:lvlText w:val=""/>
+      <w:lvlJc w:val="left"/>
+      <w:pPr>
+        <w:ind w:left="720" w:hanging="360"/>
+      </w:pPr>
+      <w:rPr>
+        <w:rFonts w:ascii="Symbol" w:hAnsi="Symbol" w:hint="default"/>
+      </w:rPr>
+    </w:lvl>
+    <w:lvl w:ilvl="1" w:tplc="04090003" w:tentative="1">
+      <w:start w:val="1"/>
+      <w:numFmt w:val="bullet"/>
+      <w:lvlText w:val="o"/>
+      <w:lvlJc w:val="left"/>
+      <w:pPr>
+        <w:ind w:left="1440" w:hanging="360"/>
+      </w:pPr>
+      <w:rPr>
+        <w:rFonts w:ascii="Courier New" w:hAnsi="Courier New" w:cs="Courier New" w:hint="default"/>
+      </w:rPr>
+    </w:lvl>
+    <w:lvl w:ilvl="2" w:tplc="04090005" w:tentative="1">
+      <w:start w:val="1"/>
+      <w:numFmt w:val="bullet"/>
+      <w:lvlText w:val=""/>
+      <w:lvlJc w:val="left"/>
+      <w:pPr>
+        <w:ind w:left="2160" w:hanging="360"/>
+      </w:pPr>
+      <w:rPr>
+        <w:rFonts w:ascii="Wingdings" w:hAnsi="Wingdings" w:hint="default"/>
+      </w:rPr>
+    </w:lvl>
+    <w:lvl w:ilvl="3" w:tplc="04090001" w:tentative="1">
+      <w:start w:val="1"/>
+      <w:numFmt w:val="bullet"/>
+      <w:lvlText w:val=""/>
+      <w:lvlJc w:val="left"/>
+      <w:pPr>
+        <w:ind w:left="2880" w:hanging="360"/>
+      </w:pPr>
+      <w:rPr>
+        <w:rFonts w:ascii="Symbol" w:hAnsi="Symbol" w:hint="default"/>
+      </w:rPr>
+    </w:lvl>
+    <w:lvl w:ilvl="4" w:tplc="04090003" w:tentative="1">
+      <w:start w:val="1"/>
+      <w:numFmt w:val="bullet"/>
+      <w:lvlText w:val="o"/>
+      <w:lvlJc w:val="left"/>
+      <w:pPr>
+        <w:ind w:left="3600" w:hanging="360"/>
+      </w:pPr>
+      <w:rPr>
+        <w:rFonts w:ascii="Courier New" w:hAnsi="Courier New" w:cs="Courier New" w:hint="default"/>
+      </w:rPr>
+    </w:lvl>
+    <w:lvl w:ilvl="5" w:tplc="04090005" w:tentative="1">
+      <w:start w:val="1"/>
+      <w:numFmt w:val="bullet"/>
+      <w:lvlText w:val=""/>
+      <w:lvlJc w:val="left"/>
+      <w:pPr>
+        <w:ind w:left="4320" w:hanging="360"/>
+      </w:pPr>
+      <w:rPr>
+        <w:rFonts w:ascii="Wingdings" w:hAnsi="Wingdings" w:hint="default"/>
+      </w:rPr>
+    </w:lvl>
+    <w:lvl w:ilvl="6" w:tplc="04090001" w:tentative="1">
+      <w:start w:val="1"/>
+      <w:numFmt w:val="bullet"/>
+      <w:lvlText w:val=""/>
+      <w:lvlJc w:val="left"/>
+      <w:pPr>
+        <w:ind w:left="5040" w:hanging="360"/>
+      </w:pPr>
+      <w:rPr>
+        <w:rFonts w:ascii="Symbol" w:hAnsi="Symbol" w:hint="default"/>
+      </w:rPr>
+    </w:lvl>
+    <w:lvl w:ilvl="7" w:tplc="04090003" w:tentative="1">
+      <w:start w:val="1"/>
+      <w:numFmt w:val="bullet"/>
+      <w:lvlText w:val="o"/>
+      <w:lvlJc w:val="left"/>
+      <w:pPr>
+        <w:ind w:left="5760" w:hanging="360"/>
+      </w:pPr>
+      <w:rPr>
+        <w:rFonts w:ascii="Courier New" w:hAnsi="Courier New" w:cs="Courier New" w:hint="default"/>
+      </w:rPr>
+    </w:lvl>
+    <w:lvl w:ilvl="8" w:tplc="04090005" w:tentative="1">
+      <w:start w:val="1"/>
+      <w:numFmt w:val="bullet"/>
+      <w:lvlText w:val=""/>
+      <w:lvlJc w:val="left"/>
+      <w:pPr>
+        <w:ind w:left="6480" w:hanging="360"/>
+      </w:pPr>
+      <w:rPr>
+        <w:rFonts w:ascii="Wingdings" w:hAnsi="Wingdings" w:hint="default"/>
+      </w:rPr>
+    </w:lvl>
+  </w:abstractNum>
+  <w:abstractNum w:abstractNumId="7" w15:restartNumberingAfterBreak="0">
+    <w:nsid w:val="4EA96993"/>
+    <w:multiLevelType w:val="hybridMultilevel"/>
+    <w:tmpl w:val="E004B22C"/>
+    <w:lvl w:ilvl="0" w:tplc="04090019">
+      <w:start w:val="1"/>
+      <w:numFmt w:val="lowerLetter"/>
+      <w:lvlText w:val="%1."/>
+      <w:lvlJc w:val="left"/>
+      <w:pPr>
+        <w:ind w:left="1080" w:hanging="360"/>
+      </w:pPr>
+    </w:lvl>
+    <w:lvl w:ilvl="1" w:tplc="04090019" w:tentative="1">
+      <w:start w:val="1"/>
+      <w:numFmt w:val="lowerLetter"/>
+      <w:lvlText w:val="%2."/>
+      <w:lvlJc w:val="left"/>
+      <w:pPr>
+        <w:ind w:left="1800" w:hanging="360"/>
+      </w:pPr>
+    </w:lvl>
+    <w:lvl w:ilvl="2" w:tplc="0409001B" w:tentative="1">
+      <w:start w:val="1"/>
+      <w:numFmt w:val="lowerRoman"/>
+      <w:lvlText w:val="%3."/>
+      <w:lvlJc w:val="right"/>
+      <w:pPr>
+        <w:ind w:left="2520" w:hanging="180"/>
+      </w:pPr>
+    </w:lvl>
+    <w:lvl w:ilvl="3" w:tplc="0409000F" w:tentative="1">
+      <w:start w:val="1"/>
+      <w:numFmt w:val="decimal"/>
+      <w:lvlText w:val="%4."/>
+      <w:lvlJc w:val="left"/>
+      <w:pPr>
+        <w:ind w:left="3240" w:hanging="360"/>
+      </w:pPr>
+    </w:lvl>
+    <w:lvl w:ilvl="4" w:tplc="04090019" w:tentative="1">
+      <w:start w:val="1"/>
+      <w:numFmt w:val="lowerLetter"/>
+      <w:lvlText w:val="%5."/>
+      <w:lvlJc w:val="left"/>
+      <w:pPr>
+        <w:ind w:left="3960" w:hanging="360"/>
+      </w:pPr>
+    </w:lvl>
+    <w:lvl w:ilvl="5" w:tplc="0409001B" w:tentative="1">
+      <w:start w:val="1"/>
+      <w:numFmt w:val="lowerRoman"/>
+      <w:lvlText w:val="%6."/>
+      <w:lvlJc w:val="right"/>
+      <w:pPr>
+        <w:ind w:left="4680" w:hanging="180"/>
+      </w:pPr>
+    </w:lvl>
+    <w:lvl w:ilvl="6" w:tplc="0409000F" w:tentative="1">
+      <w:start w:val="1"/>
+      <w:numFmt w:val="decimal"/>
+      <w:lvlText w:val="%7."/>
+      <w:lvlJc w:val="left"/>
+      <w:pPr>
+        <w:ind w:left="5400" w:hanging="360"/>
+      </w:pPr>
+    </w:lvl>
+    <w:lvl w:ilvl="7" w:tplc="04090019" w:tentative="1">
+      <w:start w:val="1"/>
+      <w:numFmt w:val="lowerLetter"/>
+      <w:lvlText w:val="%8."/>
+      <w:lvlJc w:val="left"/>
+      <w:pPr>
+        <w:ind w:left="6120" w:hanging="360"/>
+      </w:pPr>
+    </w:lvl>
+    <w:lvl w:ilvl="8" w:tplc="0409001B" w:tentative="1">
+      <w:start w:val="1"/>
+      <w:numFmt w:val="lowerRoman"/>
+      <w:lvlText w:val="%9."/>
+      <w:lvlJc w:val="right"/>
+      <w:pPr>
+        <w:ind w:left="6840" w:hanging="180"/>
+      </w:pPr>
+    </w:lvl>
+  </w:abstractNum>
+  <w:abstractNum w:abstractNumId="8" w15:restartNumberingAfterBreak="0">
+    <w:nsid w:val="4EAD0B3F"/>
+    <w:multiLevelType w:val="hybridMultilevel"/>
+    <w:tmpl w:val="2E82B26E"/>
+    <w:lvl w:ilvl="0" w:tplc="04090001">
+      <w:start w:val="1"/>
+      <w:numFmt w:val="bullet"/>
+      <w:lvlText w:val=""/>
+      <w:lvlJc w:val="left"/>
+      <w:pPr>
+        <w:ind w:left="720" w:hanging="360"/>
+      </w:pPr>
+      <w:rPr>
+        <w:rFonts w:ascii="Symbol" w:hAnsi="Symbol" w:hint="default"/>
+      </w:rPr>
+    </w:lvl>
+    <w:lvl w:ilvl="1" w:tplc="04090003" w:tentative="1">
+      <w:start w:val="1"/>
+      <w:numFmt w:val="bullet"/>
+      <w:lvlText w:val="o"/>
+      <w:lvlJc w:val="left"/>
+      <w:pPr>
+        <w:ind w:left="1440" w:hanging="360"/>
+      </w:pPr>
+      <w:rPr>
+        <w:rFonts w:ascii="Courier New" w:hAnsi="Courier New" w:cs="Courier New" w:hint="default"/>
+      </w:rPr>
+    </w:lvl>
+    <w:lvl w:ilvl="2" w:tplc="04090005" w:tentative="1">
+      <w:start w:val="1"/>
+      <w:numFmt w:val="bullet"/>
+      <w:lvlText w:val=""/>
+      <w:lvlJc w:val="left"/>
+      <w:pPr>
+        <w:ind w:left="2160" w:hanging="360"/>
+      </w:pPr>
+      <w:rPr>
+        <w:rFonts w:ascii="Wingdings" w:hAnsi="Wingdings" w:hint="default"/>
+      </w:rPr>
+    </w:lvl>
+    <w:lvl w:ilvl="3" w:tplc="04090001" w:tentative="1">
+      <w:start w:val="1"/>
+      <w:numFmt w:val="bullet"/>
+      <w:lvlText w:val=""/>
+      <w:lvlJc w:val="left"/>
+      <w:pPr>
+        <w:ind w:left="2880" w:hanging="360"/>
+      </w:pPr>
+      <w:rPr>
+        <w:rFonts w:ascii="Symbol" w:hAnsi="Symbol" w:hint="default"/>
+      </w:rPr>
+    </w:lvl>
+    <w:lvl w:ilvl="4" w:tplc="04090003" w:tentative="1">
+      <w:start w:val="1"/>
+      <w:numFmt w:val="bullet"/>
+      <w:lvlText w:val="o"/>
+      <w:lvlJc w:val="left"/>
+      <w:pPr>
+        <w:ind w:left="3600" w:hanging="360"/>
+      </w:pPr>
+      <w:rPr>
+        <w:rFonts w:ascii="Courier New" w:hAnsi="Courier New" w:cs="Courier New" w:hint="default"/>
+      </w:rPr>
+    </w:lvl>
+    <w:lvl w:ilvl="5" w:tplc="04090005" w:tentative="1">
+      <w:start w:val="1"/>
+      <w:numFmt w:val="bullet"/>
+      <w:lvlText w:val=""/>
+      <w:lvlJc w:val="left"/>
+      <w:pPr>
+        <w:ind w:left="4320" w:hanging="360"/>
+      </w:pPr>
+      <w:rPr>
+        <w:rFonts w:ascii="Wingdings" w:hAnsi="Wingdings" w:hint="default"/>
+      </w:rPr>
+    </w:lvl>
+    <w:lvl w:ilvl="6" w:tplc="04090001" w:tentative="1">
+      <w:start w:val="1"/>
+      <w:numFmt w:val="bullet"/>
+      <w:lvlText w:val=""/>
+      <w:lvlJc w:val="left"/>
+      <w:pPr>
+        <w:ind w:left="5040" w:hanging="360"/>
+      </w:pPr>
+      <w:rPr>
+        <w:rFonts w:ascii="Symbol" w:hAnsi="Symbol" w:hint="default"/>
+      </w:rPr>
+    </w:lvl>
+    <w:lvl w:ilvl="7" w:tplc="04090003" w:tentative="1">
+      <w:start w:val="1"/>
+      <w:numFmt w:val="bullet"/>
+      <w:lvlText w:val="o"/>
+      <w:lvlJc w:val="left"/>
+      <w:pPr>
+        <w:ind w:left="5760" w:hanging="360"/>
+      </w:pPr>
+      <w:rPr>
+        <w:rFonts w:ascii="Courier New" w:hAnsi="Courier New" w:cs="Courier New" w:hint="default"/>
+      </w:rPr>
+    </w:lvl>
+    <w:lvl w:ilvl="8" w:tplc="04090005" w:tentative="1">
+      <w:start w:val="1"/>
+      <w:numFmt w:val="bullet"/>
+      <w:lvlText w:val=""/>
+      <w:lvlJc w:val="left"/>
+      <w:pPr>
+        <w:ind w:left="6480" w:hanging="360"/>
+      </w:pPr>
+      <w:rPr>
+        <w:rFonts w:ascii="Wingdings" w:hAnsi="Wingdings" w:hint="default"/>
+      </w:rPr>
+    </w:lvl>
+  </w:abstractNum>
+  <w:abstractNum w:abstractNumId="9" w15:restartNumberingAfterBreak="0">
+    <w:nsid w:val="5A1B1804"/>
+    <w:multiLevelType w:val="hybridMultilevel"/>
+    <w:tmpl w:val="0E5AE266"/>
+    <w:lvl w:ilvl="0" w:tplc="0409000F">
+      <w:start w:val="1"/>
+      <w:numFmt w:val="decimal"/>
+      <w:lvlText w:val="%1."/>
+      <w:lvlJc w:val="left"/>
+      <w:pPr>
+        <w:ind w:left="720" w:hanging="360"/>
+      </w:pPr>
+      <w:rPr>
+        <w:rFonts w:hint="default"/>
+      </w:rPr>
+    </w:lvl>
+    <w:lvl w:ilvl="1" w:tplc="04090019">
+      <w:start w:val="1"/>
+      <w:numFmt w:val="lowerLetter"/>
+      <w:lvlText w:val="%2."/>
+      <w:lvlJc w:val="left"/>
+      <w:pPr>
+        <w:ind w:left="1440" w:hanging="360"/>
+      </w:pPr>
+    </w:lvl>
+    <w:lvl w:ilvl="2" w:tplc="0409001B">
+      <w:start w:val="1"/>
+      <w:numFmt w:val="lowerRoman"/>
+      <w:lvlText w:val="%3."/>
+      <w:lvlJc w:val="right"/>
+      <w:pPr>
+        <w:ind w:left="2160" w:hanging="180"/>
+      </w:pPr>
+    </w:lvl>
+    <w:lvl w:ilvl="3" w:tplc="0409000F">
+      <w:start w:val="1"/>
+      <w:numFmt w:val="decimal"/>
+      <w:lvlText w:val="%4."/>
+      <w:lvlJc w:val="left"/>
+      <w:pPr>
+        <w:ind w:left="2880" w:hanging="360"/>
+      </w:pPr>
+    </w:lvl>
+    <w:lvl w:ilvl="4" w:tplc="04090019" w:tentative="1">
+      <w:start w:val="1"/>
+      <w:numFmt w:val="lowerLetter"/>
+      <w:lvlText w:val="%5."/>
+      <w:lvlJc w:val="left"/>
+      <w:pPr>
+        <w:ind w:left="3600" w:hanging="360"/>
+      </w:pPr>
+    </w:lvl>
+    <w:lvl w:ilvl="5" w:tplc="0409001B" w:tentative="1">
+      <w:start w:val="1"/>
+      <w:numFmt w:val="lowerRoman"/>
+      <w:lvlText w:val="%6."/>
+      <w:lvlJc w:val="right"/>
+      <w:pPr>
+        <w:ind w:left="4320" w:hanging="180"/>
+      </w:pPr>
+    </w:lvl>
+    <w:lvl w:ilvl="6" w:tplc="0409000F" w:tentative="1">
+      <w:start w:val="1"/>
+      <w:numFmt w:val="decimal"/>
+      <w:lvlText w:val="%7."/>
+      <w:lvlJc w:val="left"/>
+      <w:pPr>
+        <w:ind w:left="5040" w:hanging="360"/>
+      </w:pPr>
+    </w:lvl>
+    <w:lvl w:ilvl="7" w:tplc="04090019" w:tentative="1">
+      <w:start w:val="1"/>
+      <w:numFmt w:val="lowerLetter"/>
+      <w:lvlText w:val="%8."/>
+      <w:lvlJc w:val="left"/>
+      <w:pPr>
+        <w:ind w:left="5760" w:hanging="360"/>
+      </w:pPr>
+    </w:lvl>
+    <w:lvl w:ilvl="8" w:tplc="0409001B" w:tentative="1">
+      <w:start w:val="1"/>
+      <w:numFmt w:val="lowerRoman"/>
+      <w:lvlText w:val="%9."/>
+      <w:lvlJc w:val="right"/>
+      <w:pPr>
+        <w:ind w:left="6480" w:hanging="180"/>
+      </w:pPr>
+    </w:lvl>
+  </w:abstractNum>
+  <w:num w:numId="1" w16cid:durableId="282467648">
+    <w:abstractNumId w:val="9"/>
+  </w:num>
+  <w:num w:numId="2" w16cid:durableId="1249343739">
+    <w:abstractNumId w:val="3"/>
+  </w:num>
+  <w:num w:numId="3" w16cid:durableId="2078937596">
+    <w:abstractNumId w:val="2"/>
+  </w:num>
+  <w:num w:numId="4" w16cid:durableId="1349330487">
+    <w:abstractNumId w:val="8"/>
+  </w:num>
+  <w:num w:numId="5" w16cid:durableId="1600679766">
+    <w:abstractNumId w:val="1"/>
+  </w:num>
+  <w:num w:numId="6" w16cid:durableId="429550355">
+    <w:abstractNumId w:val="0"/>
+  </w:num>
+  <w:num w:numId="7" w16cid:durableId="1645770204">
+    <w:abstractNumId w:val="6"/>
+  </w:num>
+  <w:num w:numId="8" w16cid:durableId="904995112">
+    <w:abstractNumId w:val="5"/>
+  </w:num>
+  <w:num w:numId="9" w16cid:durableId="1935480786">
+    <w:abstractNumId w:val="4"/>
+  </w:num>
+  <w:num w:numId="10" w16cid:durableId="1625849088">
+    <w:abstractNumId w:val="7"/>
+  </w:num>
+</w:numbering>
 </file>
 
 <file path=word/styles.xml><?xml version="1.0" encoding="utf-8"?>
@@ -617,7 +3600,6 @@
   <w:style w:type="character" w:default="1" w:styleId="DefaultParagraphFont">
     <w:name w:val="Default Paragraph Font"/>
     <w:uiPriority w:val="1"/>
-    <w:semiHidden/>
     <w:unhideWhenUsed/>
   </w:style>
   <w:style w:type="table" w:default="1" w:styleId="TableNormal">
@@ -663,6 +3645,17 @@
       <w:color w:val="605E5C"/>
       <w:shd w:val="clear" w:color="auto" w:fill="E1DFDD"/>
     </w:rPr>
+  </w:style>
+  <w:style w:type="paragraph" w:styleId="ListParagraph">
+    <w:name w:val="List Paragraph"/>
+    <w:basedOn w:val="Normal"/>
+    <w:uiPriority w:val="34"/>
+    <w:qFormat/>
+    <w:rsid w:val="00501598"/>
+    <w:pPr>
+      <w:ind w:left="720"/>
+      <w:contextualSpacing/>
+    </w:pPr>
   </w:style>
 </w:styles>
 </file>

</xml_diff>

<commit_message>
Finalized Data Management Iteration 2
</commit_message>
<xml_diff>
--- a/documentation/Group 1 Data Management Plan (Iteration 2).docx
+++ b/documentation/Group 1 Data Management Plan (Iteration 2).docx
@@ -93,6 +93,7 @@
           <w14:ligatures w14:val="none"/>
         </w:rPr>
       </w:pPr>
+      <w:proofErr w:type="spellStart"/>
       <w:r>
         <w:rPr>
           <w:rFonts w:ascii="Aptos" w:eastAsia="Times New Roman" w:hAnsi="Aptos" w:cs="Times New Roman"/>
@@ -103,8 +104,35 @@
           <w:szCs w:val="28"/>
           <w14:ligatures w14:val="none"/>
         </w:rPr>
-        <w:t>Manikala Chevitipalli</w:t>
-      </w:r>
+        <w:t>Manikala</w:t>
+      </w:r>
+      <w:proofErr w:type="spellEnd"/>
+      <w:r>
+        <w:rPr>
+          <w:rFonts w:ascii="Aptos" w:eastAsia="Times New Roman" w:hAnsi="Aptos" w:cs="Times New Roman"/>
+          <w:b/>
+          <w:bCs/>
+          <w:kern w:val="0"/>
+          <w:sz w:val="28"/>
+          <w:szCs w:val="28"/>
+          <w14:ligatures w14:val="none"/>
+        </w:rPr>
+        <w:t xml:space="preserve"> </w:t>
+      </w:r>
+      <w:proofErr w:type="spellStart"/>
+      <w:r>
+        <w:rPr>
+          <w:rFonts w:ascii="Aptos" w:eastAsia="Times New Roman" w:hAnsi="Aptos" w:cs="Times New Roman"/>
+          <w:b/>
+          <w:bCs/>
+          <w:kern w:val="0"/>
+          <w:sz w:val="28"/>
+          <w:szCs w:val="28"/>
+          <w14:ligatures w14:val="none"/>
+        </w:rPr>
+        <w:t>Chevitipalli</w:t>
+      </w:r>
+      <w:proofErr w:type="spellEnd"/>
     </w:p>
     <w:p>
       <w:pPr>
@@ -129,7 +157,33 @@
           <w:szCs w:val="28"/>
           <w14:ligatures w14:val="none"/>
         </w:rPr>
-        <w:t>Sai Achyuth Konda</w:t>
+        <w:t xml:space="preserve">Sai </w:t>
+      </w:r>
+      <w:proofErr w:type="spellStart"/>
+      <w:r>
+        <w:rPr>
+          <w:rFonts w:ascii="Aptos" w:eastAsia="Times New Roman" w:hAnsi="Aptos" w:cs="Times New Roman"/>
+          <w:b/>
+          <w:bCs/>
+          <w:kern w:val="0"/>
+          <w:sz w:val="28"/>
+          <w:szCs w:val="28"/>
+          <w14:ligatures w14:val="none"/>
+        </w:rPr>
+        <w:t>Achyuth</w:t>
+      </w:r>
+      <w:proofErr w:type="spellEnd"/>
+      <w:r>
+        <w:rPr>
+          <w:rFonts w:ascii="Aptos" w:eastAsia="Times New Roman" w:hAnsi="Aptos" w:cs="Times New Roman"/>
+          <w:b/>
+          <w:bCs/>
+          <w:kern w:val="0"/>
+          <w:sz w:val="28"/>
+          <w:szCs w:val="28"/>
+          <w14:ligatures w14:val="none"/>
+        </w:rPr>
+        <w:t xml:space="preserve"> Konda</w:t>
       </w:r>
     </w:p>
     <w:p>
@@ -190,7 +244,54 @@
       </w:r>
     </w:p>
     <w:p/>
-    <w:p/>
+    <w:p>
+      <w:r>
+        <w:rPr>
+          <w:noProof/>
+        </w:rPr>
+        <w:drawing>
+          <wp:inline distT="0" distB="0" distL="0" distR="0" wp14:anchorId="296A7825" wp14:editId="09CA9CC5">
+            <wp:extent cx="5943600" cy="3962400"/>
+            <wp:effectExtent l="0" t="0" r="0" b="0"/>
+            <wp:docPr id="789026959" name="Picture 1" descr="A diagram of a computer&#10;&#10;Description automatically generated"/>
+            <wp:cNvGraphicFramePr>
+              <a:graphicFrameLocks xmlns:a="http://schemas.openxmlformats.org/drawingml/2006/main" noChangeAspect="1"/>
+            </wp:cNvGraphicFramePr>
+            <a:graphic xmlns:a="http://schemas.openxmlformats.org/drawingml/2006/main">
+              <a:graphicData uri="http://schemas.openxmlformats.org/drawingml/2006/picture">
+                <pic:pic xmlns:pic="http://schemas.openxmlformats.org/drawingml/2006/picture">
+                  <pic:nvPicPr>
+                    <pic:cNvPr id="789026959" name="Picture 1" descr="A diagram of a computer&#10;&#10;Description automatically generated"/>
+                    <pic:cNvPicPr/>
+                  </pic:nvPicPr>
+                  <pic:blipFill>
+                    <a:blip r:embed="rId6">
+                      <a:extLst>
+                        <a:ext uri="{28A0092B-C50C-407E-A947-70E740481C1C}">
+                          <a14:useLocalDpi xmlns:a14="http://schemas.microsoft.com/office/drawing/2010/main" val="0"/>
+                        </a:ext>
+                      </a:extLst>
+                    </a:blip>
+                    <a:stretch>
+                      <a:fillRect/>
+                    </a:stretch>
+                  </pic:blipFill>
+                  <pic:spPr>
+                    <a:xfrm>
+                      <a:off x="0" y="0"/>
+                      <a:ext cx="5943600" cy="3962400"/>
+                    </a:xfrm>
+                    <a:prstGeom prst="rect">
+                      <a:avLst/>
+                    </a:prstGeom>
+                  </pic:spPr>
+                </pic:pic>
+              </a:graphicData>
+            </a:graphic>
+          </wp:inline>
+        </w:drawing>
+      </w:r>
+    </w:p>
     <w:p/>
     <w:p>
       <w:pPr>
@@ -210,1003 +311,10 @@
           <w:sz w:val="32"/>
           <w:szCs w:val="32"/>
         </w:rPr>
-        <w:t>Summary of Data to be Stored</w:t>
-      </w:r>
-    </w:p>
-    <w:p>
-      <w:pPr>
-        <w:rPr>
-          <w:rFonts w:ascii="Aptos" w:hAnsi="Aptos"/>
-          <w:b/>
-          <w:bCs/>
-          <w:sz w:val="28"/>
-          <w:szCs w:val="28"/>
-        </w:rPr>
-      </w:pPr>
-      <w:r>
-        <w:rPr>
-          <w:rFonts w:ascii="Aptos" w:hAnsi="Aptos"/>
-          <w:b/>
-          <w:bCs/>
-          <w:sz w:val="28"/>
-          <w:szCs w:val="28"/>
-        </w:rPr>
-        <w:t>1. Admin Information</w:t>
-      </w:r>
-    </w:p>
-    <w:p>
-      <w:pPr>
-        <w:pStyle w:val="ListParagraph"/>
-        <w:numPr>
-          <w:ilvl w:val="0"/>
-          <w:numId w:val="8"/>
-        </w:numPr>
-        <w:rPr>
-          <w:rFonts w:ascii="Aptos" w:hAnsi="Aptos"/>
-          <w:sz w:val="24"/>
-          <w:szCs w:val="24"/>
-        </w:rPr>
-      </w:pPr>
-      <w:r>
-        <w:rPr>
-          <w:rFonts w:ascii="Aptos" w:hAnsi="Aptos"/>
-          <w:sz w:val="24"/>
-          <w:szCs w:val="24"/>
-        </w:rPr>
-        <w:t>Admin ID: A unique identifier for each admin.</w:t>
-      </w:r>
-    </w:p>
-    <w:p>
-      <w:pPr>
-        <w:pStyle w:val="ListParagraph"/>
-        <w:numPr>
-          <w:ilvl w:val="0"/>
-          <w:numId w:val="8"/>
-        </w:numPr>
-        <w:rPr>
-          <w:rFonts w:ascii="Aptos" w:hAnsi="Aptos"/>
-          <w:sz w:val="24"/>
-          <w:szCs w:val="24"/>
-        </w:rPr>
-      </w:pPr>
-      <w:r>
-        <w:rPr>
-          <w:rFonts w:ascii="Aptos" w:hAnsi="Aptos"/>
-          <w:sz w:val="24"/>
-          <w:szCs w:val="24"/>
-        </w:rPr>
-        <w:t>Name: The name of the admin.</w:t>
-      </w:r>
-    </w:p>
-    <w:p>
-      <w:pPr>
-        <w:pStyle w:val="ListParagraph"/>
-        <w:numPr>
-          <w:ilvl w:val="0"/>
-          <w:numId w:val="8"/>
-        </w:numPr>
-        <w:rPr>
-          <w:rFonts w:ascii="Aptos" w:hAnsi="Aptos"/>
-          <w:sz w:val="24"/>
-          <w:szCs w:val="24"/>
-        </w:rPr>
-      </w:pPr>
-      <w:r>
-        <w:rPr>
-          <w:rFonts w:ascii="Aptos" w:hAnsi="Aptos"/>
-          <w:sz w:val="24"/>
-          <w:szCs w:val="24"/>
-        </w:rPr>
-        <w:t>Email: The email address of the admin.</w:t>
-      </w:r>
-    </w:p>
-    <w:p>
-      <w:pPr>
-        <w:pStyle w:val="ListParagraph"/>
-        <w:numPr>
-          <w:ilvl w:val="0"/>
-          <w:numId w:val="8"/>
-        </w:numPr>
-        <w:rPr>
-          <w:rFonts w:ascii="Aptos" w:hAnsi="Aptos"/>
-          <w:sz w:val="24"/>
-          <w:szCs w:val="24"/>
-        </w:rPr>
-      </w:pPr>
-      <w:r>
-        <w:rPr>
-          <w:rFonts w:ascii="Aptos" w:hAnsi="Aptos"/>
-          <w:sz w:val="24"/>
-          <w:szCs w:val="24"/>
-        </w:rPr>
-        <w:t>Role: The role of the admin within the system.</w:t>
-      </w:r>
-    </w:p>
-    <w:p>
-      <w:pPr>
-        <w:rPr>
-          <w:rFonts w:ascii="Aptos" w:hAnsi="Aptos"/>
-          <w:sz w:val="24"/>
-          <w:szCs w:val="24"/>
-        </w:rPr>
-      </w:pPr>
-    </w:p>
-    <w:p>
-      <w:pPr>
-        <w:rPr>
-          <w:rFonts w:ascii="Aptos" w:hAnsi="Aptos"/>
-          <w:b/>
-          <w:bCs/>
-          <w:sz w:val="28"/>
-          <w:szCs w:val="28"/>
-        </w:rPr>
-      </w:pPr>
-      <w:r>
-        <w:rPr>
-          <w:rFonts w:ascii="Aptos" w:hAnsi="Aptos"/>
-          <w:b/>
-          <w:bCs/>
-          <w:sz w:val="28"/>
-          <w:szCs w:val="28"/>
-        </w:rPr>
-        <w:t>2. User Information</w:t>
-      </w:r>
-    </w:p>
-    <w:p>
-      <w:pPr>
-        <w:pStyle w:val="ListParagraph"/>
-        <w:numPr>
-          <w:ilvl w:val="0"/>
-          <w:numId w:val="7"/>
-        </w:numPr>
-        <w:rPr>
-          <w:rFonts w:ascii="Aptos" w:hAnsi="Aptos"/>
-          <w:sz w:val="24"/>
-          <w:szCs w:val="24"/>
-        </w:rPr>
-      </w:pPr>
-      <w:r>
-        <w:rPr>
-          <w:rFonts w:ascii="Aptos" w:hAnsi="Aptos"/>
-          <w:sz w:val="24"/>
-          <w:szCs w:val="24"/>
-        </w:rPr>
-        <w:t>User ID: A unique identifier for each user (student or staff).</w:t>
-      </w:r>
-    </w:p>
-    <w:p>
-      <w:pPr>
-        <w:pStyle w:val="ListParagraph"/>
-        <w:numPr>
-          <w:ilvl w:val="0"/>
-          <w:numId w:val="7"/>
-        </w:numPr>
-        <w:rPr>
-          <w:rFonts w:ascii="Aptos" w:hAnsi="Aptos"/>
-          <w:sz w:val="24"/>
-          <w:szCs w:val="24"/>
-        </w:rPr>
-      </w:pPr>
-      <w:r>
-        <w:rPr>
-          <w:rFonts w:ascii="Aptos" w:hAnsi="Aptos"/>
-          <w:sz w:val="24"/>
-          <w:szCs w:val="24"/>
-        </w:rPr>
-        <w:t>Name: The name of the user.</w:t>
-      </w:r>
-    </w:p>
-    <w:p>
-      <w:pPr>
-        <w:pStyle w:val="ListParagraph"/>
-        <w:numPr>
-          <w:ilvl w:val="0"/>
-          <w:numId w:val="7"/>
-        </w:numPr>
-        <w:rPr>
-          <w:rFonts w:ascii="Aptos" w:hAnsi="Aptos"/>
-          <w:sz w:val="24"/>
-          <w:szCs w:val="24"/>
-        </w:rPr>
-      </w:pPr>
-      <w:r>
-        <w:rPr>
-          <w:rFonts w:ascii="Aptos" w:hAnsi="Aptos"/>
-          <w:sz w:val="24"/>
-          <w:szCs w:val="24"/>
-        </w:rPr>
-        <w:t>Email: The email address of the user.</w:t>
-      </w:r>
-    </w:p>
-    <w:p>
-      <w:pPr>
-        <w:pStyle w:val="ListParagraph"/>
-        <w:numPr>
-          <w:ilvl w:val="0"/>
-          <w:numId w:val="7"/>
-        </w:numPr>
-        <w:rPr>
-          <w:rFonts w:ascii="Aptos" w:hAnsi="Aptos"/>
-          <w:sz w:val="24"/>
-          <w:szCs w:val="24"/>
-        </w:rPr>
-      </w:pPr>
-      <w:r>
-        <w:rPr>
-          <w:rFonts w:ascii="Aptos" w:hAnsi="Aptos"/>
-          <w:sz w:val="24"/>
-          <w:szCs w:val="24"/>
-        </w:rPr>
-        <w:t>Role: The role of the user (either Student or Staff).</w:t>
-      </w:r>
-    </w:p>
-    <w:p>
-      <w:pPr>
-        <w:rPr>
-          <w:rFonts w:ascii="Aptos" w:hAnsi="Aptos"/>
-          <w:sz w:val="24"/>
-          <w:szCs w:val="24"/>
-        </w:rPr>
-      </w:pPr>
-    </w:p>
-    <w:p>
-      <w:pPr>
-        <w:rPr>
-          <w:rFonts w:ascii="Aptos" w:hAnsi="Aptos"/>
-          <w:b/>
-          <w:bCs/>
-          <w:sz w:val="28"/>
-          <w:szCs w:val="28"/>
-        </w:rPr>
-      </w:pPr>
-    </w:p>
-    <w:p>
-      <w:pPr>
-        <w:rPr>
-          <w:rFonts w:ascii="Aptos" w:hAnsi="Aptos"/>
-          <w:b/>
-          <w:bCs/>
-          <w:sz w:val="28"/>
-          <w:szCs w:val="28"/>
-        </w:rPr>
-      </w:pPr>
-      <w:r>
-        <w:rPr>
-          <w:rFonts w:ascii="Aptos" w:hAnsi="Aptos"/>
-          <w:b/>
-          <w:bCs/>
-          <w:sz w:val="28"/>
-          <w:szCs w:val="28"/>
-        </w:rPr>
-        <w:t>3. Event Details</w:t>
-      </w:r>
-    </w:p>
-    <w:p>
-      <w:pPr>
-        <w:pStyle w:val="ListParagraph"/>
-        <w:numPr>
-          <w:ilvl w:val="0"/>
-          <w:numId w:val="6"/>
-        </w:numPr>
-        <w:rPr>
-          <w:rFonts w:ascii="Aptos" w:hAnsi="Aptos"/>
-          <w:sz w:val="24"/>
-          <w:szCs w:val="24"/>
-        </w:rPr>
-      </w:pPr>
-      <w:r>
-        <w:rPr>
-          <w:rFonts w:ascii="Aptos" w:hAnsi="Aptos"/>
-          <w:sz w:val="24"/>
-          <w:szCs w:val="24"/>
-        </w:rPr>
-        <w:t>Event ID: A unique identifier for each event.</w:t>
-      </w:r>
-    </w:p>
-    <w:p>
-      <w:pPr>
-        <w:pStyle w:val="ListParagraph"/>
-        <w:numPr>
-          <w:ilvl w:val="0"/>
-          <w:numId w:val="6"/>
-        </w:numPr>
-        <w:rPr>
-          <w:rFonts w:ascii="Aptos" w:hAnsi="Aptos"/>
-          <w:sz w:val="24"/>
-          <w:szCs w:val="24"/>
-        </w:rPr>
-      </w:pPr>
-      <w:r>
-        <w:rPr>
-          <w:rFonts w:ascii="Aptos" w:hAnsi="Aptos"/>
-          <w:sz w:val="24"/>
-          <w:szCs w:val="24"/>
-        </w:rPr>
-        <w:t>Admin ID: The identifier for the admin managing the event.</w:t>
-      </w:r>
-    </w:p>
-    <w:p>
-      <w:pPr>
-        <w:pStyle w:val="ListParagraph"/>
-        <w:numPr>
-          <w:ilvl w:val="0"/>
-          <w:numId w:val="6"/>
-        </w:numPr>
-        <w:rPr>
-          <w:rFonts w:ascii="Aptos" w:hAnsi="Aptos"/>
-          <w:sz w:val="24"/>
-          <w:szCs w:val="24"/>
-        </w:rPr>
-      </w:pPr>
-      <w:r>
-        <w:rPr>
-          <w:rFonts w:ascii="Aptos" w:hAnsi="Aptos"/>
-          <w:sz w:val="24"/>
-          <w:szCs w:val="24"/>
-        </w:rPr>
-        <w:lastRenderedPageBreak/>
-        <w:t>Name: The name of the event.</w:t>
-      </w:r>
-    </w:p>
-    <w:p>
-      <w:pPr>
-        <w:pStyle w:val="ListParagraph"/>
-        <w:numPr>
-          <w:ilvl w:val="0"/>
-          <w:numId w:val="6"/>
-        </w:numPr>
-        <w:rPr>
-          <w:rFonts w:ascii="Aptos" w:hAnsi="Aptos"/>
-          <w:sz w:val="24"/>
-          <w:szCs w:val="24"/>
-        </w:rPr>
-      </w:pPr>
-      <w:r>
-        <w:rPr>
-          <w:rFonts w:ascii="Aptos" w:hAnsi="Aptos"/>
-          <w:sz w:val="24"/>
-          <w:szCs w:val="24"/>
-        </w:rPr>
-        <w:t>Description: A brief description of what the event is about.</w:t>
-      </w:r>
-    </w:p>
-    <w:p>
-      <w:pPr>
-        <w:pStyle w:val="ListParagraph"/>
-        <w:numPr>
-          <w:ilvl w:val="0"/>
-          <w:numId w:val="6"/>
-        </w:numPr>
-        <w:rPr>
-          <w:rFonts w:ascii="Aptos" w:hAnsi="Aptos"/>
-          <w:sz w:val="24"/>
-          <w:szCs w:val="24"/>
-        </w:rPr>
-      </w:pPr>
-      <w:r>
-        <w:rPr>
-          <w:rFonts w:ascii="Aptos" w:hAnsi="Aptos"/>
-          <w:sz w:val="24"/>
-          <w:szCs w:val="24"/>
-        </w:rPr>
-        <w:t>Time: The time the event starts.</w:t>
-      </w:r>
-    </w:p>
-    <w:p>
-      <w:pPr>
-        <w:pStyle w:val="ListParagraph"/>
-        <w:numPr>
-          <w:ilvl w:val="0"/>
-          <w:numId w:val="6"/>
-        </w:numPr>
-        <w:rPr>
-          <w:rFonts w:ascii="Aptos" w:hAnsi="Aptos"/>
-          <w:sz w:val="24"/>
-          <w:szCs w:val="24"/>
-        </w:rPr>
-      </w:pPr>
-      <w:r>
-        <w:rPr>
-          <w:rFonts w:ascii="Aptos" w:hAnsi="Aptos"/>
-          <w:sz w:val="24"/>
-          <w:szCs w:val="24"/>
-        </w:rPr>
-        <w:t>Location: Where the event will take place.</w:t>
-      </w:r>
-    </w:p>
-    <w:p>
-      <w:pPr>
-        <w:pStyle w:val="ListParagraph"/>
-        <w:numPr>
-          <w:ilvl w:val="0"/>
-          <w:numId w:val="6"/>
-        </w:numPr>
-        <w:rPr>
-          <w:rFonts w:ascii="Aptos" w:hAnsi="Aptos"/>
-          <w:sz w:val="24"/>
-          <w:szCs w:val="24"/>
-        </w:rPr>
-      </w:pPr>
-      <w:r>
-        <w:rPr>
-          <w:rFonts w:ascii="Aptos" w:hAnsi="Aptos"/>
-          <w:sz w:val="24"/>
-          <w:szCs w:val="24"/>
-        </w:rPr>
-        <w:t>Date: The date the event is scheduled for.</w:t>
-      </w:r>
-    </w:p>
-    <w:p>
-      <w:pPr>
-        <w:rPr>
-          <w:rFonts w:ascii="Aptos" w:hAnsi="Aptos"/>
-          <w:sz w:val="24"/>
-          <w:szCs w:val="24"/>
-        </w:rPr>
-      </w:pPr>
-    </w:p>
-    <w:p>
-      <w:pPr>
-        <w:rPr>
-          <w:rFonts w:ascii="Aptos" w:hAnsi="Aptos"/>
-          <w:b/>
-          <w:bCs/>
-          <w:sz w:val="28"/>
-          <w:szCs w:val="28"/>
-        </w:rPr>
-      </w:pPr>
-      <w:r>
-        <w:rPr>
-          <w:rFonts w:ascii="Aptos" w:hAnsi="Aptos"/>
-          <w:b/>
-          <w:bCs/>
-          <w:sz w:val="28"/>
-          <w:szCs w:val="28"/>
-        </w:rPr>
-        <w:t>4. Ticket Information</w:t>
-      </w:r>
-    </w:p>
-    <w:p>
-      <w:pPr>
-        <w:pStyle w:val="ListParagraph"/>
-        <w:numPr>
-          <w:ilvl w:val="0"/>
-          <w:numId w:val="5"/>
-        </w:numPr>
-        <w:rPr>
-          <w:rFonts w:ascii="Aptos" w:hAnsi="Aptos"/>
-          <w:sz w:val="24"/>
-          <w:szCs w:val="24"/>
-        </w:rPr>
-      </w:pPr>
-      <w:r>
-        <w:rPr>
-          <w:rFonts w:ascii="Aptos" w:hAnsi="Aptos"/>
-          <w:sz w:val="24"/>
-          <w:szCs w:val="24"/>
-        </w:rPr>
-        <w:t>Ticket ID: A unique identifier for each ticket type.</w:t>
-      </w:r>
-    </w:p>
-    <w:p>
-      <w:pPr>
-        <w:pStyle w:val="ListParagraph"/>
-        <w:numPr>
-          <w:ilvl w:val="0"/>
-          <w:numId w:val="5"/>
-        </w:numPr>
-        <w:rPr>
-          <w:rFonts w:ascii="Aptos" w:hAnsi="Aptos"/>
-          <w:sz w:val="24"/>
-          <w:szCs w:val="24"/>
-        </w:rPr>
-      </w:pPr>
-      <w:r>
-        <w:rPr>
-          <w:rFonts w:ascii="Aptos" w:hAnsi="Aptos"/>
-          <w:sz w:val="24"/>
-          <w:szCs w:val="24"/>
-        </w:rPr>
-        <w:t>Admin ID: The identifier for the admin managing the event.</w:t>
-      </w:r>
-    </w:p>
-    <w:p>
-      <w:pPr>
-        <w:pStyle w:val="ListParagraph"/>
-        <w:numPr>
-          <w:ilvl w:val="0"/>
-          <w:numId w:val="5"/>
-        </w:numPr>
-        <w:rPr>
-          <w:rFonts w:ascii="Aptos" w:hAnsi="Aptos"/>
-          <w:sz w:val="24"/>
-          <w:szCs w:val="24"/>
-        </w:rPr>
-      </w:pPr>
-      <w:r>
-        <w:rPr>
-          <w:rFonts w:ascii="Aptos" w:hAnsi="Aptos"/>
-          <w:sz w:val="24"/>
-          <w:szCs w:val="24"/>
-        </w:rPr>
-        <w:t>Event ID: The identifier for the event associated with the ticket.</w:t>
-      </w:r>
-    </w:p>
-    <w:p>
-      <w:pPr>
-        <w:pStyle w:val="ListParagraph"/>
-        <w:numPr>
-          <w:ilvl w:val="0"/>
-          <w:numId w:val="5"/>
-        </w:numPr>
-        <w:rPr>
-          <w:rFonts w:ascii="Aptos" w:hAnsi="Aptos"/>
-          <w:sz w:val="24"/>
-          <w:szCs w:val="24"/>
-        </w:rPr>
-      </w:pPr>
-      <w:r>
-        <w:rPr>
-          <w:rFonts w:ascii="Aptos" w:hAnsi="Aptos"/>
-          <w:sz w:val="24"/>
-          <w:szCs w:val="24"/>
-        </w:rPr>
-        <w:t>Type: The type of ticket (e.g., NOM or VIP).</w:t>
-      </w:r>
-    </w:p>
-    <w:p>
-      <w:pPr>
-        <w:pStyle w:val="ListParagraph"/>
-        <w:numPr>
-          <w:ilvl w:val="0"/>
-          <w:numId w:val="5"/>
-        </w:numPr>
-        <w:rPr>
-          <w:rFonts w:ascii="Aptos" w:hAnsi="Aptos"/>
-          <w:sz w:val="24"/>
-          <w:szCs w:val="24"/>
-        </w:rPr>
-      </w:pPr>
-      <w:r>
-        <w:rPr>
-          <w:rFonts w:ascii="Aptos" w:hAnsi="Aptos"/>
-          <w:sz w:val="24"/>
-          <w:szCs w:val="24"/>
-        </w:rPr>
-        <w:t>Price: The cost of the ticket.</w:t>
-      </w:r>
-    </w:p>
-    <w:p>
-      <w:pPr>
-        <w:pStyle w:val="ListParagraph"/>
-        <w:numPr>
-          <w:ilvl w:val="0"/>
-          <w:numId w:val="5"/>
-        </w:numPr>
-        <w:rPr>
-          <w:rFonts w:ascii="Aptos" w:hAnsi="Aptos"/>
-          <w:sz w:val="24"/>
-          <w:szCs w:val="24"/>
-        </w:rPr>
-      </w:pPr>
-      <w:r>
-        <w:rPr>
-          <w:rFonts w:ascii="Aptos" w:hAnsi="Aptos"/>
-          <w:sz w:val="24"/>
-          <w:szCs w:val="24"/>
-        </w:rPr>
-        <w:t>Availability: The number of tickets available for purchase.</w:t>
-      </w:r>
-    </w:p>
-    <w:p>
-      <w:pPr>
-        <w:rPr>
-          <w:rFonts w:ascii="Aptos" w:hAnsi="Aptos"/>
-          <w:sz w:val="24"/>
-          <w:szCs w:val="24"/>
-        </w:rPr>
-      </w:pPr>
-    </w:p>
-    <w:p>
-      <w:pPr>
-        <w:rPr>
-          <w:rFonts w:ascii="Aptos" w:hAnsi="Aptos"/>
-          <w:b/>
-          <w:bCs/>
-          <w:sz w:val="28"/>
-          <w:szCs w:val="28"/>
-        </w:rPr>
-      </w:pPr>
-      <w:r>
-        <w:rPr>
-          <w:rFonts w:ascii="Aptos" w:hAnsi="Aptos"/>
-          <w:b/>
-          <w:bCs/>
-          <w:sz w:val="28"/>
-          <w:szCs w:val="28"/>
-        </w:rPr>
-        <w:t>5. Attendance Records</w:t>
-      </w:r>
-    </w:p>
-    <w:p>
-      <w:pPr>
-        <w:pStyle w:val="ListParagraph"/>
-        <w:numPr>
-          <w:ilvl w:val="0"/>
-          <w:numId w:val="4"/>
-        </w:numPr>
-        <w:rPr>
-          <w:rFonts w:ascii="Aptos" w:hAnsi="Aptos"/>
-          <w:sz w:val="24"/>
-          <w:szCs w:val="24"/>
-        </w:rPr>
-      </w:pPr>
-      <w:r>
-        <w:rPr>
-          <w:rFonts w:ascii="Aptos" w:hAnsi="Aptos"/>
-          <w:sz w:val="24"/>
-          <w:szCs w:val="24"/>
-        </w:rPr>
-        <w:t>Attendance ID: A unique identifier for each attendance record.</w:t>
-      </w:r>
-    </w:p>
-    <w:p>
-      <w:pPr>
-        <w:pStyle w:val="ListParagraph"/>
-        <w:numPr>
-          <w:ilvl w:val="0"/>
-          <w:numId w:val="4"/>
-        </w:numPr>
-        <w:rPr>
-          <w:rFonts w:ascii="Aptos" w:hAnsi="Aptos"/>
-          <w:sz w:val="24"/>
-          <w:szCs w:val="24"/>
-        </w:rPr>
-      </w:pPr>
-      <w:r>
-        <w:rPr>
-          <w:rFonts w:ascii="Aptos" w:hAnsi="Aptos"/>
-          <w:sz w:val="24"/>
-          <w:szCs w:val="24"/>
-        </w:rPr>
-        <w:t>Event ID: The identifier for the event for which the user is attending.</w:t>
-      </w:r>
-    </w:p>
-    <w:p>
-      <w:pPr>
-        <w:pStyle w:val="ListParagraph"/>
-        <w:numPr>
-          <w:ilvl w:val="0"/>
-          <w:numId w:val="4"/>
-        </w:numPr>
-        <w:rPr>
-          <w:rFonts w:ascii="Aptos" w:hAnsi="Aptos"/>
-          <w:sz w:val="24"/>
-          <w:szCs w:val="24"/>
-        </w:rPr>
-      </w:pPr>
-      <w:r>
-        <w:rPr>
-          <w:rFonts w:ascii="Aptos" w:hAnsi="Aptos"/>
-          <w:sz w:val="24"/>
-          <w:szCs w:val="24"/>
-        </w:rPr>
-        <w:t>User ID: The identifier for the user attending the event.</w:t>
-      </w:r>
-    </w:p>
-    <w:p>
-      <w:pPr>
-        <w:pStyle w:val="ListParagraph"/>
-        <w:numPr>
-          <w:ilvl w:val="0"/>
-          <w:numId w:val="4"/>
-        </w:numPr>
-        <w:rPr>
-          <w:rFonts w:ascii="Aptos" w:hAnsi="Aptos"/>
-          <w:sz w:val="24"/>
-          <w:szCs w:val="24"/>
-        </w:rPr>
-      </w:pPr>
-      <w:r>
-        <w:rPr>
-          <w:rFonts w:ascii="Aptos" w:hAnsi="Aptos"/>
-          <w:sz w:val="24"/>
-          <w:szCs w:val="24"/>
-        </w:rPr>
-        <w:t>Status: The status of the user’s attendance (e.g., checked in or not).</w:t>
-      </w:r>
-    </w:p>
-    <w:p>
-      <w:pPr>
-        <w:rPr>
-          <w:rFonts w:ascii="Aptos" w:hAnsi="Aptos"/>
-          <w:sz w:val="24"/>
-          <w:szCs w:val="24"/>
-        </w:rPr>
-      </w:pPr>
-    </w:p>
-    <w:p>
-      <w:pPr>
-        <w:rPr>
-          <w:rFonts w:ascii="Aptos" w:hAnsi="Aptos"/>
-          <w:b/>
-          <w:bCs/>
-          <w:sz w:val="28"/>
-          <w:szCs w:val="28"/>
-        </w:rPr>
-      </w:pPr>
-      <w:r>
-        <w:rPr>
-          <w:rFonts w:ascii="Aptos" w:hAnsi="Aptos"/>
-          <w:b/>
-          <w:bCs/>
-          <w:sz w:val="28"/>
-          <w:szCs w:val="28"/>
-        </w:rPr>
-        <w:t>6. Notification Details</w:t>
-      </w:r>
-    </w:p>
-    <w:p>
-      <w:pPr>
-        <w:pStyle w:val="ListParagraph"/>
-        <w:numPr>
-          <w:ilvl w:val="0"/>
-          <w:numId w:val="3"/>
-        </w:numPr>
-        <w:rPr>
-          <w:rFonts w:ascii="Aptos" w:hAnsi="Aptos"/>
-          <w:sz w:val="24"/>
-          <w:szCs w:val="24"/>
-        </w:rPr>
-      </w:pPr>
-      <w:r>
-        <w:rPr>
-          <w:rFonts w:ascii="Aptos" w:hAnsi="Aptos"/>
-          <w:sz w:val="24"/>
-          <w:szCs w:val="24"/>
-        </w:rPr>
-        <w:t>Notification ID: A unique identifier for each notification.</w:t>
-      </w:r>
-    </w:p>
-    <w:p>
-      <w:pPr>
-        <w:pStyle w:val="ListParagraph"/>
-        <w:numPr>
-          <w:ilvl w:val="0"/>
-          <w:numId w:val="3"/>
-        </w:numPr>
-        <w:rPr>
-          <w:rFonts w:ascii="Aptos" w:hAnsi="Aptos"/>
-          <w:sz w:val="24"/>
-          <w:szCs w:val="24"/>
-        </w:rPr>
-      </w:pPr>
-      <w:r>
-        <w:rPr>
-          <w:rFonts w:ascii="Aptos" w:hAnsi="Aptos"/>
-          <w:sz w:val="24"/>
-          <w:szCs w:val="24"/>
-        </w:rPr>
-        <w:t>User ID: The identifier for the user receiving the notification.</w:t>
-      </w:r>
-    </w:p>
-    <w:p>
-      <w:pPr>
-        <w:pStyle w:val="ListParagraph"/>
-        <w:numPr>
-          <w:ilvl w:val="0"/>
-          <w:numId w:val="3"/>
-        </w:numPr>
-        <w:rPr>
-          <w:rFonts w:ascii="Aptos" w:hAnsi="Aptos"/>
-          <w:sz w:val="24"/>
-          <w:szCs w:val="24"/>
-        </w:rPr>
-      </w:pPr>
-      <w:r>
-        <w:rPr>
-          <w:rFonts w:ascii="Aptos" w:hAnsi="Aptos"/>
-          <w:sz w:val="24"/>
-          <w:szCs w:val="24"/>
-        </w:rPr>
-        <w:t>Message: The content of the notification message.</w:t>
-      </w:r>
-    </w:p>
-    <w:p>
-      <w:pPr>
-        <w:pStyle w:val="ListParagraph"/>
-        <w:numPr>
-          <w:ilvl w:val="0"/>
-          <w:numId w:val="3"/>
-        </w:numPr>
-        <w:rPr>
-          <w:rFonts w:ascii="Aptos" w:hAnsi="Aptos"/>
-          <w:sz w:val="24"/>
-          <w:szCs w:val="24"/>
-        </w:rPr>
-      </w:pPr>
-      <w:r>
-        <w:rPr>
-          <w:rFonts w:ascii="Aptos" w:hAnsi="Aptos"/>
-          <w:sz w:val="24"/>
-          <w:szCs w:val="24"/>
-        </w:rPr>
-        <w:t>Type: The type of notification (e.g., Email, SMS, or App notification).</w:t>
-      </w:r>
-    </w:p>
-    <w:p>
-      <w:pPr>
-        <w:rPr>
-          <w:rFonts w:ascii="Aptos" w:hAnsi="Aptos"/>
-          <w:sz w:val="24"/>
-          <w:szCs w:val="24"/>
-        </w:rPr>
-      </w:pPr>
-    </w:p>
-    <w:p>
-      <w:pPr>
-        <w:rPr>
-          <w:rFonts w:ascii="Aptos" w:hAnsi="Aptos"/>
-          <w:b/>
-          <w:bCs/>
-          <w:sz w:val="28"/>
-          <w:szCs w:val="28"/>
-        </w:rPr>
-      </w:pPr>
-      <w:r>
-        <w:rPr>
-          <w:rFonts w:ascii="Aptos" w:hAnsi="Aptos"/>
-          <w:b/>
-          <w:bCs/>
-          <w:sz w:val="28"/>
-          <w:szCs w:val="28"/>
-        </w:rPr>
-        <w:t>7. Payment Information</w:t>
-      </w:r>
-    </w:p>
-    <w:p>
-      <w:pPr>
-        <w:pStyle w:val="ListParagraph"/>
-        <w:numPr>
-          <w:ilvl w:val="0"/>
-          <w:numId w:val="2"/>
-        </w:numPr>
-        <w:rPr>
-          <w:rFonts w:ascii="Aptos" w:hAnsi="Aptos"/>
-          <w:sz w:val="24"/>
-          <w:szCs w:val="24"/>
-        </w:rPr>
-      </w:pPr>
-      <w:r>
-        <w:rPr>
-          <w:rFonts w:ascii="Aptos" w:hAnsi="Aptos"/>
-          <w:sz w:val="24"/>
-          <w:szCs w:val="24"/>
-        </w:rPr>
-        <w:t>Payment ID: A unique identifier for each payment transaction.</w:t>
-      </w:r>
-    </w:p>
-    <w:p>
-      <w:pPr>
-        <w:pStyle w:val="ListParagraph"/>
-        <w:numPr>
-          <w:ilvl w:val="0"/>
-          <w:numId w:val="2"/>
-        </w:numPr>
-        <w:rPr>
-          <w:rFonts w:ascii="Aptos" w:hAnsi="Aptos"/>
-          <w:sz w:val="24"/>
-          <w:szCs w:val="24"/>
-        </w:rPr>
-      </w:pPr>
-      <w:r>
-        <w:rPr>
-          <w:rFonts w:ascii="Aptos" w:hAnsi="Aptos"/>
-          <w:sz w:val="24"/>
-          <w:szCs w:val="24"/>
-        </w:rPr>
-        <w:t>User ID: The identifier for the user making the payment.</w:t>
-      </w:r>
-    </w:p>
-    <w:p>
-      <w:pPr>
-        <w:pStyle w:val="ListParagraph"/>
-        <w:numPr>
-          <w:ilvl w:val="0"/>
-          <w:numId w:val="2"/>
-        </w:numPr>
-        <w:rPr>
-          <w:rFonts w:ascii="Aptos" w:hAnsi="Aptos"/>
-          <w:sz w:val="24"/>
-          <w:szCs w:val="24"/>
-        </w:rPr>
-      </w:pPr>
-      <w:r>
-        <w:rPr>
-          <w:rFonts w:ascii="Aptos" w:hAnsi="Aptos"/>
-          <w:sz w:val="24"/>
-          <w:szCs w:val="24"/>
-        </w:rPr>
-        <w:t>Event ID: The identifier for the event associated with the payment.</w:t>
-      </w:r>
-    </w:p>
-    <w:p>
-      <w:pPr>
-        <w:pStyle w:val="ListParagraph"/>
-        <w:numPr>
-          <w:ilvl w:val="0"/>
-          <w:numId w:val="2"/>
-        </w:numPr>
-        <w:rPr>
-          <w:rFonts w:ascii="Aptos" w:hAnsi="Aptos"/>
-          <w:sz w:val="24"/>
-          <w:szCs w:val="24"/>
-        </w:rPr>
-      </w:pPr>
-      <w:r>
-        <w:rPr>
-          <w:rFonts w:ascii="Aptos" w:hAnsi="Aptos"/>
-          <w:sz w:val="24"/>
-          <w:szCs w:val="24"/>
-        </w:rPr>
-        <w:t>Admin ID: The identifier for the admin managing the event.</w:t>
-      </w:r>
-    </w:p>
-    <w:p>
-      <w:pPr>
-        <w:pStyle w:val="ListParagraph"/>
-        <w:numPr>
-          <w:ilvl w:val="0"/>
-          <w:numId w:val="2"/>
-        </w:numPr>
-        <w:rPr>
-          <w:rFonts w:ascii="Aptos" w:hAnsi="Aptos"/>
-          <w:sz w:val="24"/>
-          <w:szCs w:val="24"/>
-        </w:rPr>
-      </w:pPr>
-      <w:r>
-        <w:rPr>
-          <w:rFonts w:ascii="Aptos" w:hAnsi="Aptos"/>
-          <w:sz w:val="24"/>
-          <w:szCs w:val="24"/>
-        </w:rPr>
-        <w:t>Amount: The amount paid.</w:t>
-      </w:r>
-    </w:p>
-    <w:p>
-      <w:pPr>
-        <w:pStyle w:val="ListParagraph"/>
-        <w:numPr>
-          <w:ilvl w:val="0"/>
-          <w:numId w:val="2"/>
-        </w:numPr>
-        <w:rPr>
-          <w:rFonts w:ascii="Aptos" w:hAnsi="Aptos"/>
-          <w:sz w:val="24"/>
-          <w:szCs w:val="24"/>
-        </w:rPr>
-      </w:pPr>
-      <w:r>
-        <w:rPr>
-          <w:rFonts w:ascii="Aptos" w:hAnsi="Aptos"/>
-          <w:sz w:val="24"/>
-          <w:szCs w:val="24"/>
-        </w:rPr>
-        <w:t>Payment Status: The status of the payment (e.g., completed, pending, failed).</w:t>
-      </w:r>
-    </w:p>
-    <w:p>
-      <w:pPr>
-        <w:rPr>
-          <w:rFonts w:ascii="Aptos" w:hAnsi="Aptos"/>
-          <w:sz w:val="28"/>
-          <w:szCs w:val="28"/>
-        </w:rPr>
-      </w:pPr>
-    </w:p>
-    <w:p>
-      <w:pPr>
+        <w:t xml:space="preserve">Summary of Data to be </w:t>
+      </w:r>
+      <w:proofErr w:type="gramStart"/>
+      <w:r>
         <w:rPr>
           <w:rFonts w:ascii="Aptos" w:hAnsi="Aptos"/>
           <w:b/>
@@ -1214,8 +322,1142 @@
           <w:sz w:val="32"/>
           <w:szCs w:val="32"/>
         </w:rPr>
-      </w:pPr>
-      <w:r>
+        <w:t>Stored</w:t>
+      </w:r>
+      <w:proofErr w:type="gramEnd"/>
+    </w:p>
+    <w:p>
+      <w:pPr>
+        <w:rPr>
+          <w:rFonts w:ascii="Aptos" w:hAnsi="Aptos"/>
+          <w:b/>
+          <w:bCs/>
+          <w:sz w:val="28"/>
+          <w:szCs w:val="28"/>
+        </w:rPr>
+      </w:pPr>
+      <w:r>
+        <w:rPr>
+          <w:rFonts w:ascii="Aptos" w:hAnsi="Aptos"/>
+          <w:b/>
+          <w:bCs/>
+          <w:sz w:val="28"/>
+          <w:szCs w:val="28"/>
+        </w:rPr>
+        <w:t>1. Admin Information</w:t>
+      </w:r>
+    </w:p>
+    <w:p>
+      <w:pPr>
+        <w:pStyle w:val="ListParagraph"/>
+        <w:numPr>
+          <w:ilvl w:val="0"/>
+          <w:numId w:val="8"/>
+        </w:numPr>
+        <w:rPr>
+          <w:rFonts w:ascii="Aptos" w:hAnsi="Aptos"/>
+          <w:sz w:val="24"/>
+          <w:szCs w:val="24"/>
+        </w:rPr>
+      </w:pPr>
+      <w:r>
+        <w:rPr>
+          <w:rFonts w:ascii="Aptos" w:hAnsi="Aptos"/>
+          <w:sz w:val="24"/>
+          <w:szCs w:val="24"/>
+        </w:rPr>
+        <w:t>Admin ID: A unique identifier for each admin.</w:t>
+      </w:r>
+    </w:p>
+    <w:p>
+      <w:pPr>
+        <w:pStyle w:val="ListParagraph"/>
+        <w:numPr>
+          <w:ilvl w:val="0"/>
+          <w:numId w:val="8"/>
+        </w:numPr>
+        <w:rPr>
+          <w:rFonts w:ascii="Aptos" w:hAnsi="Aptos"/>
+          <w:sz w:val="24"/>
+          <w:szCs w:val="24"/>
+        </w:rPr>
+      </w:pPr>
+      <w:r>
+        <w:rPr>
+          <w:rFonts w:ascii="Aptos" w:hAnsi="Aptos"/>
+          <w:sz w:val="24"/>
+          <w:szCs w:val="24"/>
+        </w:rPr>
+        <w:lastRenderedPageBreak/>
+        <w:t>Name: The name of the admin.</w:t>
+      </w:r>
+    </w:p>
+    <w:p>
+      <w:pPr>
+        <w:pStyle w:val="ListParagraph"/>
+        <w:numPr>
+          <w:ilvl w:val="0"/>
+          <w:numId w:val="8"/>
+        </w:numPr>
+        <w:rPr>
+          <w:rFonts w:ascii="Aptos" w:hAnsi="Aptos"/>
+          <w:sz w:val="24"/>
+          <w:szCs w:val="24"/>
+        </w:rPr>
+      </w:pPr>
+      <w:r>
+        <w:rPr>
+          <w:rFonts w:ascii="Aptos" w:hAnsi="Aptos"/>
+          <w:sz w:val="24"/>
+          <w:szCs w:val="24"/>
+        </w:rPr>
+        <w:t>Email: The email address of the admin.</w:t>
+      </w:r>
+    </w:p>
+    <w:p>
+      <w:pPr>
+        <w:pStyle w:val="ListParagraph"/>
+        <w:numPr>
+          <w:ilvl w:val="0"/>
+          <w:numId w:val="8"/>
+        </w:numPr>
+        <w:rPr>
+          <w:rFonts w:ascii="Aptos" w:hAnsi="Aptos"/>
+          <w:sz w:val="24"/>
+          <w:szCs w:val="24"/>
+        </w:rPr>
+      </w:pPr>
+      <w:r>
+        <w:rPr>
+          <w:rFonts w:ascii="Aptos" w:hAnsi="Aptos"/>
+          <w:sz w:val="24"/>
+          <w:szCs w:val="24"/>
+        </w:rPr>
+        <w:t>Role: The role of the admin within the system.</w:t>
+      </w:r>
+    </w:p>
+    <w:p>
+      <w:pPr>
+        <w:rPr>
+          <w:rFonts w:ascii="Aptos" w:hAnsi="Aptos"/>
+          <w:sz w:val="24"/>
+          <w:szCs w:val="24"/>
+        </w:rPr>
+      </w:pPr>
+    </w:p>
+    <w:p>
+      <w:pPr>
+        <w:rPr>
+          <w:rFonts w:ascii="Aptos" w:hAnsi="Aptos"/>
+          <w:b/>
+          <w:bCs/>
+          <w:sz w:val="28"/>
+          <w:szCs w:val="28"/>
+        </w:rPr>
+      </w:pPr>
+      <w:r>
+        <w:rPr>
+          <w:rFonts w:ascii="Aptos" w:hAnsi="Aptos"/>
+          <w:b/>
+          <w:bCs/>
+          <w:sz w:val="28"/>
+          <w:szCs w:val="28"/>
+        </w:rPr>
+        <w:t>2. User Information</w:t>
+      </w:r>
+    </w:p>
+    <w:p>
+      <w:pPr>
+        <w:pStyle w:val="ListParagraph"/>
+        <w:numPr>
+          <w:ilvl w:val="0"/>
+          <w:numId w:val="7"/>
+        </w:numPr>
+        <w:rPr>
+          <w:rFonts w:ascii="Aptos" w:hAnsi="Aptos"/>
+          <w:sz w:val="24"/>
+          <w:szCs w:val="24"/>
+        </w:rPr>
+      </w:pPr>
+      <w:r>
+        <w:rPr>
+          <w:rFonts w:ascii="Aptos" w:hAnsi="Aptos"/>
+          <w:sz w:val="24"/>
+          <w:szCs w:val="24"/>
+        </w:rPr>
+        <w:t>User ID: A unique identifier for each user (student or staff).</w:t>
+      </w:r>
+    </w:p>
+    <w:p>
+      <w:pPr>
+        <w:pStyle w:val="ListParagraph"/>
+        <w:numPr>
+          <w:ilvl w:val="0"/>
+          <w:numId w:val="7"/>
+        </w:numPr>
+        <w:rPr>
+          <w:rFonts w:ascii="Aptos" w:hAnsi="Aptos"/>
+          <w:sz w:val="24"/>
+          <w:szCs w:val="24"/>
+        </w:rPr>
+      </w:pPr>
+      <w:r>
+        <w:rPr>
+          <w:rFonts w:ascii="Aptos" w:hAnsi="Aptos"/>
+          <w:sz w:val="24"/>
+          <w:szCs w:val="24"/>
+        </w:rPr>
+        <w:t>Name: The name of the user.</w:t>
+      </w:r>
+    </w:p>
+    <w:p>
+      <w:pPr>
+        <w:pStyle w:val="ListParagraph"/>
+        <w:numPr>
+          <w:ilvl w:val="0"/>
+          <w:numId w:val="7"/>
+        </w:numPr>
+        <w:rPr>
+          <w:rFonts w:ascii="Aptos" w:hAnsi="Aptos"/>
+          <w:sz w:val="24"/>
+          <w:szCs w:val="24"/>
+        </w:rPr>
+      </w:pPr>
+      <w:r>
+        <w:rPr>
+          <w:rFonts w:ascii="Aptos" w:hAnsi="Aptos"/>
+          <w:sz w:val="24"/>
+          <w:szCs w:val="24"/>
+        </w:rPr>
+        <w:t>Email: The email address of the user.</w:t>
+      </w:r>
+    </w:p>
+    <w:p>
+      <w:pPr>
+        <w:pStyle w:val="ListParagraph"/>
+        <w:numPr>
+          <w:ilvl w:val="0"/>
+          <w:numId w:val="7"/>
+        </w:numPr>
+        <w:rPr>
+          <w:rFonts w:ascii="Aptos" w:hAnsi="Aptos"/>
+          <w:sz w:val="24"/>
+          <w:szCs w:val="24"/>
+        </w:rPr>
+      </w:pPr>
+      <w:r>
+        <w:rPr>
+          <w:rFonts w:ascii="Aptos" w:hAnsi="Aptos"/>
+          <w:sz w:val="24"/>
+          <w:szCs w:val="24"/>
+        </w:rPr>
+        <w:t>Role: The role of the user (either Student or Staff).</w:t>
+      </w:r>
+    </w:p>
+    <w:p>
+      <w:pPr>
+        <w:rPr>
+          <w:rFonts w:ascii="Aptos" w:hAnsi="Aptos"/>
+          <w:sz w:val="24"/>
+          <w:szCs w:val="24"/>
+        </w:rPr>
+      </w:pPr>
+    </w:p>
+    <w:p>
+      <w:pPr>
+        <w:rPr>
+          <w:rFonts w:ascii="Aptos" w:hAnsi="Aptos"/>
+          <w:b/>
+          <w:bCs/>
+          <w:sz w:val="28"/>
+          <w:szCs w:val="28"/>
+        </w:rPr>
+      </w:pPr>
+    </w:p>
+    <w:p>
+      <w:pPr>
+        <w:rPr>
+          <w:rFonts w:ascii="Aptos" w:hAnsi="Aptos"/>
+          <w:b/>
+          <w:bCs/>
+          <w:sz w:val="28"/>
+          <w:szCs w:val="28"/>
+        </w:rPr>
+      </w:pPr>
+      <w:r>
+        <w:rPr>
+          <w:rFonts w:ascii="Aptos" w:hAnsi="Aptos"/>
+          <w:b/>
+          <w:bCs/>
+          <w:sz w:val="28"/>
+          <w:szCs w:val="28"/>
+        </w:rPr>
+        <w:t>3. Event Details</w:t>
+      </w:r>
+    </w:p>
+    <w:p>
+      <w:pPr>
+        <w:pStyle w:val="ListParagraph"/>
+        <w:numPr>
+          <w:ilvl w:val="0"/>
+          <w:numId w:val="6"/>
+        </w:numPr>
+        <w:rPr>
+          <w:rFonts w:ascii="Aptos" w:hAnsi="Aptos"/>
+          <w:sz w:val="24"/>
+          <w:szCs w:val="24"/>
+        </w:rPr>
+      </w:pPr>
+      <w:r>
+        <w:rPr>
+          <w:rFonts w:ascii="Aptos" w:hAnsi="Aptos"/>
+          <w:sz w:val="24"/>
+          <w:szCs w:val="24"/>
+        </w:rPr>
+        <w:t>Event ID: A unique identifier for each event.</w:t>
+      </w:r>
+    </w:p>
+    <w:p>
+      <w:pPr>
+        <w:pStyle w:val="ListParagraph"/>
+        <w:numPr>
+          <w:ilvl w:val="0"/>
+          <w:numId w:val="6"/>
+        </w:numPr>
+        <w:rPr>
+          <w:rFonts w:ascii="Aptos" w:hAnsi="Aptos"/>
+          <w:sz w:val="24"/>
+          <w:szCs w:val="24"/>
+        </w:rPr>
+      </w:pPr>
+      <w:r>
+        <w:rPr>
+          <w:rFonts w:ascii="Aptos" w:hAnsi="Aptos"/>
+          <w:sz w:val="24"/>
+          <w:szCs w:val="24"/>
+        </w:rPr>
+        <w:t>Admin ID: The identifier for the admin managing the event.</w:t>
+      </w:r>
+    </w:p>
+    <w:p>
+      <w:pPr>
+        <w:pStyle w:val="ListParagraph"/>
+        <w:numPr>
+          <w:ilvl w:val="0"/>
+          <w:numId w:val="6"/>
+        </w:numPr>
+        <w:rPr>
+          <w:rFonts w:ascii="Aptos" w:hAnsi="Aptos"/>
+          <w:sz w:val="24"/>
+          <w:szCs w:val="24"/>
+        </w:rPr>
+      </w:pPr>
+      <w:r>
+        <w:rPr>
+          <w:rFonts w:ascii="Aptos" w:hAnsi="Aptos"/>
+          <w:sz w:val="24"/>
+          <w:szCs w:val="24"/>
+        </w:rPr>
+        <w:t>Name: The name of the event.</w:t>
+      </w:r>
+    </w:p>
+    <w:p>
+      <w:pPr>
+        <w:pStyle w:val="ListParagraph"/>
+        <w:numPr>
+          <w:ilvl w:val="0"/>
+          <w:numId w:val="6"/>
+        </w:numPr>
+        <w:rPr>
+          <w:rFonts w:ascii="Aptos" w:hAnsi="Aptos"/>
+          <w:sz w:val="24"/>
+          <w:szCs w:val="24"/>
+        </w:rPr>
+      </w:pPr>
+      <w:r>
+        <w:rPr>
+          <w:rFonts w:ascii="Aptos" w:hAnsi="Aptos"/>
+          <w:sz w:val="24"/>
+          <w:szCs w:val="24"/>
+        </w:rPr>
+        <w:t>Description: A brief description of what the event is about.</w:t>
+      </w:r>
+    </w:p>
+    <w:p>
+      <w:pPr>
+        <w:pStyle w:val="ListParagraph"/>
+        <w:numPr>
+          <w:ilvl w:val="0"/>
+          <w:numId w:val="6"/>
+        </w:numPr>
+        <w:rPr>
+          <w:rFonts w:ascii="Aptos" w:hAnsi="Aptos"/>
+          <w:sz w:val="24"/>
+          <w:szCs w:val="24"/>
+        </w:rPr>
+      </w:pPr>
+      <w:r>
+        <w:rPr>
+          <w:rFonts w:ascii="Aptos" w:hAnsi="Aptos"/>
+          <w:sz w:val="24"/>
+          <w:szCs w:val="24"/>
+        </w:rPr>
+        <w:t>Time: The time the event starts.</w:t>
+      </w:r>
+    </w:p>
+    <w:p>
+      <w:pPr>
+        <w:pStyle w:val="ListParagraph"/>
+        <w:numPr>
+          <w:ilvl w:val="0"/>
+          <w:numId w:val="6"/>
+        </w:numPr>
+        <w:rPr>
+          <w:rFonts w:ascii="Aptos" w:hAnsi="Aptos"/>
+          <w:sz w:val="24"/>
+          <w:szCs w:val="24"/>
+        </w:rPr>
+      </w:pPr>
+      <w:r>
+        <w:rPr>
+          <w:rFonts w:ascii="Aptos" w:hAnsi="Aptos"/>
+          <w:sz w:val="24"/>
+          <w:szCs w:val="24"/>
+        </w:rPr>
+        <w:t>Location: Where the event will take place.</w:t>
+      </w:r>
+    </w:p>
+    <w:p>
+      <w:pPr>
+        <w:pStyle w:val="ListParagraph"/>
+        <w:numPr>
+          <w:ilvl w:val="0"/>
+          <w:numId w:val="6"/>
+        </w:numPr>
+        <w:rPr>
+          <w:rFonts w:ascii="Aptos" w:hAnsi="Aptos"/>
+          <w:sz w:val="24"/>
+          <w:szCs w:val="24"/>
+        </w:rPr>
+      </w:pPr>
+      <w:r>
+        <w:rPr>
+          <w:rFonts w:ascii="Aptos" w:hAnsi="Aptos"/>
+          <w:sz w:val="24"/>
+          <w:szCs w:val="24"/>
+        </w:rPr>
+        <w:t>Date: The date the event is scheduled for.</w:t>
+      </w:r>
+    </w:p>
+    <w:p>
+      <w:pPr>
+        <w:rPr>
+          <w:rFonts w:ascii="Aptos" w:hAnsi="Aptos"/>
+          <w:sz w:val="24"/>
+          <w:szCs w:val="24"/>
+        </w:rPr>
+      </w:pPr>
+    </w:p>
+    <w:p>
+      <w:pPr>
+        <w:rPr>
+          <w:rFonts w:ascii="Aptos" w:hAnsi="Aptos"/>
+          <w:b/>
+          <w:bCs/>
+          <w:sz w:val="28"/>
+          <w:szCs w:val="28"/>
+        </w:rPr>
+      </w:pPr>
+      <w:r>
+        <w:rPr>
+          <w:rFonts w:ascii="Aptos" w:hAnsi="Aptos"/>
+          <w:b/>
+          <w:bCs/>
+          <w:sz w:val="28"/>
+          <w:szCs w:val="28"/>
+        </w:rPr>
+        <w:t>4. Ticket Information</w:t>
+      </w:r>
+    </w:p>
+    <w:p>
+      <w:pPr>
+        <w:pStyle w:val="ListParagraph"/>
+        <w:numPr>
+          <w:ilvl w:val="0"/>
+          <w:numId w:val="5"/>
+        </w:numPr>
+        <w:rPr>
+          <w:rFonts w:ascii="Aptos" w:hAnsi="Aptos"/>
+          <w:sz w:val="24"/>
+          <w:szCs w:val="24"/>
+        </w:rPr>
+      </w:pPr>
+      <w:r>
+        <w:rPr>
+          <w:rFonts w:ascii="Aptos" w:hAnsi="Aptos"/>
+          <w:sz w:val="24"/>
+          <w:szCs w:val="24"/>
+        </w:rPr>
+        <w:t>Ticket ID: A unique identifier for each ticket type.</w:t>
+      </w:r>
+    </w:p>
+    <w:p>
+      <w:pPr>
+        <w:pStyle w:val="ListParagraph"/>
+        <w:numPr>
+          <w:ilvl w:val="0"/>
+          <w:numId w:val="5"/>
+        </w:numPr>
+        <w:rPr>
+          <w:rFonts w:ascii="Aptos" w:hAnsi="Aptos"/>
+          <w:sz w:val="24"/>
+          <w:szCs w:val="24"/>
+        </w:rPr>
+      </w:pPr>
+      <w:r>
+        <w:rPr>
+          <w:rFonts w:ascii="Aptos" w:hAnsi="Aptos"/>
+          <w:sz w:val="24"/>
+          <w:szCs w:val="24"/>
+        </w:rPr>
+        <w:t>Admin ID: The identifier for the admin managing the event.</w:t>
+      </w:r>
+    </w:p>
+    <w:p>
+      <w:pPr>
+        <w:pStyle w:val="ListParagraph"/>
+        <w:numPr>
+          <w:ilvl w:val="0"/>
+          <w:numId w:val="5"/>
+        </w:numPr>
+        <w:rPr>
+          <w:rFonts w:ascii="Aptos" w:hAnsi="Aptos"/>
+          <w:sz w:val="24"/>
+          <w:szCs w:val="24"/>
+        </w:rPr>
+      </w:pPr>
+      <w:r>
+        <w:rPr>
+          <w:rFonts w:ascii="Aptos" w:hAnsi="Aptos"/>
+          <w:sz w:val="24"/>
+          <w:szCs w:val="24"/>
+        </w:rPr>
+        <w:t>Event ID: The identifier for the event associated with the ticket.</w:t>
+      </w:r>
+    </w:p>
+    <w:p>
+      <w:pPr>
+        <w:pStyle w:val="ListParagraph"/>
+        <w:numPr>
+          <w:ilvl w:val="0"/>
+          <w:numId w:val="5"/>
+        </w:numPr>
+        <w:rPr>
+          <w:rFonts w:ascii="Aptos" w:hAnsi="Aptos"/>
+          <w:sz w:val="24"/>
+          <w:szCs w:val="24"/>
+        </w:rPr>
+      </w:pPr>
+      <w:r>
+        <w:rPr>
+          <w:rFonts w:ascii="Aptos" w:hAnsi="Aptos"/>
+          <w:sz w:val="24"/>
+          <w:szCs w:val="24"/>
+        </w:rPr>
+        <w:t>Type: The type of ticket (e.g., NOM or VIP).</w:t>
+      </w:r>
+    </w:p>
+    <w:p>
+      <w:pPr>
+        <w:pStyle w:val="ListParagraph"/>
+        <w:numPr>
+          <w:ilvl w:val="0"/>
+          <w:numId w:val="5"/>
+        </w:numPr>
+        <w:rPr>
+          <w:rFonts w:ascii="Aptos" w:hAnsi="Aptos"/>
+          <w:sz w:val="24"/>
+          <w:szCs w:val="24"/>
+        </w:rPr>
+      </w:pPr>
+      <w:r>
+        <w:rPr>
+          <w:rFonts w:ascii="Aptos" w:hAnsi="Aptos"/>
+          <w:sz w:val="24"/>
+          <w:szCs w:val="24"/>
+        </w:rPr>
+        <w:t>Price: The cost of the ticket.</w:t>
+      </w:r>
+    </w:p>
+    <w:p>
+      <w:pPr>
+        <w:pStyle w:val="ListParagraph"/>
+        <w:numPr>
+          <w:ilvl w:val="0"/>
+          <w:numId w:val="5"/>
+        </w:numPr>
+        <w:rPr>
+          <w:rFonts w:ascii="Aptos" w:hAnsi="Aptos"/>
+          <w:sz w:val="24"/>
+          <w:szCs w:val="24"/>
+        </w:rPr>
+      </w:pPr>
+      <w:r>
+        <w:rPr>
+          <w:rFonts w:ascii="Aptos" w:hAnsi="Aptos"/>
+          <w:sz w:val="24"/>
+          <w:szCs w:val="24"/>
+        </w:rPr>
+        <w:t>Availability: The number of tickets available for purchase.</w:t>
+      </w:r>
+    </w:p>
+    <w:p>
+      <w:pPr>
+        <w:rPr>
+          <w:rFonts w:ascii="Aptos" w:hAnsi="Aptos"/>
+          <w:sz w:val="24"/>
+          <w:szCs w:val="24"/>
+        </w:rPr>
+      </w:pPr>
+    </w:p>
+    <w:p>
+      <w:pPr>
+        <w:rPr>
+          <w:rFonts w:ascii="Aptos" w:hAnsi="Aptos"/>
+          <w:b/>
+          <w:bCs/>
+          <w:sz w:val="28"/>
+          <w:szCs w:val="28"/>
+        </w:rPr>
+      </w:pPr>
+      <w:r>
+        <w:rPr>
+          <w:rFonts w:ascii="Aptos" w:hAnsi="Aptos"/>
+          <w:b/>
+          <w:bCs/>
+          <w:sz w:val="28"/>
+          <w:szCs w:val="28"/>
+        </w:rPr>
+        <w:t>5. Attendance Records</w:t>
+      </w:r>
+    </w:p>
+    <w:p>
+      <w:pPr>
+        <w:pStyle w:val="ListParagraph"/>
+        <w:numPr>
+          <w:ilvl w:val="0"/>
+          <w:numId w:val="4"/>
+        </w:numPr>
+        <w:rPr>
+          <w:rFonts w:ascii="Aptos" w:hAnsi="Aptos"/>
+          <w:sz w:val="24"/>
+          <w:szCs w:val="24"/>
+        </w:rPr>
+      </w:pPr>
+      <w:r>
+        <w:rPr>
+          <w:rFonts w:ascii="Aptos" w:hAnsi="Aptos"/>
+          <w:sz w:val="24"/>
+          <w:szCs w:val="24"/>
+        </w:rPr>
+        <w:t>Attendance ID: A unique identifier for each attendance record.</w:t>
+      </w:r>
+    </w:p>
+    <w:p>
+      <w:pPr>
+        <w:pStyle w:val="ListParagraph"/>
+        <w:numPr>
+          <w:ilvl w:val="0"/>
+          <w:numId w:val="4"/>
+        </w:numPr>
+        <w:rPr>
+          <w:rFonts w:ascii="Aptos" w:hAnsi="Aptos"/>
+          <w:sz w:val="24"/>
+          <w:szCs w:val="24"/>
+        </w:rPr>
+      </w:pPr>
+      <w:r>
+        <w:rPr>
+          <w:rFonts w:ascii="Aptos" w:hAnsi="Aptos"/>
+          <w:sz w:val="24"/>
+          <w:szCs w:val="24"/>
+        </w:rPr>
+        <w:t>Event ID: The identifier for the event for which the user is attending.</w:t>
+      </w:r>
+    </w:p>
+    <w:p>
+      <w:pPr>
+        <w:pStyle w:val="ListParagraph"/>
+        <w:numPr>
+          <w:ilvl w:val="0"/>
+          <w:numId w:val="4"/>
+        </w:numPr>
+        <w:rPr>
+          <w:rFonts w:ascii="Aptos" w:hAnsi="Aptos"/>
+          <w:sz w:val="24"/>
+          <w:szCs w:val="24"/>
+        </w:rPr>
+      </w:pPr>
+      <w:r>
+        <w:rPr>
+          <w:rFonts w:ascii="Aptos" w:hAnsi="Aptos"/>
+          <w:sz w:val="24"/>
+          <w:szCs w:val="24"/>
+        </w:rPr>
+        <w:t>User ID: The identifier for the user attending the event.</w:t>
+      </w:r>
+    </w:p>
+    <w:p>
+      <w:pPr>
+        <w:pStyle w:val="ListParagraph"/>
+        <w:numPr>
+          <w:ilvl w:val="0"/>
+          <w:numId w:val="4"/>
+        </w:numPr>
+        <w:rPr>
+          <w:rFonts w:ascii="Aptos" w:hAnsi="Aptos"/>
+          <w:sz w:val="24"/>
+          <w:szCs w:val="24"/>
+        </w:rPr>
+      </w:pPr>
+      <w:r>
+        <w:rPr>
+          <w:rFonts w:ascii="Aptos" w:hAnsi="Aptos"/>
+          <w:sz w:val="24"/>
+          <w:szCs w:val="24"/>
+        </w:rPr>
+        <w:lastRenderedPageBreak/>
+        <w:t>Status: The status of the user’s attendance (e.g., checked in or not).</w:t>
+      </w:r>
+    </w:p>
+    <w:p>
+      <w:pPr>
+        <w:rPr>
+          <w:rFonts w:ascii="Aptos" w:hAnsi="Aptos"/>
+          <w:sz w:val="24"/>
+          <w:szCs w:val="24"/>
+        </w:rPr>
+      </w:pPr>
+    </w:p>
+    <w:p>
+      <w:pPr>
+        <w:rPr>
+          <w:rFonts w:ascii="Aptos" w:hAnsi="Aptos"/>
+          <w:b/>
+          <w:bCs/>
+          <w:sz w:val="28"/>
+          <w:szCs w:val="28"/>
+        </w:rPr>
+      </w:pPr>
+      <w:r>
+        <w:rPr>
+          <w:rFonts w:ascii="Aptos" w:hAnsi="Aptos"/>
+          <w:b/>
+          <w:bCs/>
+          <w:sz w:val="28"/>
+          <w:szCs w:val="28"/>
+        </w:rPr>
+        <w:t>6. Notification Details</w:t>
+      </w:r>
+    </w:p>
+    <w:p>
+      <w:pPr>
+        <w:pStyle w:val="ListParagraph"/>
+        <w:numPr>
+          <w:ilvl w:val="0"/>
+          <w:numId w:val="3"/>
+        </w:numPr>
+        <w:rPr>
+          <w:rFonts w:ascii="Aptos" w:hAnsi="Aptos"/>
+          <w:sz w:val="24"/>
+          <w:szCs w:val="24"/>
+        </w:rPr>
+      </w:pPr>
+      <w:r>
+        <w:rPr>
+          <w:rFonts w:ascii="Aptos" w:hAnsi="Aptos"/>
+          <w:sz w:val="24"/>
+          <w:szCs w:val="24"/>
+        </w:rPr>
+        <w:t>Notification ID: A unique identifier for each notification.</w:t>
+      </w:r>
+    </w:p>
+    <w:p>
+      <w:pPr>
+        <w:pStyle w:val="ListParagraph"/>
+        <w:numPr>
+          <w:ilvl w:val="0"/>
+          <w:numId w:val="3"/>
+        </w:numPr>
+        <w:rPr>
+          <w:rFonts w:ascii="Aptos" w:hAnsi="Aptos"/>
+          <w:sz w:val="24"/>
+          <w:szCs w:val="24"/>
+        </w:rPr>
+      </w:pPr>
+      <w:r>
+        <w:rPr>
+          <w:rFonts w:ascii="Aptos" w:hAnsi="Aptos"/>
+          <w:sz w:val="24"/>
+          <w:szCs w:val="24"/>
+        </w:rPr>
+        <w:t>User ID: The identifier for the user receiving the notification.</w:t>
+      </w:r>
+    </w:p>
+    <w:p>
+      <w:pPr>
+        <w:pStyle w:val="ListParagraph"/>
+        <w:numPr>
+          <w:ilvl w:val="0"/>
+          <w:numId w:val="3"/>
+        </w:numPr>
+        <w:rPr>
+          <w:rFonts w:ascii="Aptos" w:hAnsi="Aptos"/>
+          <w:sz w:val="24"/>
+          <w:szCs w:val="24"/>
+        </w:rPr>
+      </w:pPr>
+      <w:r>
+        <w:rPr>
+          <w:rFonts w:ascii="Aptos" w:hAnsi="Aptos"/>
+          <w:sz w:val="24"/>
+          <w:szCs w:val="24"/>
+        </w:rPr>
+        <w:t>Message: The content of the notification message.</w:t>
+      </w:r>
+    </w:p>
+    <w:p>
+      <w:pPr>
+        <w:pStyle w:val="ListParagraph"/>
+        <w:numPr>
+          <w:ilvl w:val="0"/>
+          <w:numId w:val="3"/>
+        </w:numPr>
+        <w:rPr>
+          <w:rFonts w:ascii="Aptos" w:hAnsi="Aptos"/>
+          <w:sz w:val="24"/>
+          <w:szCs w:val="24"/>
+        </w:rPr>
+      </w:pPr>
+      <w:r>
+        <w:rPr>
+          <w:rFonts w:ascii="Aptos" w:hAnsi="Aptos"/>
+          <w:sz w:val="24"/>
+          <w:szCs w:val="24"/>
+        </w:rPr>
+        <w:t>Type: The type of notification (e.g., Email, SMS, or App notification).</w:t>
+      </w:r>
+    </w:p>
+    <w:p>
+      <w:pPr>
+        <w:rPr>
+          <w:rFonts w:ascii="Aptos" w:hAnsi="Aptos"/>
+          <w:sz w:val="24"/>
+          <w:szCs w:val="24"/>
+        </w:rPr>
+      </w:pPr>
+    </w:p>
+    <w:p>
+      <w:pPr>
+        <w:rPr>
+          <w:rFonts w:ascii="Aptos" w:hAnsi="Aptos"/>
+          <w:b/>
+          <w:bCs/>
+          <w:sz w:val="28"/>
+          <w:szCs w:val="28"/>
+        </w:rPr>
+      </w:pPr>
+      <w:r>
+        <w:rPr>
+          <w:rFonts w:ascii="Aptos" w:hAnsi="Aptos"/>
+          <w:b/>
+          <w:bCs/>
+          <w:sz w:val="28"/>
+          <w:szCs w:val="28"/>
+        </w:rPr>
+        <w:t>7. Payment Information</w:t>
+      </w:r>
+    </w:p>
+    <w:p>
+      <w:pPr>
+        <w:pStyle w:val="ListParagraph"/>
+        <w:numPr>
+          <w:ilvl w:val="0"/>
+          <w:numId w:val="2"/>
+        </w:numPr>
+        <w:rPr>
+          <w:rFonts w:ascii="Aptos" w:hAnsi="Aptos"/>
+          <w:sz w:val="24"/>
+          <w:szCs w:val="24"/>
+        </w:rPr>
+      </w:pPr>
+      <w:r>
+        <w:rPr>
+          <w:rFonts w:ascii="Aptos" w:hAnsi="Aptos"/>
+          <w:sz w:val="24"/>
+          <w:szCs w:val="24"/>
+        </w:rPr>
+        <w:t>Payment ID: A unique identifier for each payment transaction.</w:t>
+      </w:r>
+    </w:p>
+    <w:p>
+      <w:pPr>
+        <w:pStyle w:val="ListParagraph"/>
+        <w:numPr>
+          <w:ilvl w:val="0"/>
+          <w:numId w:val="2"/>
+        </w:numPr>
+        <w:rPr>
+          <w:rFonts w:ascii="Aptos" w:hAnsi="Aptos"/>
+          <w:sz w:val="24"/>
+          <w:szCs w:val="24"/>
+        </w:rPr>
+      </w:pPr>
+      <w:r>
+        <w:rPr>
+          <w:rFonts w:ascii="Aptos" w:hAnsi="Aptos"/>
+          <w:sz w:val="24"/>
+          <w:szCs w:val="24"/>
+        </w:rPr>
+        <w:t>User ID: The identifier for the user making the payment.</w:t>
+      </w:r>
+    </w:p>
+    <w:p>
+      <w:pPr>
+        <w:pStyle w:val="ListParagraph"/>
+        <w:numPr>
+          <w:ilvl w:val="0"/>
+          <w:numId w:val="2"/>
+        </w:numPr>
+        <w:rPr>
+          <w:rFonts w:ascii="Aptos" w:hAnsi="Aptos"/>
+          <w:sz w:val="24"/>
+          <w:szCs w:val="24"/>
+        </w:rPr>
+      </w:pPr>
+      <w:r>
+        <w:rPr>
+          <w:rFonts w:ascii="Aptos" w:hAnsi="Aptos"/>
+          <w:sz w:val="24"/>
+          <w:szCs w:val="24"/>
+        </w:rPr>
+        <w:t>Event ID: The identifier for the event associated with the payment.</w:t>
+      </w:r>
+    </w:p>
+    <w:p>
+      <w:pPr>
+        <w:pStyle w:val="ListParagraph"/>
+        <w:numPr>
+          <w:ilvl w:val="0"/>
+          <w:numId w:val="2"/>
+        </w:numPr>
+        <w:rPr>
+          <w:rFonts w:ascii="Aptos" w:hAnsi="Aptos"/>
+          <w:sz w:val="24"/>
+          <w:szCs w:val="24"/>
+        </w:rPr>
+      </w:pPr>
+      <w:r>
+        <w:rPr>
+          <w:rFonts w:ascii="Aptos" w:hAnsi="Aptos"/>
+          <w:sz w:val="24"/>
+          <w:szCs w:val="24"/>
+        </w:rPr>
+        <w:t>Admin ID: The identifier for the admin managing the event.</w:t>
+      </w:r>
+    </w:p>
+    <w:p>
+      <w:pPr>
+        <w:pStyle w:val="ListParagraph"/>
+        <w:numPr>
+          <w:ilvl w:val="0"/>
+          <w:numId w:val="2"/>
+        </w:numPr>
+        <w:rPr>
+          <w:rFonts w:ascii="Aptos" w:hAnsi="Aptos"/>
+          <w:sz w:val="24"/>
+          <w:szCs w:val="24"/>
+        </w:rPr>
+      </w:pPr>
+      <w:r>
+        <w:rPr>
+          <w:rFonts w:ascii="Aptos" w:hAnsi="Aptos"/>
+          <w:sz w:val="24"/>
+          <w:szCs w:val="24"/>
+        </w:rPr>
+        <w:t>Amount: The amount paid.</w:t>
+      </w:r>
+    </w:p>
+    <w:p>
+      <w:pPr>
+        <w:pStyle w:val="ListParagraph"/>
+        <w:numPr>
+          <w:ilvl w:val="0"/>
+          <w:numId w:val="2"/>
+        </w:numPr>
+        <w:rPr>
+          <w:rFonts w:ascii="Aptos" w:hAnsi="Aptos"/>
+          <w:sz w:val="24"/>
+          <w:szCs w:val="24"/>
+        </w:rPr>
+      </w:pPr>
+      <w:r>
+        <w:rPr>
+          <w:rFonts w:ascii="Aptos" w:hAnsi="Aptos"/>
+          <w:sz w:val="24"/>
+          <w:szCs w:val="24"/>
+        </w:rPr>
+        <w:t>Payment Status: The status of the payment (e.g., completed, pending, failed).</w:t>
+      </w:r>
+    </w:p>
+    <w:p>
+      <w:pPr>
+        <w:rPr>
+          <w:rFonts w:ascii="Aptos" w:hAnsi="Aptos"/>
+          <w:b/>
+          <w:bCs/>
+          <w:sz w:val="28"/>
+          <w:szCs w:val="28"/>
+        </w:rPr>
+      </w:pPr>
+      <w:r>
+        <w:rPr>
+          <w:rFonts w:ascii="Aptos" w:hAnsi="Aptos"/>
+          <w:b/>
+          <w:bCs/>
+          <w:sz w:val="28"/>
+          <w:szCs w:val="28"/>
+        </w:rPr>
+        <w:t>8. Cart</w:t>
+      </w:r>
+    </w:p>
+    <w:p>
+      <w:pPr>
+        <w:pStyle w:val="ListParagraph"/>
+        <w:numPr>
+          <w:ilvl w:val="0"/>
+          <w:numId w:val="11"/>
+        </w:numPr>
+        <w:rPr>
+          <w:rFonts w:ascii="Aptos" w:hAnsi="Aptos"/>
+          <w:sz w:val="24"/>
+          <w:szCs w:val="24"/>
+        </w:rPr>
+      </w:pPr>
+      <w:r>
+        <w:rPr>
+          <w:rFonts w:ascii="Aptos" w:hAnsi="Aptos"/>
+          <w:sz w:val="24"/>
+          <w:szCs w:val="24"/>
+        </w:rPr>
+        <w:t>Cart ID: A unique identifier for each cart.</w:t>
+      </w:r>
+    </w:p>
+    <w:p>
+      <w:pPr>
+        <w:pStyle w:val="ListParagraph"/>
+        <w:numPr>
+          <w:ilvl w:val="0"/>
+          <w:numId w:val="11"/>
+        </w:numPr>
+        <w:rPr>
+          <w:rFonts w:ascii="Aptos" w:hAnsi="Aptos"/>
+          <w:sz w:val="24"/>
+          <w:szCs w:val="24"/>
+        </w:rPr>
+      </w:pPr>
+      <w:r>
+        <w:rPr>
+          <w:rFonts w:ascii="Aptos" w:hAnsi="Aptos"/>
+          <w:sz w:val="24"/>
+          <w:szCs w:val="24"/>
+        </w:rPr>
+        <w:t>User ID: The identifier for the user making the payment.</w:t>
+      </w:r>
+    </w:p>
+    <w:p>
+      <w:pPr>
+        <w:pStyle w:val="ListParagraph"/>
+        <w:numPr>
+          <w:ilvl w:val="0"/>
+          <w:numId w:val="11"/>
+        </w:numPr>
+        <w:rPr>
+          <w:rFonts w:ascii="Aptos" w:hAnsi="Aptos"/>
+          <w:sz w:val="24"/>
+          <w:szCs w:val="24"/>
+        </w:rPr>
+      </w:pPr>
+      <w:proofErr w:type="spellStart"/>
+      <w:r>
+        <w:rPr>
+          <w:rFonts w:ascii="Aptos" w:hAnsi="Aptos"/>
+          <w:sz w:val="24"/>
+          <w:szCs w:val="24"/>
+        </w:rPr>
+        <w:t>CreatedAt</w:t>
+      </w:r>
+      <w:proofErr w:type="spellEnd"/>
+      <w:r>
+        <w:rPr>
+          <w:rFonts w:ascii="Aptos" w:hAnsi="Aptos"/>
+          <w:sz w:val="24"/>
+          <w:szCs w:val="24"/>
+        </w:rPr>
+        <w:t>: The timestamp for when the cart was created.</w:t>
+      </w:r>
+    </w:p>
+    <w:p>
+      <w:pPr>
+        <w:pStyle w:val="ListParagraph"/>
+        <w:numPr>
+          <w:ilvl w:val="0"/>
+          <w:numId w:val="11"/>
+        </w:numPr>
+        <w:rPr>
+          <w:rFonts w:ascii="Aptos" w:hAnsi="Aptos"/>
+          <w:sz w:val="24"/>
+          <w:szCs w:val="24"/>
+        </w:rPr>
+      </w:pPr>
+      <w:r>
+        <w:rPr>
+          <w:rFonts w:ascii="Aptos" w:hAnsi="Aptos"/>
+          <w:sz w:val="24"/>
+          <w:szCs w:val="24"/>
+        </w:rPr>
+        <w:t xml:space="preserve">Status: Indicates the </w:t>
+      </w:r>
+      <w:proofErr w:type="gramStart"/>
+      <w:r>
+        <w:rPr>
+          <w:rFonts w:ascii="Aptos" w:hAnsi="Aptos"/>
+          <w:sz w:val="24"/>
+          <w:szCs w:val="24"/>
+        </w:rPr>
+        <w:t>current status</w:t>
+      </w:r>
+      <w:proofErr w:type="gramEnd"/>
+      <w:r>
+        <w:rPr>
+          <w:rFonts w:ascii="Aptos" w:hAnsi="Aptos"/>
+          <w:sz w:val="24"/>
+          <w:szCs w:val="24"/>
+        </w:rPr>
+        <w:t xml:space="preserve"> of the cart (e.g., active, pending, checked out, or abandoned).</w:t>
+      </w:r>
+    </w:p>
+    <w:p>
+      <w:pPr>
+        <w:rPr>
+          <w:rFonts w:ascii="Aptos" w:hAnsi="Aptos"/>
+          <w:sz w:val="28"/>
+          <w:szCs w:val="28"/>
+        </w:rPr>
+      </w:pPr>
+    </w:p>
+    <w:p>
+      <w:pPr>
         <w:rPr>
           <w:rFonts w:ascii="Aptos" w:hAnsi="Aptos"/>
           <w:b/>
@@ -1223,6 +1465,15 @@
           <w:sz w:val="32"/>
           <w:szCs w:val="32"/>
         </w:rPr>
+      </w:pPr>
+      <w:r>
+        <w:rPr>
+          <w:rFonts w:ascii="Aptos" w:hAnsi="Aptos"/>
+          <w:b/>
+          <w:bCs/>
+          <w:sz w:val="32"/>
+          <w:szCs w:val="32"/>
+        </w:rPr>
         <w:t>Data Security Plans</w:t>
       </w:r>
     </w:p>
@@ -1336,6 +1587,7 @@
           <w:sz w:val="24"/>
           <w:szCs w:val="24"/>
         </w:rPr>
+        <w:lastRenderedPageBreak/>
         <w:t>Users (Students/Staff) will have restricted access, allowing them to view and register for events, purchase tickets, and receive notifications.</w:t>
       </w:r>
     </w:p>
@@ -1664,7 +1916,6 @@
           <w:sz w:val="24"/>
           <w:szCs w:val="24"/>
         </w:rPr>
-        <w:lastRenderedPageBreak/>
         <w:t>Related Data Storage: User table</w:t>
       </w:r>
     </w:p>
@@ -1827,6 +2078,7 @@
           <w:sz w:val="24"/>
           <w:szCs w:val="24"/>
         </w:rPr>
+        <w:lastRenderedPageBreak/>
         <w:t>Related Data Storage: Ticket table, Payment table</w:t>
       </w:r>
     </w:p>
@@ -2875,6 +3127,119 @@
     </w:lvl>
   </w:abstractNum>
   <w:abstractNum w:abstractNumId="7" w15:restartNumberingAfterBreak="0">
+    <w:nsid w:val="487D346A"/>
+    <w:multiLevelType w:val="hybridMultilevel"/>
+    <w:tmpl w:val="2BF0DA4A"/>
+    <w:lvl w:ilvl="0" w:tplc="04090001">
+      <w:start w:val="1"/>
+      <w:numFmt w:val="bullet"/>
+      <w:lvlText w:val=""/>
+      <w:lvlJc w:val="left"/>
+      <w:pPr>
+        <w:ind w:left="720" w:hanging="360"/>
+      </w:pPr>
+      <w:rPr>
+        <w:rFonts w:ascii="Symbol" w:hAnsi="Symbol" w:hint="default"/>
+      </w:rPr>
+    </w:lvl>
+    <w:lvl w:ilvl="1" w:tplc="04090003" w:tentative="1">
+      <w:start w:val="1"/>
+      <w:numFmt w:val="bullet"/>
+      <w:lvlText w:val="o"/>
+      <w:lvlJc w:val="left"/>
+      <w:pPr>
+        <w:ind w:left="1440" w:hanging="360"/>
+      </w:pPr>
+      <w:rPr>
+        <w:rFonts w:ascii="Courier New" w:hAnsi="Courier New" w:cs="Courier New" w:hint="default"/>
+      </w:rPr>
+    </w:lvl>
+    <w:lvl w:ilvl="2" w:tplc="04090005" w:tentative="1">
+      <w:start w:val="1"/>
+      <w:numFmt w:val="bullet"/>
+      <w:lvlText w:val=""/>
+      <w:lvlJc w:val="left"/>
+      <w:pPr>
+        <w:ind w:left="2160" w:hanging="360"/>
+      </w:pPr>
+      <w:rPr>
+        <w:rFonts w:ascii="Wingdings" w:hAnsi="Wingdings" w:hint="default"/>
+      </w:rPr>
+    </w:lvl>
+    <w:lvl w:ilvl="3" w:tplc="04090001" w:tentative="1">
+      <w:start w:val="1"/>
+      <w:numFmt w:val="bullet"/>
+      <w:lvlText w:val=""/>
+      <w:lvlJc w:val="left"/>
+      <w:pPr>
+        <w:ind w:left="2880" w:hanging="360"/>
+      </w:pPr>
+      <w:rPr>
+        <w:rFonts w:ascii="Symbol" w:hAnsi="Symbol" w:hint="default"/>
+      </w:rPr>
+    </w:lvl>
+    <w:lvl w:ilvl="4" w:tplc="04090003" w:tentative="1">
+      <w:start w:val="1"/>
+      <w:numFmt w:val="bullet"/>
+      <w:lvlText w:val="o"/>
+      <w:lvlJc w:val="left"/>
+      <w:pPr>
+        <w:ind w:left="3600" w:hanging="360"/>
+      </w:pPr>
+      <w:rPr>
+        <w:rFonts w:ascii="Courier New" w:hAnsi="Courier New" w:cs="Courier New" w:hint="default"/>
+      </w:rPr>
+    </w:lvl>
+    <w:lvl w:ilvl="5" w:tplc="04090005" w:tentative="1">
+      <w:start w:val="1"/>
+      <w:numFmt w:val="bullet"/>
+      <w:lvlText w:val=""/>
+      <w:lvlJc w:val="left"/>
+      <w:pPr>
+        <w:ind w:left="4320" w:hanging="360"/>
+      </w:pPr>
+      <w:rPr>
+        <w:rFonts w:ascii="Wingdings" w:hAnsi="Wingdings" w:hint="default"/>
+      </w:rPr>
+    </w:lvl>
+    <w:lvl w:ilvl="6" w:tplc="04090001" w:tentative="1">
+      <w:start w:val="1"/>
+      <w:numFmt w:val="bullet"/>
+      <w:lvlText w:val=""/>
+      <w:lvlJc w:val="left"/>
+      <w:pPr>
+        <w:ind w:left="5040" w:hanging="360"/>
+      </w:pPr>
+      <w:rPr>
+        <w:rFonts w:ascii="Symbol" w:hAnsi="Symbol" w:hint="default"/>
+      </w:rPr>
+    </w:lvl>
+    <w:lvl w:ilvl="7" w:tplc="04090003" w:tentative="1">
+      <w:start w:val="1"/>
+      <w:numFmt w:val="bullet"/>
+      <w:lvlText w:val="o"/>
+      <w:lvlJc w:val="left"/>
+      <w:pPr>
+        <w:ind w:left="5760" w:hanging="360"/>
+      </w:pPr>
+      <w:rPr>
+        <w:rFonts w:ascii="Courier New" w:hAnsi="Courier New" w:cs="Courier New" w:hint="default"/>
+      </w:rPr>
+    </w:lvl>
+    <w:lvl w:ilvl="8" w:tplc="04090005" w:tentative="1">
+      <w:start w:val="1"/>
+      <w:numFmt w:val="bullet"/>
+      <w:lvlText w:val=""/>
+      <w:lvlJc w:val="left"/>
+      <w:pPr>
+        <w:ind w:left="6480" w:hanging="360"/>
+      </w:pPr>
+      <w:rPr>
+        <w:rFonts w:ascii="Wingdings" w:hAnsi="Wingdings" w:hint="default"/>
+      </w:rPr>
+    </w:lvl>
+  </w:abstractNum>
+  <w:abstractNum w:abstractNumId="8" w15:restartNumberingAfterBreak="0">
     <w:nsid w:val="4EA96993"/>
     <w:multiLevelType w:val="hybridMultilevel"/>
     <w:tmpl w:val="E004B22C"/>
@@ -2960,7 +3325,7 @@
       </w:pPr>
     </w:lvl>
   </w:abstractNum>
-  <w:abstractNum w:abstractNumId="8" w15:restartNumberingAfterBreak="0">
+  <w:abstractNum w:abstractNumId="9" w15:restartNumberingAfterBreak="0">
     <w:nsid w:val="4EAD0B3F"/>
     <w:multiLevelType w:val="hybridMultilevel"/>
     <w:tmpl w:val="2E82B26E"/>
@@ -3073,7 +3438,7 @@
       </w:rPr>
     </w:lvl>
   </w:abstractNum>
-  <w:abstractNum w:abstractNumId="9" w15:restartNumberingAfterBreak="0">
+  <w:abstractNum w:abstractNumId="10" w15:restartNumberingAfterBreak="0">
     <w:nsid w:val="5A1B1804"/>
     <w:multiLevelType w:val="hybridMultilevel"/>
     <w:tmpl w:val="0E5AE266"/>
@@ -3163,7 +3528,7 @@
     </w:lvl>
   </w:abstractNum>
   <w:num w:numId="1" w16cid:durableId="282467648">
-    <w:abstractNumId w:val="9"/>
+    <w:abstractNumId w:val="10"/>
   </w:num>
   <w:num w:numId="2" w16cid:durableId="1249343739">
     <w:abstractNumId w:val="3"/>
@@ -3172,7 +3537,7 @@
     <w:abstractNumId w:val="2"/>
   </w:num>
   <w:num w:numId="4" w16cid:durableId="1349330487">
-    <w:abstractNumId w:val="8"/>
+    <w:abstractNumId w:val="9"/>
   </w:num>
   <w:num w:numId="5" w16cid:durableId="1600679766">
     <w:abstractNumId w:val="1"/>
@@ -3190,6 +3555,9 @@
     <w:abstractNumId w:val="4"/>
   </w:num>
   <w:num w:numId="10" w16cid:durableId="1625849088">
+    <w:abstractNumId w:val="8"/>
+  </w:num>
+  <w:num w:numId="11" w16cid:durableId="374426790">
     <w:abstractNumId w:val="7"/>
   </w:num>
 </w:numbering>
@@ -3600,6 +3968,7 @@
   <w:style w:type="character" w:default="1" w:styleId="DefaultParagraphFont">
     <w:name w:val="Default Paragraph Font"/>
     <w:uiPriority w:val="1"/>
+    <w:semiHidden/>
     <w:unhideWhenUsed/>
   </w:style>
   <w:style w:type="table" w:default="1" w:styleId="TableNormal">

</xml_diff>